<commit_message>
added literature review v1
</commit_message>
<xml_diff>
--- a/interim.docx
+++ b/interim.docx
@@ -98,11 +98,9 @@
           <w:sz w:val="18"/>
           <w:szCs w:val="18"/>
         </w:rPr>
-        <w:t xml:space="preserve"> at every stage of cultivation. Plants get diseases for various reasons like bacteria, insects, and fungus. Different diseases will show different effects, and some are similar. Crops will be damaged more if the farmer doesn’t take precautions during the early stage of the disease. Farmers who don’t have the proper knowledge to diagnose the plants will lose their yield. Due to the heavy population and busy work culture, it is hard for agriculture professionals to examine every farmer’s field and predict the disease. This process requires time and money too. This problem can be solved cost-effectively by using modern technologies. By using image processing and machine learning algorithms this issue can be resolved. In this project, the diseases in tomato leaves will be examined using images. The data from the images are extracted by using different vectorization methods and performing classification algorithms on each vector data to find the best model for this problem.</w:t>
-      </w:r>
-    </w:p>
-    <w:p>
-      <w:pPr>
+        <w:t xml:space="preserve"> at every stage of cultivation. Plants get diseases for various reasons like bacteria, insects, and fungus. Different diseases will show different effects, and some are similar. Crops will be damaged more if the farmer doesn’t take precautions during the early stage of the disease. Farmers who don’t have the proper knowledge to diagnose the plants will lose their yield. Due to the heavy population and busy work culture, it is hard for agriculture professionals to examine every farmer’s field and predict the disease. This process requires time and money too. This problem can be solved cost-effectively by using modern technologies. By using image processing and machine learning algorithms this issue can be resolved. In this project, the diseases in tomato leaves will be examined using images. The data from the images are extracted by using different vectorization methods and performing classification algorithms</w:t>
+      </w:r>
+      <w:r>
         <w:rPr>
           <w:rFonts w:ascii="Times New Roman" w:hAnsi="Times New Roman" w:cs="Times New Roman"/>
           <w:b/>
@@ -110,7 +108,8 @@
           <w:sz w:val="18"/>
           <w:szCs w:val="18"/>
         </w:rPr>
-      </w:pPr>
+        <w:t xml:space="preserve"> like logistic, KNN, and SVM</w:t>
+      </w:r>
       <w:r>
         <w:rPr>
           <w:rFonts w:ascii="Times New Roman" w:hAnsi="Times New Roman" w:cs="Times New Roman"/>
@@ -119,9 +118,11 @@
           <w:sz w:val="18"/>
           <w:szCs w:val="18"/>
         </w:rPr>
-        <w:t xml:space="preserve">Keywords </w:t>
-      </w:r>
-      <w:r>
+        <w:t xml:space="preserve"> on each vector data to find the best model for this problem.</w:t>
+      </w:r>
+    </w:p>
+    <w:p>
+      <w:pPr>
         <w:rPr>
           <w:rFonts w:ascii="Times New Roman" w:hAnsi="Times New Roman" w:cs="Times New Roman"/>
           <w:b/>
@@ -129,8 +130,7 @@
           <w:sz w:val="18"/>
           <w:szCs w:val="18"/>
         </w:rPr>
-        <w:t>–</w:t>
-      </w:r>
+      </w:pPr>
       <w:r>
         <w:rPr>
           <w:rFonts w:ascii="Times New Roman" w:hAnsi="Times New Roman" w:cs="Times New Roman"/>
@@ -139,7 +139,7 @@
           <w:sz w:val="18"/>
           <w:szCs w:val="18"/>
         </w:rPr>
-        <w:t xml:space="preserve"> </w:t>
+        <w:t xml:space="preserve">Keywords </w:t>
       </w:r>
       <w:r>
         <w:rPr>
@@ -149,6 +149,26 @@
           <w:sz w:val="18"/>
           <w:szCs w:val="18"/>
         </w:rPr>
+        <w:t>–</w:t>
+      </w:r>
+      <w:r>
+        <w:rPr>
+          <w:rFonts w:ascii="Times New Roman" w:hAnsi="Times New Roman" w:cs="Times New Roman"/>
+          <w:b/>
+          <w:bCs/>
+          <w:sz w:val="18"/>
+          <w:szCs w:val="18"/>
+        </w:rPr>
+        <w:t xml:space="preserve"> </w:t>
+      </w:r>
+      <w:r>
+        <w:rPr>
+          <w:rFonts w:ascii="Times New Roman" w:hAnsi="Times New Roman" w:cs="Times New Roman"/>
+          <w:b/>
+          <w:bCs/>
+          <w:sz w:val="18"/>
+          <w:szCs w:val="18"/>
+        </w:rPr>
         <w:t>Diseases, Machine learning, Image processing, Classification</w:t>
       </w:r>
     </w:p>
@@ -213,7 +233,19 @@
         <w:rPr>
           <w:rFonts w:ascii="Times New Roman" w:hAnsi="Times New Roman" w:cs="Times New Roman"/>
         </w:rPr>
-        <w:t xml:space="preserve"> backbone of any country. Different countries implement different techniques and cultivate different crops according to their environmental and geographical conditions. Some major crops are produced by a plethora of countries like Tomato, Potato, and Corn. </w:t>
+        <w:t xml:space="preserve"> backbone of any country. Different countries implement different techniques and cultivate different crops according to their environmental and geographical conditions. Some major crops are </w:t>
+      </w:r>
+      <w:r>
+        <w:rPr>
+          <w:rFonts w:ascii="Times New Roman" w:hAnsi="Times New Roman" w:cs="Times New Roman"/>
+        </w:rPr>
+        <w:t>cultivated</w:t>
+      </w:r>
+      <w:r>
+        <w:rPr>
+          <w:rFonts w:ascii="Times New Roman" w:hAnsi="Times New Roman" w:cs="Times New Roman"/>
+        </w:rPr>
+        <w:t xml:space="preserve"> by a plethora of countries like Tomato, Potato, and Corn. </w:t>
       </w:r>
       <w:r>
         <w:rPr>
@@ -225,21 +257,7 @@
         <w:rPr>
           <w:rFonts w:ascii="Times New Roman" w:hAnsi="Times New Roman" w:cs="Times New Roman"/>
         </w:rPr>
-        <w:t xml:space="preserve"> are also concerned about the agriculture field because it will directly affect the people and the country's dependency on other countries. Reduction in agriculture production will rise the imports and this will change many factors in the country. Advancements in the agriculture field are much needed and some poor nations still working with old methods. Lack of knowledge in cultivation and diseases is a major issue for many farmers. Most of them implement traditional farming methods and they are unable to detect the diseases in the early stage. Modern methods </w:t>
-      </w:r>
-      <w:proofErr w:type="gramStart"/>
-      <w:r>
-        <w:rPr>
-          <w:rFonts w:ascii="Times New Roman" w:hAnsi="Times New Roman" w:cs="Times New Roman"/>
-        </w:rPr>
-        <w:t>are capable of detecting</w:t>
-      </w:r>
-      <w:proofErr w:type="gramEnd"/>
-      <w:r>
-        <w:rPr>
-          <w:rFonts w:ascii="Times New Roman" w:hAnsi="Times New Roman" w:cs="Times New Roman"/>
-        </w:rPr>
-        <w:t xml:space="preserve"> the diseases at early stages and help the farmers to take precautions against the disease.</w:t>
+        <w:t xml:space="preserve"> are also concerned about the agriculture field because it will directly affect the people and the country's dependency on other countries. Reduction in agriculture production will rise the imports and this will change many factors in the country. Advancements in the agriculture field are much needed and some poor nations still working with old methods. Lack of knowledge in cultivation and diseases is a major issue for many farmers. Most of them implement traditional farming methods and they are unable to detect the diseases in the early stage. Modern methods are capable of detecting the diseases at early stages and help the farmers to take precautions against the disease.</w:t>
       </w:r>
       <w:r>
         <w:rPr>
@@ -391,7 +409,43 @@
         <w:rPr>
           <w:rFonts w:ascii="Times New Roman" w:hAnsi="Times New Roman" w:cs="Times New Roman"/>
         </w:rPr>
-        <w:t xml:space="preserve"> Every crop is vulnerable to certain diseases and tomato plants also get many diseases.</w:t>
+        <w:t xml:space="preserve"> Every crop is vulnerable to certain diseases and tomato plants </w:t>
+      </w:r>
+      <w:r>
+        <w:rPr>
+          <w:rFonts w:ascii="Times New Roman" w:hAnsi="Times New Roman" w:cs="Times New Roman"/>
+        </w:rPr>
+        <w:t xml:space="preserve">are </w:t>
+      </w:r>
+      <w:r>
+        <w:rPr>
+          <w:rFonts w:ascii="Times New Roman" w:hAnsi="Times New Roman" w:cs="Times New Roman"/>
+        </w:rPr>
+        <w:t xml:space="preserve">also </w:t>
+      </w:r>
+      <w:r>
+        <w:rPr>
+          <w:rFonts w:ascii="Times New Roman" w:hAnsi="Times New Roman" w:cs="Times New Roman"/>
+        </w:rPr>
+        <w:t>infected</w:t>
+      </w:r>
+      <w:r>
+        <w:rPr>
+          <w:rFonts w:ascii="Times New Roman" w:hAnsi="Times New Roman" w:cs="Times New Roman"/>
+        </w:rPr>
+        <w:t xml:space="preserve"> </w:t>
+      </w:r>
+      <w:r>
+        <w:rPr>
+          <w:rFonts w:ascii="Times New Roman" w:hAnsi="Times New Roman" w:cs="Times New Roman"/>
+        </w:rPr>
+        <w:t xml:space="preserve">by </w:t>
+      </w:r>
+      <w:r>
+        <w:rPr>
+          <w:rFonts w:ascii="Times New Roman" w:hAnsi="Times New Roman" w:cs="Times New Roman"/>
+        </w:rPr>
+        <w:t>many diseases.</w:t>
       </w:r>
       <w:r>
         <w:rPr>
@@ -423,7 +477,6 @@
         </w:rPr>
         <w:t xml:space="preserve"> wait for an agricultural professional to test the sample and confirm the result. This process will take so much time and the farmer </w:t>
       </w:r>
-      <w:proofErr w:type="gramStart"/>
       <w:r>
         <w:rPr>
           <w:rFonts w:ascii="Times New Roman" w:hAnsi="Times New Roman" w:cs="Times New Roman"/>
@@ -434,34 +487,13 @@
         <w:rPr>
           <w:rFonts w:ascii="Times New Roman" w:hAnsi="Times New Roman" w:cs="Times New Roman"/>
         </w:rPr>
-        <w:t xml:space="preserve"> to</w:t>
-      </w:r>
-      <w:proofErr w:type="gramEnd"/>
-      <w:r>
-        <w:rPr>
-          <w:rFonts w:ascii="Times New Roman" w:hAnsi="Times New Roman" w:cs="Times New Roman"/>
-        </w:rPr>
-        <w:t xml:space="preserve"> wait so much time for the result. In poorer countries</w:t>
-      </w:r>
-      <w:r>
-        <w:rPr>
-          <w:rFonts w:ascii="Times New Roman" w:hAnsi="Times New Roman" w:cs="Times New Roman"/>
-        </w:rPr>
-        <w:t xml:space="preserve">, there is no availability of agricultural professionals, and the farmers in remote places </w:t>
-      </w:r>
-      <w:proofErr w:type="gramStart"/>
-      <w:r>
-        <w:rPr>
-          <w:rFonts w:ascii="Times New Roman" w:hAnsi="Times New Roman" w:cs="Times New Roman"/>
-        </w:rPr>
-        <w:t>have to</w:t>
-      </w:r>
-      <w:proofErr w:type="gramEnd"/>
-      <w:r>
-        <w:rPr>
-          <w:rFonts w:ascii="Times New Roman" w:hAnsi="Times New Roman" w:cs="Times New Roman"/>
-        </w:rPr>
-        <w:t xml:space="preserve"> wait so long for the results.</w:t>
+        <w:t xml:space="preserve"> to wait so much time for the result. In poorer countries</w:t>
+      </w:r>
+      <w:r>
+        <w:rPr>
+          <w:rFonts w:ascii="Times New Roman" w:hAnsi="Times New Roman" w:cs="Times New Roman"/>
+        </w:rPr>
+        <w:t>, there is no availability of agricultural professionals, and the farmers in remote places have to wait so long for the results.</w:t>
       </w:r>
       <w:r>
         <w:rPr>
@@ -491,21 +523,7 @@
         <w:rPr>
           <w:rFonts w:ascii="Times New Roman" w:hAnsi="Times New Roman" w:cs="Times New Roman"/>
         </w:rPr>
-        <w:t xml:space="preserve">Leaf </w:t>
-      </w:r>
-      <w:proofErr w:type="spellStart"/>
-      <w:r>
-        <w:rPr>
-          <w:rFonts w:ascii="Times New Roman" w:hAnsi="Times New Roman" w:cs="Times New Roman"/>
-        </w:rPr>
-        <w:t>Mold</w:t>
-      </w:r>
-      <w:proofErr w:type="spellEnd"/>
-      <w:r>
-        <w:rPr>
-          <w:rFonts w:ascii="Times New Roman" w:hAnsi="Times New Roman" w:cs="Times New Roman"/>
-        </w:rPr>
-        <w:t xml:space="preserve">, Septoria leaf spot, Target Spot, Tomato Mosaic virus, Tomato Yellow Leaf Curl Virus, and Two-Spotted Spider Mite. </w:t>
+        <w:t xml:space="preserve">Leaf Mold, Septoria leaf spot, Target Spot, Tomato Mosaic virus, Tomato Yellow Leaf Curl Virus, and Two-Spotted Spider Mite. </w:t>
       </w:r>
       <w:r>
         <w:rPr>
@@ -594,7 +612,14 @@
         <w:rPr>
           <w:rFonts w:ascii="Times New Roman" w:hAnsi="Times New Roman" w:cs="Times New Roman"/>
         </w:rPr>
-        <w:t xml:space="preserve"> Healthy Leaves pictures are also included along with these nine categories for reducing the bias and detecting the healthy leaves. So, the final model can be capable to find the</w:t>
+        <w:t xml:space="preserve"> Healthy Leaves pictures are also included along with these nine categories for reducing the bias and detecting the healthy leaves. So, the final model </w:t>
+      </w:r>
+      <w:r>
+        <w:rPr>
+          <w:rFonts w:ascii="Times New Roman" w:hAnsi="Times New Roman" w:cs="Times New Roman"/>
+        </w:rPr>
+        <w:lastRenderedPageBreak/>
+        <w:t>can be capable to find the</w:t>
       </w:r>
       <w:r>
         <w:rPr>
@@ -615,7 +640,6 @@
           <w:rFonts w:ascii="Times New Roman" w:hAnsi="Times New Roman" w:cs="Times New Roman"/>
           <w:noProof/>
         </w:rPr>
-        <w:lastRenderedPageBreak/>
         <mc:AlternateContent>
           <mc:Choice Requires="wps">
             <w:drawing>
@@ -1108,16 +1132,8 @@
         <w:rPr>
           <w:rFonts w:ascii="Times New Roman" w:hAnsi="Times New Roman" w:cs="Times New Roman"/>
         </w:rPr>
-        <w:t xml:space="preserve">Leaf </w:t>
-      </w:r>
-      <w:proofErr w:type="spellStart"/>
-      <w:r>
-        <w:rPr>
-          <w:rFonts w:ascii="Times New Roman" w:hAnsi="Times New Roman" w:cs="Times New Roman"/>
-        </w:rPr>
-        <w:t>Mold</w:t>
-      </w:r>
-      <w:proofErr w:type="spellEnd"/>
+        <w:t>Leaf Mold</w:t>
+      </w:r>
       <w:r>
         <w:rPr>
           <w:rFonts w:ascii="Times New Roman" w:hAnsi="Times New Roman" w:cs="Times New Roman"/>
@@ -1751,21 +1767,7 @@
         <w:rPr>
           <w:rFonts w:ascii="Times New Roman" w:hAnsi="Times New Roman" w:cs="Times New Roman"/>
         </w:rPr>
-        <w:t xml:space="preserve"> Grayscale, RGB vector, </w:t>
-      </w:r>
-      <w:proofErr w:type="gramStart"/>
-      <w:r>
-        <w:rPr>
-          <w:rFonts w:ascii="Times New Roman" w:hAnsi="Times New Roman" w:cs="Times New Roman"/>
-        </w:rPr>
-        <w:t>Red</w:t>
-      </w:r>
-      <w:proofErr w:type="gramEnd"/>
-      <w:r>
-        <w:rPr>
-          <w:rFonts w:ascii="Times New Roman" w:hAnsi="Times New Roman" w:cs="Times New Roman"/>
-        </w:rPr>
-        <w:t xml:space="preserve"> channel, Blue channel, and Green Channel vector formats</w:t>
+        <w:t xml:space="preserve"> Grayscale, RGB vector, Red channel, Blue channel, and Green Channel vector formats</w:t>
       </w:r>
       <w:r>
         <w:rPr>
@@ -1843,7 +1845,19 @@
         <w:rPr>
           <w:rFonts w:ascii="Times New Roman" w:hAnsi="Times New Roman" w:cs="Times New Roman"/>
         </w:rPr>
-        <w:t xml:space="preserve"> are original data, data with a maximum count of 600 in each category,</w:t>
+        <w:t xml:space="preserve"> are original data</w:t>
+      </w:r>
+      <w:r>
+        <w:rPr>
+          <w:rFonts w:ascii="Times New Roman" w:hAnsi="Times New Roman" w:cs="Times New Roman"/>
+        </w:rPr>
+        <w:t xml:space="preserve"> from the contributor</w:t>
+      </w:r>
+      <w:r>
+        <w:rPr>
+          <w:rFonts w:ascii="Times New Roman" w:hAnsi="Times New Roman" w:cs="Times New Roman"/>
+        </w:rPr>
+        <w:t>, data with a maximum count of 600 in each category,</w:t>
       </w:r>
       <w:r>
         <w:rPr>
@@ -2367,7 +2381,14 @@
         <w:rPr>
           <w:rFonts w:ascii="Times New Roman" w:hAnsi="Times New Roman" w:cs="Times New Roman"/>
         </w:rPr>
-        <w:t>for all the vector forms and the different algorithms</w:t>
+        <w:t xml:space="preserve">for all the vector forms and </w:t>
+      </w:r>
+      <w:r>
+        <w:rPr>
+          <w:rFonts w:ascii="Times New Roman" w:hAnsi="Times New Roman" w:cs="Times New Roman"/>
+        </w:rPr>
+        <w:lastRenderedPageBreak/>
+        <w:t>the different algorithms</w:t>
       </w:r>
       <w:r>
         <w:rPr>
@@ -2415,14 +2436,7 @@
         <w:rPr>
           <w:rFonts w:ascii="Times New Roman" w:hAnsi="Times New Roman" w:cs="Times New Roman"/>
         </w:rPr>
-        <w:t xml:space="preserve"> </w:t>
-      </w:r>
-      <w:r>
-        <w:rPr>
-          <w:rFonts w:ascii="Times New Roman" w:hAnsi="Times New Roman" w:cs="Times New Roman"/>
-        </w:rPr>
-        <w:lastRenderedPageBreak/>
-        <w:t xml:space="preserve">which gives good accuracy and shows reasonable metrics will be picked for </w:t>
+        <w:t xml:space="preserve"> which gives good accuracy and shows reasonable metrics will be picked for </w:t>
       </w:r>
       <w:r>
         <w:rPr>
@@ -2647,21 +2661,7 @@
         <w:rPr>
           <w:rFonts w:ascii="Times New Roman" w:hAnsi="Times New Roman" w:cs="Times New Roman"/>
         </w:rPr>
-        <w:t xml:space="preserve">Perform different scaling and </w:t>
-      </w:r>
-      <w:proofErr w:type="spellStart"/>
-      <w:r>
-        <w:rPr>
-          <w:rFonts w:ascii="Times New Roman" w:hAnsi="Times New Roman" w:cs="Times New Roman"/>
-        </w:rPr>
-        <w:t>modeling</w:t>
-      </w:r>
-      <w:proofErr w:type="spellEnd"/>
-      <w:r>
-        <w:rPr>
-          <w:rFonts w:ascii="Times New Roman" w:hAnsi="Times New Roman" w:cs="Times New Roman"/>
-        </w:rPr>
-        <w:t xml:space="preserve"> techniques and find which method is more suitable for this problem.</w:t>
+        <w:t>Perform different scaling and modeling techniques and find which method is more suitable for this problem.</w:t>
       </w:r>
     </w:p>
     <w:p>
@@ -2683,13 +2683,7 @@
         <w:rPr>
           <w:rFonts w:ascii="Times New Roman" w:hAnsi="Times New Roman" w:cs="Times New Roman"/>
         </w:rPr>
-        <w:t>Perform different classification algorithms and evaluate the metrics to check which algorithm is good for disease detection.</w:t>
-      </w:r>
-      <w:r>
-        <w:rPr>
-          <w:rFonts w:ascii="Times New Roman" w:hAnsi="Times New Roman" w:cs="Times New Roman"/>
-        </w:rPr>
-        <w:t xml:space="preserve"> </w:t>
+        <w:t xml:space="preserve">Perform different classification algorithms and evaluate the metrics to check which algorithm is good for disease detection. </w:t>
       </w:r>
     </w:p>
     <w:p>
@@ -2800,7 +2794,19 @@
         <w:rPr>
           <w:rFonts w:ascii="Times New Roman" w:hAnsi="Times New Roman" w:cs="Times New Roman"/>
         </w:rPr>
-        <w:t xml:space="preserve"> Evaluation and Future Plan, and </w:t>
+        <w:t xml:space="preserve"> Evaluation and Future Plan,</w:t>
+      </w:r>
+      <w:r>
+        <w:rPr>
+          <w:rFonts w:ascii="Times New Roman" w:hAnsi="Times New Roman" w:cs="Times New Roman"/>
+        </w:rPr>
+        <w:t xml:space="preserve"> </w:t>
+      </w:r>
+      <w:r>
+        <w:rPr>
+          <w:rFonts w:ascii="Times New Roman" w:hAnsi="Times New Roman" w:cs="Times New Roman"/>
+        </w:rPr>
+        <w:t xml:space="preserve">and </w:t>
       </w:r>
       <w:r>
         <w:rPr>
@@ -2853,25 +2859,7 @@
           <w:bCs/>
           <w:u w:val="single"/>
         </w:rPr>
-        <w:t>3</w:t>
-      </w:r>
-      <w:r>
-        <w:rPr>
-          <w:rFonts w:ascii="Times New Roman" w:hAnsi="Times New Roman" w:cs="Times New Roman"/>
-          <w:b/>
-          <w:bCs/>
-          <w:u w:val="single"/>
-        </w:rPr>
-        <w:t xml:space="preserve">. </w:t>
-      </w:r>
-      <w:r>
-        <w:rPr>
-          <w:rFonts w:ascii="Times New Roman" w:hAnsi="Times New Roman" w:cs="Times New Roman"/>
-          <w:b/>
-          <w:bCs/>
-          <w:u w:val="single"/>
-        </w:rPr>
-        <w:t>Methodology</w:t>
+        <w:t>2. Literature Review</w:t>
       </w:r>
     </w:p>
     <w:p>
@@ -2882,124 +2870,166 @@
         <w:jc w:val="both"/>
         <w:rPr>
           <w:rFonts w:ascii="Times New Roman" w:hAnsi="Times New Roman" w:cs="Times New Roman"/>
+          <w:color w:val="000000"/>
         </w:rPr>
       </w:pPr>
       <w:r>
         <w:rPr>
           <w:rFonts w:ascii="Times New Roman" w:hAnsi="Times New Roman" w:cs="Times New Roman"/>
         </w:rPr>
-        <w:t xml:space="preserve">The methodology is the route map or step-by-step process of </w:t>
-      </w:r>
-      <w:r>
-        <w:rPr>
-          <w:rFonts w:ascii="Times New Roman" w:hAnsi="Times New Roman" w:cs="Times New Roman"/>
-        </w:rPr>
-        <w:t>any</w:t>
-      </w:r>
-      <w:r>
-        <w:rPr>
-          <w:rFonts w:ascii="Times New Roman" w:hAnsi="Times New Roman" w:cs="Times New Roman"/>
-        </w:rPr>
-        <w:t xml:space="preserve"> project. There are many methodologies available for the practical implementation of data analytical research. This study follows the </w:t>
-      </w:r>
-      <w:r>
-        <w:rPr>
-          <w:rFonts w:ascii="Times New Roman" w:hAnsi="Times New Roman" w:cs="Times New Roman"/>
-        </w:rPr>
-        <w:t>structure</w:t>
-      </w:r>
-      <w:r>
-        <w:rPr>
-          <w:rFonts w:ascii="Times New Roman" w:hAnsi="Times New Roman" w:cs="Times New Roman"/>
-        </w:rPr>
-        <w:t xml:space="preserve"> and process of the CRISP-DM methodology. </w:t>
-      </w:r>
-      <w:r>
-        <w:rPr>
-          <w:rFonts w:ascii="Times New Roman" w:hAnsi="Times New Roman" w:cs="Times New Roman"/>
-        </w:rPr>
-        <w:t>CRISP-DM</w:t>
-      </w:r>
-      <w:r>
-        <w:rPr>
-          <w:rFonts w:ascii="Times New Roman" w:hAnsi="Times New Roman" w:cs="Times New Roman"/>
-        </w:rPr>
-        <w:t xml:space="preserve"> is an acronym for</w:t>
-      </w:r>
-      <w:r>
-        <w:rPr>
-          <w:rFonts w:ascii="Times New Roman" w:hAnsi="Times New Roman" w:cs="Times New Roman"/>
+        <w:t>Image processing is a trending and interesting technology to work. There are many experiments conducted on disease detection in plants based on image processing methods. This section includes the knowledge gained from different papers and the methodologies used by different people in the different approaches.</w:t>
+      </w:r>
+      <w:r>
+        <w:rPr>
+          <w:rFonts w:ascii="Times New Roman" w:hAnsi="Times New Roman" w:cs="Times New Roman"/>
+        </w:rPr>
+        <w:t xml:space="preserve"> Initially, there are many methods, tools</w:t>
+      </w:r>
+      <w:r>
+        <w:rPr>
+          <w:rFonts w:ascii="Times New Roman" w:hAnsi="Times New Roman" w:cs="Times New Roman"/>
+        </w:rPr>
+        <w:t>,</w:t>
+      </w:r>
+      <w:r>
+        <w:rPr>
+          <w:rFonts w:ascii="Times New Roman" w:hAnsi="Times New Roman" w:cs="Times New Roman"/>
+        </w:rPr>
+        <w:t xml:space="preserve"> and algorithms for implementing the image processing models</w:t>
+      </w:r>
+      <w:r>
+        <w:rPr>
+          <w:rFonts w:ascii="Times New Roman" w:hAnsi="Times New Roman" w:cs="Times New Roman"/>
+        </w:rPr>
+        <w:t xml:space="preserve">. These topics are explained clearly and give a basic idea about image processing from the Neptune.ai website </w:t>
+      </w:r>
+      <w:sdt>
+        <w:sdtPr>
+          <w:rPr>
+            <w:rFonts w:ascii="Times New Roman" w:hAnsi="Times New Roman" w:cs="Times New Roman"/>
+            <w:color w:val="000000"/>
+          </w:rPr>
+          <w:tag w:val="MENDELEY_CITATION_v3_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"/>
+          <w:id w:val="486901145"/>
+          <w:placeholder>
+            <w:docPart w:val="DefaultPlaceholder_-1854013440"/>
+          </w:placeholder>
+        </w:sdtPr>
+        <w:sdtContent>
+          <w:r>
+            <w:rPr>
+              <w:rFonts w:ascii="Times New Roman" w:hAnsi="Times New Roman" w:cs="Times New Roman"/>
+              <w:color w:val="000000"/>
+            </w:rPr>
+            <w:t>(Neetika Khandwlwal n.d.).</w:t>
+          </w:r>
+        </w:sdtContent>
+      </w:sdt>
+      <w:r>
+        <w:rPr>
+          <w:rFonts w:ascii="Times New Roman" w:hAnsi="Times New Roman" w:cs="Times New Roman"/>
+          <w:color w:val="000000"/>
         </w:rPr>
         <w:t xml:space="preserve"> </w:t>
       </w:r>
       <w:r>
         <w:rPr>
           <w:rFonts w:ascii="Times New Roman" w:hAnsi="Times New Roman" w:cs="Times New Roman"/>
-        </w:rPr>
-        <w:t>the Cross-industry</w:t>
-      </w:r>
-      <w:r>
-        <w:rPr>
-          <w:rFonts w:ascii="Times New Roman" w:hAnsi="Times New Roman" w:cs="Times New Roman"/>
-        </w:rPr>
-        <w:t xml:space="preserve"> standard process for data mining. CRISP-DM is a powerful and robust m</w:t>
-      </w:r>
-      <w:r>
-        <w:rPr>
-          <w:rFonts w:ascii="Times New Roman" w:hAnsi="Times New Roman" w:cs="Times New Roman"/>
-        </w:rPr>
-        <w:t>ethod for implementing the research. This is an open-source methodology and is widely used by data practitioners for research.</w:t>
-      </w:r>
-      <w:r>
-        <w:rPr>
-          <w:rFonts w:ascii="Times New Roman" w:hAnsi="Times New Roman" w:cs="Times New Roman"/>
-        </w:rPr>
-        <w:t xml:space="preserve"> It consists of six major phases and the approach follows a step-by-step implementation of each phase.</w:t>
-      </w:r>
-      <w:r>
-        <w:rPr>
-          <w:rFonts w:ascii="Times New Roman" w:hAnsi="Times New Roman" w:cs="Times New Roman"/>
-        </w:rPr>
-        <w:t xml:space="preserve"> The phases in the CRISP-DM methodology are Business understanding, Data Understanding, Data Preparation, </w:t>
-      </w:r>
-      <w:proofErr w:type="spellStart"/>
-      <w:r>
-        <w:rPr>
-          <w:rFonts w:ascii="Times New Roman" w:hAnsi="Times New Roman" w:cs="Times New Roman"/>
-        </w:rPr>
-        <w:t>Modeling</w:t>
-      </w:r>
-      <w:proofErr w:type="spellEnd"/>
-      <w:r>
-        <w:rPr>
-          <w:rFonts w:ascii="Times New Roman" w:hAnsi="Times New Roman" w:cs="Times New Roman"/>
-        </w:rPr>
-        <w:t xml:space="preserve">, Evaluation, and Deployment. </w:t>
-      </w:r>
-      <w:r>
-        <w:rPr>
-          <w:rFonts w:ascii="Times New Roman" w:hAnsi="Times New Roman" w:cs="Times New Roman"/>
-        </w:rPr>
-        <w:t>Other advantages of this methodology are flexibility and dependencies. The researcher can easily move back to the sequence or restart the phase based on the research and the dependency of the result in each phase can be observed clearly.</w:t>
-      </w:r>
-      <w:r>
-        <w:rPr>
-          <w:rFonts w:ascii="Times New Roman" w:hAnsi="Times New Roman" w:cs="Times New Roman"/>
-        </w:rPr>
-        <w:t xml:space="preserve"> All these processes start after the data collection process.</w:t>
-      </w:r>
-    </w:p>
-    <w:p>
-      <w:pPr>
-        <w:rPr>
-          <w:rFonts w:ascii="Times New Roman" w:hAnsi="Times New Roman" w:cs="Times New Roman"/>
-        </w:rPr>
-      </w:pPr>
-      <w:r>
-        <w:rPr>
-          <w:rFonts w:ascii="Times New Roman" w:hAnsi="Times New Roman" w:cs="Times New Roman"/>
-        </w:rPr>
-        <w:br w:type="page"/>
+          <w:color w:val="000000"/>
+        </w:rPr>
+        <w:t xml:space="preserve">This explains the libraries and functions useful for analyzing the images. The most used libraries are pillow, </w:t>
+      </w:r>
+      <w:r>
+        <w:rPr>
+          <w:rFonts w:ascii="Times New Roman" w:hAnsi="Times New Roman" w:cs="Times New Roman"/>
+          <w:color w:val="000000"/>
+        </w:rPr>
+        <w:t>OpenCV</w:t>
+      </w:r>
+      <w:r>
+        <w:rPr>
+          <w:rFonts w:ascii="Times New Roman" w:hAnsi="Times New Roman" w:cs="Times New Roman"/>
+          <w:color w:val="000000"/>
+        </w:rPr>
+        <w:t>, s</w:t>
+      </w:r>
+      <w:r>
+        <w:rPr>
+          <w:rFonts w:ascii="Times New Roman" w:hAnsi="Times New Roman" w:cs="Times New Roman"/>
+          <w:color w:val="000000"/>
+        </w:rPr>
+        <w:t>cikit-image, and NumPy</w:t>
+      </w:r>
+      <w:r>
+        <w:rPr>
+          <w:rFonts w:ascii="Times New Roman" w:hAnsi="Times New Roman" w:cs="Times New Roman"/>
+          <w:color w:val="000000"/>
+        </w:rPr>
+        <w:t>.</w:t>
+      </w:r>
+      <w:r>
+        <w:rPr>
+          <w:rFonts w:ascii="Times New Roman" w:hAnsi="Times New Roman" w:cs="Times New Roman"/>
+          <w:color w:val="000000"/>
+        </w:rPr>
+        <w:t xml:space="preserve"> Every technology has its benefits and disadvantages. There are some challenges in the usage of image processing also and the most common issues are </w:t>
+      </w:r>
+      <w:r>
+        <w:rPr>
+          <w:rFonts w:ascii="Times New Roman" w:hAnsi="Times New Roman" w:cs="Times New Roman"/>
+          <w:color w:val="000000"/>
+        </w:rPr>
+        <w:t xml:space="preserve">the </w:t>
+      </w:r>
+      <w:r>
+        <w:rPr>
+          <w:rFonts w:ascii="Times New Roman" w:hAnsi="Times New Roman" w:cs="Times New Roman"/>
+          <w:color w:val="000000"/>
+        </w:rPr>
+        <w:t>quality and realism of the images</w:t>
+      </w:r>
+      <w:sdt>
+        <w:sdtPr>
+          <w:rPr>
+            <w:rFonts w:ascii="Times New Roman" w:hAnsi="Times New Roman" w:cs="Times New Roman"/>
+            <w:color w:val="000000"/>
+          </w:rPr>
+          <w:tag w:val="MENDELEY_CITATION_v3_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"/>
+          <w:id w:val="-1458404218"/>
+          <w:placeholder>
+            <w:docPart w:val="DefaultPlaceholder_-1854013440"/>
+          </w:placeholder>
+        </w:sdtPr>
+        <w:sdtContent>
+          <w:r>
+            <w:rPr>
+              <w:rFonts w:ascii="Times New Roman" w:hAnsi="Times New Roman" w:cs="Times New Roman"/>
+              <w:color w:val="000000"/>
+            </w:rPr>
+            <w:t>(Dufaux 2021a)</w:t>
+          </w:r>
+        </w:sdtContent>
+      </w:sdt>
+      <w:r>
+        <w:rPr>
+          <w:rFonts w:ascii="Times New Roman" w:hAnsi="Times New Roman" w:cs="Times New Roman"/>
+          <w:color w:val="000000"/>
+        </w:rPr>
+        <w:t xml:space="preserve"> </w:t>
+      </w:r>
+      <w:r>
+        <w:rPr>
+          <w:rFonts w:ascii="Times New Roman" w:hAnsi="Times New Roman" w:cs="Times New Roman"/>
+          <w:color w:val="000000"/>
+        </w:rPr>
+        <w:t>The technical issues in image processing include light spots, shadows, and colour contrast. There are so many other techniques like dimensionality reduction, and feature extraction that can be used to reduce the effects of these challenges.</w:t>
+      </w:r>
+      <w:r>
+        <w:rPr>
+          <w:rFonts w:ascii="Times New Roman" w:hAnsi="Times New Roman" w:cs="Times New Roman"/>
+          <w:color w:val="000000"/>
+        </w:rPr>
+        <w:t xml:space="preserve"> The model may fail to detect the outputs if these problems are not reduced, so these are crucial at the initial analysis stage.</w:t>
       </w:r>
     </w:p>
     <w:p>
@@ -3010,6 +3040,1297 @@
         <w:jc w:val="both"/>
         <w:rPr>
           <w:rFonts w:ascii="Times New Roman" w:hAnsi="Times New Roman" w:cs="Times New Roman"/>
+          <w:color w:val="000000"/>
+        </w:rPr>
+      </w:pPr>
+      <w:r>
+        <w:rPr>
+          <w:rFonts w:ascii="Times New Roman" w:hAnsi="Times New Roman" w:cs="Times New Roman"/>
+          <w:color w:val="000000"/>
+        </w:rPr>
+        <w:t>There are some related works carried out on the prediction of diseases based on image processing by different people with different approaches.</w:t>
+      </w:r>
+      <w:r>
+        <w:rPr>
+          <w:rFonts w:ascii="Times New Roman" w:hAnsi="Times New Roman" w:cs="Times New Roman"/>
+          <w:color w:val="000000"/>
+        </w:rPr>
+        <w:t xml:space="preserve"> Nagamani HS </w:t>
+      </w:r>
+      <w:sdt>
+        <w:sdtPr>
+          <w:rPr>
+            <w:rFonts w:ascii="Times New Roman" w:hAnsi="Times New Roman" w:cs="Times New Roman"/>
+            <w:color w:val="000000"/>
+          </w:rPr>
+          <w:tag w:val="MENDELEY_CITATION_v3_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"/>
+          <w:id w:val="452590830"/>
+          <w:placeholder>
+            <w:docPart w:val="DefaultPlaceholder_-1854013440"/>
+          </w:placeholder>
+        </w:sdtPr>
+        <w:sdtContent>
+          <w:r>
+            <w:rPr>
+              <w:rFonts w:ascii="Times New Roman" w:hAnsi="Times New Roman" w:cs="Times New Roman"/>
+              <w:color w:val="000000"/>
+            </w:rPr>
+            <w:t>(S n.d.)</w:t>
+          </w:r>
+        </w:sdtContent>
+      </w:sdt>
+      <w:r>
+        <w:rPr>
+          <w:rFonts w:ascii="Times New Roman" w:hAnsi="Times New Roman" w:cs="Times New Roman"/>
+          <w:color w:val="000000"/>
+        </w:rPr>
+        <w:t xml:space="preserve"> used deep learning algorithms to predict the disease on the tomato leaves.</w:t>
+      </w:r>
+      <w:r>
+        <w:rPr>
+          <w:rFonts w:ascii="Times New Roman" w:hAnsi="Times New Roman" w:cs="Times New Roman"/>
+          <w:color w:val="000000"/>
+        </w:rPr>
+        <w:t xml:space="preserve"> </w:t>
+      </w:r>
+      <w:r>
+        <w:rPr>
+          <w:rFonts w:ascii="Times New Roman" w:hAnsi="Times New Roman" w:cs="Times New Roman"/>
+          <w:color w:val="000000"/>
+        </w:rPr>
+        <w:t>In the pre-processing stage, the images are converted to grayscale, and the size of the images is reduced. The</w:t>
+      </w:r>
+      <w:r>
+        <w:rPr>
+          <w:rFonts w:ascii="Times New Roman" w:hAnsi="Times New Roman" w:cs="Times New Roman"/>
+          <w:color w:val="000000"/>
+        </w:rPr>
+        <w:t xml:space="preserve">y implemented SVM, CNN, and R-CNN on the data and they suggest </w:t>
+      </w:r>
+      <w:r>
+        <w:rPr>
+          <w:rFonts w:ascii="Times New Roman" w:hAnsi="Times New Roman" w:cs="Times New Roman"/>
+          <w:color w:val="000000"/>
+        </w:rPr>
+        <w:t>using</w:t>
+      </w:r>
+      <w:r>
+        <w:rPr>
+          <w:rFonts w:ascii="Times New Roman" w:hAnsi="Times New Roman" w:cs="Times New Roman"/>
+          <w:color w:val="000000"/>
+        </w:rPr>
+        <w:t xml:space="preserve"> R-CNN among the three models. They used the confusion matrix and performance chart for the evaluation and R-CNN shows good metrics in the results.</w:t>
+      </w:r>
+      <w:r>
+        <w:rPr>
+          <w:rFonts w:ascii="Times New Roman" w:hAnsi="Times New Roman" w:cs="Times New Roman"/>
+          <w:color w:val="000000"/>
+        </w:rPr>
+        <w:t xml:space="preserve"> They suggest the usage of deep learning models reduced the pre-processing process </w:t>
+      </w:r>
+      <w:r>
+        <w:rPr>
+          <w:rFonts w:ascii="Times New Roman" w:hAnsi="Times New Roman" w:cs="Times New Roman"/>
+          <w:color w:val="000000"/>
+        </w:rPr>
+        <w:t xml:space="preserve">more </w:t>
+      </w:r>
+      <w:r>
+        <w:rPr>
+          <w:rFonts w:ascii="Times New Roman" w:hAnsi="Times New Roman" w:cs="Times New Roman"/>
+          <w:color w:val="000000"/>
+        </w:rPr>
+        <w:t>than the traditional image processing models.</w:t>
+      </w:r>
+    </w:p>
+    <w:p>
+      <w:pPr>
+        <w:tabs>
+          <w:tab w:val="left" w:pos="3330"/>
+        </w:tabs>
+        <w:jc w:val="both"/>
+        <w:rPr>
+          <w:rFonts w:ascii="Times New Roman" w:hAnsi="Times New Roman" w:cs="Times New Roman"/>
+          <w:color w:val="000000"/>
+        </w:rPr>
+      </w:pPr>
+      <w:r>
+        <w:rPr>
+          <w:rFonts w:ascii="Times New Roman" w:hAnsi="Times New Roman" w:cs="Times New Roman"/>
+          <w:color w:val="000000"/>
+        </w:rPr>
+        <w:lastRenderedPageBreak/>
+        <w:t>Sachin D. Khirade and A.B. Patil proposed various techniques used for image processing</w:t>
+      </w:r>
+      <w:sdt>
+        <w:sdtPr>
+          <w:rPr>
+            <w:rFonts w:ascii="Times New Roman" w:hAnsi="Times New Roman" w:cs="Times New Roman"/>
+            <w:color w:val="000000"/>
+          </w:rPr>
+          <w:tag w:val="MENDELEY_CITATION_v3_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"/>
+          <w:id w:val="1624808101"/>
+          <w:placeholder>
+            <w:docPart w:val="DefaultPlaceholder_-1854013440"/>
+          </w:placeholder>
+        </w:sdtPr>
+        <w:sdtContent>
+          <w:r>
+            <w:rPr>
+              <w:rFonts w:ascii="Times New Roman" w:hAnsi="Times New Roman" w:cs="Times New Roman"/>
+              <w:color w:val="000000"/>
+            </w:rPr>
+            <w:t>(Khirade and Patil 2015)</w:t>
+          </w:r>
+        </w:sdtContent>
+      </w:sdt>
+      <w:r>
+        <w:rPr>
+          <w:rFonts w:ascii="Times New Roman" w:hAnsi="Times New Roman" w:cs="Times New Roman"/>
+          <w:color w:val="000000"/>
+        </w:rPr>
+        <w:t>.</w:t>
+      </w:r>
+      <w:r>
+        <w:rPr>
+          <w:rFonts w:ascii="Times New Roman" w:hAnsi="Times New Roman" w:cs="Times New Roman"/>
+          <w:color w:val="000000"/>
+        </w:rPr>
+        <w:t xml:space="preserve"> In the pre-processing section, they mentioned the equation to convert the RGB image to the grayscale image. Coming to the image segmentation section, they mentioned the different algorithms</w:t>
+      </w:r>
+      <w:r>
+        <w:rPr>
+          <w:rFonts w:ascii="Times New Roman" w:hAnsi="Times New Roman" w:cs="Times New Roman"/>
+          <w:color w:val="000000"/>
+        </w:rPr>
+        <w:t xml:space="preserve"> and they are boundary and spot detection algorithm, K-means clustering, and OTSU threshold algorithm. In the feature extraction section, they mentioned the color co-occurrence method, HIS, and LAB color space method. For classification, the paper suggests </w:t>
+      </w:r>
+      <w:r>
+        <w:rPr>
+          <w:rFonts w:ascii="Times New Roman" w:hAnsi="Times New Roman" w:cs="Times New Roman"/>
+          <w:color w:val="000000"/>
+        </w:rPr>
+        <w:t>using</w:t>
+      </w:r>
+      <w:r>
+        <w:rPr>
+          <w:rFonts w:ascii="Times New Roman" w:hAnsi="Times New Roman" w:cs="Times New Roman"/>
+          <w:color w:val="000000"/>
+        </w:rPr>
+        <w:t xml:space="preserve"> the ANN and BPNN algorithm. This paper is really helpful to know the basics and the popular methods in image processing.</w:t>
+      </w:r>
+    </w:p>
+    <w:p>
+      <w:pPr>
+        <w:tabs>
+          <w:tab w:val="left" w:pos="3330"/>
+        </w:tabs>
+        <w:jc w:val="both"/>
+        <w:rPr>
+          <w:rFonts w:ascii="Times New Roman" w:hAnsi="Times New Roman" w:cs="Times New Roman"/>
+          <w:color w:val="000000"/>
+        </w:rPr>
+      </w:pPr>
+      <w:r>
+        <w:rPr>
+          <w:rFonts w:ascii="Times New Roman" w:hAnsi="Times New Roman" w:cs="Times New Roman"/>
+          <w:color w:val="000000"/>
+        </w:rPr>
+        <w:t xml:space="preserve">According to the authors </w:t>
+      </w:r>
+      <w:sdt>
+        <w:sdtPr>
+          <w:rPr>
+            <w:rFonts w:ascii="Times New Roman" w:hAnsi="Times New Roman" w:cs="Times New Roman"/>
+            <w:color w:val="000000"/>
+          </w:rPr>
+          <w:tag w:val="MENDELEY_CITATION_v3_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"/>
+          <w:id w:val="765120423"/>
+          <w:placeholder>
+            <w:docPart w:val="DefaultPlaceholder_-1854013440"/>
+          </w:placeholder>
+        </w:sdtPr>
+        <w:sdtContent>
+          <w:r>
+            <w:rPr>
+              <w:rFonts w:ascii="Times New Roman" w:hAnsi="Times New Roman" w:cs="Times New Roman"/>
+              <w:color w:val="000000"/>
+            </w:rPr>
+            <w:t>(Singh and Misra 2017)</w:t>
+          </w:r>
+        </w:sdtContent>
+      </w:sdt>
+      <w:r>
+        <w:rPr>
+          <w:rFonts w:ascii="Times New Roman" w:hAnsi="Times New Roman" w:cs="Times New Roman"/>
+          <w:color w:val="000000"/>
+        </w:rPr>
+        <w:t xml:space="preserve">, </w:t>
+      </w:r>
+      <w:r>
+        <w:rPr>
+          <w:rFonts w:ascii="Times New Roman" w:hAnsi="Times New Roman" w:cs="Times New Roman"/>
+          <w:color w:val="000000"/>
+        </w:rPr>
+        <w:t>performing an image smoothing filter and masking green pixels will enhance the computational efficiency of the model. They</w:t>
+      </w:r>
+      <w:r>
+        <w:rPr>
+          <w:rFonts w:ascii="Times New Roman" w:hAnsi="Times New Roman" w:cs="Times New Roman"/>
+          <w:color w:val="000000"/>
+        </w:rPr>
+        <w:t xml:space="preserve"> convert</w:t>
+      </w:r>
+      <w:r>
+        <w:rPr>
+          <w:rFonts w:ascii="Times New Roman" w:hAnsi="Times New Roman" w:cs="Times New Roman"/>
+          <w:color w:val="000000"/>
+        </w:rPr>
+        <w:t>ed</w:t>
+      </w:r>
+      <w:r>
+        <w:rPr>
+          <w:rFonts w:ascii="Times New Roman" w:hAnsi="Times New Roman" w:cs="Times New Roman"/>
+          <w:color w:val="000000"/>
+        </w:rPr>
+        <w:t xml:space="preserve"> RGB images to HIS format and perfor</w:t>
+      </w:r>
+      <w:r>
+        <w:rPr>
+          <w:rFonts w:ascii="Times New Roman" w:hAnsi="Times New Roman" w:cs="Times New Roman"/>
+          <w:color w:val="000000"/>
+        </w:rPr>
+        <w:t>med clustering using k-means and KNN</w:t>
+      </w:r>
+      <w:r>
+        <w:rPr>
+          <w:rFonts w:ascii="Times New Roman" w:hAnsi="Times New Roman" w:cs="Times New Roman"/>
+          <w:color w:val="000000"/>
+        </w:rPr>
+        <w:t>.</w:t>
+      </w:r>
+      <w:r>
+        <w:rPr>
+          <w:rFonts w:ascii="Times New Roman" w:hAnsi="Times New Roman" w:cs="Times New Roman"/>
+          <w:color w:val="000000"/>
+        </w:rPr>
+        <w:t xml:space="preserve"> The experiment is conducted using MATLAB and they use data </w:t>
+      </w:r>
+      <w:r>
+        <w:rPr>
+          <w:rFonts w:ascii="Times New Roman" w:hAnsi="Times New Roman" w:cs="Times New Roman"/>
+          <w:color w:val="000000"/>
+        </w:rPr>
+        <w:t>from</w:t>
+      </w:r>
+      <w:r>
+        <w:rPr>
+          <w:rFonts w:ascii="Times New Roman" w:hAnsi="Times New Roman" w:cs="Times New Roman"/>
+          <w:color w:val="000000"/>
+        </w:rPr>
+        <w:t xml:space="preserve"> different plants.</w:t>
+      </w:r>
+      <w:r>
+        <w:rPr>
+          <w:rFonts w:ascii="Times New Roman" w:hAnsi="Times New Roman" w:cs="Times New Roman"/>
+          <w:color w:val="000000"/>
+        </w:rPr>
+        <w:t xml:space="preserve"> They compared the accuracies of both K-mean and KNN for picking the better model.</w:t>
+      </w:r>
+      <w:r>
+        <w:rPr>
+          <w:rFonts w:ascii="Times New Roman" w:hAnsi="Times New Roman" w:cs="Times New Roman"/>
+          <w:color w:val="000000"/>
+        </w:rPr>
+        <w:t xml:space="preserve"> The results </w:t>
+      </w:r>
+      <w:r>
+        <w:rPr>
+          <w:rFonts w:ascii="Times New Roman" w:hAnsi="Times New Roman" w:cs="Times New Roman"/>
+          <w:color w:val="000000"/>
+        </w:rPr>
+        <w:t>show</w:t>
+      </w:r>
+      <w:r>
+        <w:rPr>
+          <w:rFonts w:ascii="Times New Roman" w:hAnsi="Times New Roman" w:cs="Times New Roman"/>
+          <w:color w:val="000000"/>
+        </w:rPr>
+        <w:t xml:space="preserve"> </w:t>
+      </w:r>
+      <w:r>
+        <w:rPr>
+          <w:rFonts w:ascii="Times New Roman" w:hAnsi="Times New Roman" w:cs="Times New Roman"/>
+          <w:color w:val="000000"/>
+        </w:rPr>
+        <w:t xml:space="preserve">that </w:t>
+      </w:r>
+      <w:r>
+        <w:rPr>
+          <w:rFonts w:ascii="Times New Roman" w:hAnsi="Times New Roman" w:cs="Times New Roman"/>
+          <w:color w:val="000000"/>
+        </w:rPr>
+        <w:t>KNN is better for the classification than KMEANS</w:t>
+      </w:r>
+      <w:r>
+        <w:rPr>
+          <w:rFonts w:ascii="Times New Roman" w:hAnsi="Times New Roman" w:cs="Times New Roman"/>
+          <w:color w:val="000000"/>
+        </w:rPr>
+        <w:t xml:space="preserve"> for almost all the plant</w:t>
+      </w:r>
+      <w:r>
+        <w:rPr>
+          <w:rFonts w:ascii="Times New Roman" w:hAnsi="Times New Roman" w:cs="Times New Roman"/>
+          <w:color w:val="000000"/>
+        </w:rPr>
+        <w:t xml:space="preserve"> leaves used in their study.</w:t>
+      </w:r>
+      <w:r>
+        <w:rPr>
+          <w:rFonts w:ascii="Times New Roman" w:hAnsi="Times New Roman" w:cs="Times New Roman"/>
+          <w:color w:val="000000"/>
+        </w:rPr>
+        <w:t xml:space="preserve"> </w:t>
+      </w:r>
+      <w:r>
+        <w:rPr>
+          <w:rFonts w:ascii="Times New Roman" w:hAnsi="Times New Roman" w:cs="Times New Roman"/>
+          <w:color w:val="000000"/>
+        </w:rPr>
+        <w:t>They also suggest implementing deep learning algorithms like CNN and Bayes classifier for better results.</w:t>
+      </w:r>
+    </w:p>
+    <w:p>
+      <w:pPr>
+        <w:tabs>
+          <w:tab w:val="left" w:pos="3330"/>
+        </w:tabs>
+        <w:jc w:val="both"/>
+        <w:rPr>
+          <w:rFonts w:ascii="Times New Roman" w:hAnsi="Times New Roman" w:cs="Times New Roman"/>
+          <w:color w:val="000000"/>
+        </w:rPr>
+      </w:pPr>
+      <w:r>
+        <w:rPr>
+          <w:rFonts w:ascii="Times New Roman" w:hAnsi="Times New Roman" w:cs="Times New Roman"/>
+          <w:color w:val="000000"/>
+        </w:rPr>
+        <w:t>The authors</w:t>
+      </w:r>
+      <w:r>
+        <w:rPr>
+          <w:rFonts w:ascii="Times New Roman" w:hAnsi="Times New Roman" w:cs="Times New Roman"/>
+          <w:color w:val="000000"/>
+        </w:rPr>
+        <w:t xml:space="preserve"> of the paper </w:t>
+      </w:r>
+      <w:sdt>
+        <w:sdtPr>
+          <w:rPr>
+            <w:rFonts w:ascii="Times New Roman" w:hAnsi="Times New Roman" w:cs="Times New Roman"/>
+            <w:color w:val="000000"/>
+          </w:rPr>
+          <w:tag w:val="MENDELEY_CITATION_v3_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"/>
+          <w:id w:val="-434285901"/>
+          <w:placeholder>
+            <w:docPart w:val="DefaultPlaceholder_-1854013440"/>
+          </w:placeholder>
+        </w:sdtPr>
+        <w:sdtContent>
+          <w:r>
+            <w:rPr>
+              <w:rFonts w:ascii="Times New Roman" w:hAnsi="Times New Roman" w:cs="Times New Roman"/>
+              <w:color w:val="000000"/>
+            </w:rPr>
+            <w:t>(Sanjay et al. 2013)</w:t>
+          </w:r>
+        </w:sdtContent>
+      </w:sdt>
+      <w:r>
+        <w:rPr>
+          <w:rFonts w:ascii="Times New Roman" w:hAnsi="Times New Roman" w:cs="Times New Roman"/>
+          <w:color w:val="000000"/>
+        </w:rPr>
+        <w:t xml:space="preserve">, proposed a methodology for </w:t>
+      </w:r>
+      <w:r>
+        <w:rPr>
+          <w:rFonts w:ascii="Times New Roman" w:hAnsi="Times New Roman" w:cs="Times New Roman"/>
+          <w:color w:val="000000"/>
+        </w:rPr>
+        <w:t>disease detection using image processing. The RGB format of the images is converted to the HSV format, and the green pixels of the images are masked. In the further process, the masked green pixels will be removed, and segments will be obtained from the data. In the final stage, the features will be computed using the algorithm. The problem with this approach is segmentation</w:t>
+      </w:r>
+      <w:r>
+        <w:rPr>
+          <w:rFonts w:ascii="Times New Roman" w:hAnsi="Times New Roman" w:cs="Times New Roman"/>
+          <w:color w:val="000000"/>
+        </w:rPr>
+        <w:t xml:space="preserve"> and image size. The reduction of the image size can be good for </w:t>
+      </w:r>
+      <w:r>
+        <w:rPr>
+          <w:rFonts w:ascii="Times New Roman" w:hAnsi="Times New Roman" w:cs="Times New Roman"/>
+          <w:color w:val="000000"/>
+        </w:rPr>
+        <w:t>analysis,</w:t>
+      </w:r>
+      <w:r>
+        <w:rPr>
+          <w:rFonts w:ascii="Times New Roman" w:hAnsi="Times New Roman" w:cs="Times New Roman"/>
+          <w:color w:val="000000"/>
+        </w:rPr>
+        <w:t xml:space="preserve"> but the clarity of the image is reduced and the analysis is only performed on the affected area or the part of the image which shows the disease. The diseases like yellow leaf curl virus will make the leaf </w:t>
+      </w:r>
+      <w:r>
+        <w:rPr>
+          <w:rFonts w:ascii="Times New Roman" w:hAnsi="Times New Roman" w:cs="Times New Roman"/>
+          <w:color w:val="000000"/>
+        </w:rPr>
+        <w:t>curl and the removal of green pixels may remove the entire leaf. So, this approach is not suitable for our research.</w:t>
+      </w:r>
+      <w:r>
+        <w:rPr>
+          <w:rFonts w:ascii="Times New Roman" w:hAnsi="Times New Roman" w:cs="Times New Roman"/>
+          <w:color w:val="000000"/>
+        </w:rPr>
+        <w:t xml:space="preserve"> </w:t>
+      </w:r>
+      <w:r>
+        <w:rPr>
+          <w:rFonts w:ascii="Times New Roman" w:hAnsi="Times New Roman" w:cs="Times New Roman"/>
+          <w:color w:val="000000"/>
+        </w:rPr>
+        <w:t>Renuka Rajendra Kajale</w:t>
+      </w:r>
+      <w:r>
+        <w:rPr>
+          <w:rFonts w:ascii="Times New Roman" w:hAnsi="Times New Roman" w:cs="Times New Roman"/>
+          <w:color w:val="000000"/>
+        </w:rPr>
+        <w:t xml:space="preserve"> </w:t>
+      </w:r>
+      <w:sdt>
+        <w:sdtPr>
+          <w:rPr>
+            <w:rFonts w:ascii="Times New Roman" w:hAnsi="Times New Roman" w:cs="Times New Roman"/>
+            <w:color w:val="000000"/>
+          </w:rPr>
+          <w:tag w:val="MENDELEY_CITATION_v3_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"/>
+          <w:id w:val="1395396303"/>
+          <w:placeholder>
+            <w:docPart w:val="52888D7C40444C919FD8DF229581F95A"/>
+          </w:placeholder>
+        </w:sdtPr>
+        <w:sdtContent>
+          <w:r>
+            <w:rPr>
+              <w:rFonts w:ascii="Times New Roman" w:hAnsi="Times New Roman" w:cs="Times New Roman"/>
+              <w:color w:val="000000"/>
+            </w:rPr>
+            <w:t>(Rajendra Kajale n.d.)</w:t>
+          </w:r>
+        </w:sdtContent>
+      </w:sdt>
+      <w:r>
+        <w:rPr>
+          <w:rFonts w:ascii="Times New Roman" w:hAnsi="Times New Roman" w:cs="Times New Roman"/>
+          <w:color w:val="000000"/>
+        </w:rPr>
+        <w:t xml:space="preserve"> also proposed a similar approach and extended the work to the android system. The usage of this system is good for the leaves which shows the disease on the surface but in our approach healthy and yellow leaf curl images are also involved which are represented in green </w:t>
+      </w:r>
+      <w:r>
+        <w:rPr>
+          <w:rFonts w:ascii="Times New Roman" w:hAnsi="Times New Roman" w:cs="Times New Roman"/>
+          <w:color w:val="000000"/>
+        </w:rPr>
+        <w:t>colour</w:t>
+      </w:r>
+      <w:r>
+        <w:rPr>
+          <w:rFonts w:ascii="Times New Roman" w:hAnsi="Times New Roman" w:cs="Times New Roman"/>
+          <w:color w:val="000000"/>
+        </w:rPr>
+        <w:t>.</w:t>
+      </w:r>
+      <w:r>
+        <w:rPr>
+          <w:rFonts w:ascii="Times New Roman" w:hAnsi="Times New Roman" w:cs="Times New Roman"/>
+          <w:color w:val="000000"/>
+        </w:rPr>
+        <w:t xml:space="preserve"> </w:t>
+      </w:r>
+    </w:p>
+    <w:p>
+      <w:pPr>
+        <w:tabs>
+          <w:tab w:val="left" w:pos="3330"/>
+        </w:tabs>
+        <w:jc w:val="both"/>
+        <w:rPr>
+          <w:rFonts w:ascii="Times New Roman" w:hAnsi="Times New Roman" w:cs="Times New Roman"/>
+          <w:color w:val="000000"/>
+        </w:rPr>
+      </w:pPr>
+      <w:r>
+        <w:rPr>
+          <w:rFonts w:ascii="Times New Roman" w:hAnsi="Times New Roman" w:cs="Times New Roman"/>
+          <w:color w:val="000000"/>
+        </w:rPr>
+        <w:t>The</w:t>
+      </w:r>
+      <w:r>
+        <w:rPr>
+          <w:rFonts w:ascii="Times New Roman" w:hAnsi="Times New Roman" w:cs="Times New Roman"/>
+          <w:color w:val="000000"/>
+        </w:rPr>
+        <w:t xml:space="preserve"> paper </w:t>
+      </w:r>
+      <w:sdt>
+        <w:sdtPr>
+          <w:rPr>
+            <w:rFonts w:ascii="Times New Roman" w:hAnsi="Times New Roman" w:cs="Times New Roman"/>
+            <w:color w:val="000000"/>
+          </w:rPr>
+          <w:tag w:val="MENDELEY_CITATION_v3_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"/>
+          <w:id w:val="626983223"/>
+          <w:placeholder>
+            <w:docPart w:val="DefaultPlaceholder_-1854013440"/>
+          </w:placeholder>
+        </w:sdtPr>
+        <w:sdtContent>
+          <w:r>
+            <w:rPr>
+              <w:rFonts w:ascii="Times New Roman" w:hAnsi="Times New Roman" w:cs="Times New Roman"/>
+              <w:color w:val="000000"/>
+            </w:rPr>
+            <w:t>(Patil and Pawar 2017)</w:t>
+          </w:r>
+        </w:sdtContent>
+      </w:sdt>
+      <w:r>
+        <w:rPr>
+          <w:rFonts w:ascii="Times New Roman" w:hAnsi="Times New Roman" w:cs="Times New Roman"/>
+          <w:color w:val="000000"/>
+        </w:rPr>
+        <w:t xml:space="preserve"> </w:t>
+      </w:r>
+      <w:r>
+        <w:rPr>
+          <w:rFonts w:ascii="Times New Roman" w:hAnsi="Times New Roman" w:cs="Times New Roman"/>
+          <w:color w:val="000000"/>
+        </w:rPr>
+        <w:t xml:space="preserve">proposed a system that is based on the RGB to HIS vector and masking the green pixels. Later, the green pixels are treated based on the threshold and the data is clustered using the </w:t>
+      </w:r>
+      <w:r>
+        <w:rPr>
+          <w:rFonts w:ascii="Times New Roman" w:hAnsi="Times New Roman" w:cs="Times New Roman"/>
+          <w:color w:val="000000"/>
+        </w:rPr>
+        <w:t xml:space="preserve">K-means algorithm and </w:t>
+      </w:r>
+      <w:r>
+        <w:rPr>
+          <w:rFonts w:ascii="Times New Roman" w:hAnsi="Times New Roman" w:cs="Times New Roman"/>
+          <w:color w:val="000000"/>
+        </w:rPr>
+        <w:t>applying</w:t>
+      </w:r>
+      <w:r>
+        <w:rPr>
+          <w:rFonts w:ascii="Times New Roman" w:hAnsi="Times New Roman" w:cs="Times New Roman"/>
+          <w:color w:val="000000"/>
+        </w:rPr>
+        <w:t xml:space="preserve"> different algorithms to know the best model for the analysis.</w:t>
+      </w:r>
+      <w:r>
+        <w:rPr>
+          <w:rFonts w:ascii="Times New Roman" w:hAnsi="Times New Roman" w:cs="Times New Roman"/>
+          <w:color w:val="000000"/>
+        </w:rPr>
+        <w:t xml:space="preserve"> This model can be used to detect the disease, but we are using the healthy leaves also for the detection. By thresholding the green pixels, we may get only a shadow or no image of the healthy leaf. So, this approach is not suitable for our analysis.</w:t>
+      </w:r>
+    </w:p>
+    <w:p>
+      <w:pPr>
+        <w:tabs>
+          <w:tab w:val="left" w:pos="3330"/>
+        </w:tabs>
+        <w:jc w:val="both"/>
+        <w:rPr>
+          <w:rFonts w:ascii="Times New Roman" w:hAnsi="Times New Roman" w:cs="Times New Roman"/>
+          <w:color w:val="000000"/>
+        </w:rPr>
+      </w:pPr>
+      <w:r>
+        <w:rPr>
+          <w:rFonts w:ascii="Times New Roman" w:hAnsi="Times New Roman" w:cs="Times New Roman"/>
+          <w:color w:val="000000"/>
+        </w:rPr>
+        <w:t xml:space="preserve">According to Sanjay Patil’s paper </w:t>
+      </w:r>
+      <w:sdt>
+        <w:sdtPr>
+          <w:rPr>
+            <w:rFonts w:ascii="Times New Roman" w:hAnsi="Times New Roman" w:cs="Times New Roman"/>
+            <w:color w:val="000000"/>
+          </w:rPr>
+          <w:tag w:val="MENDELEY_CITATION_v3_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"/>
+          <w:id w:val="-1209027592"/>
+          <w:placeholder>
+            <w:docPart w:val="DefaultPlaceholder_-1854013440"/>
+          </w:placeholder>
+        </w:sdtPr>
+        <w:sdtContent>
+          <w:r>
+            <w:rPr>
+              <w:rFonts w:ascii="Times New Roman" w:hAnsi="Times New Roman" w:cs="Times New Roman"/>
+              <w:color w:val="000000"/>
+            </w:rPr>
+            <w:t>(Sanjay Patil n.d.)</w:t>
+          </w:r>
+        </w:sdtContent>
+      </w:sdt>
+      <w:r>
+        <w:rPr>
+          <w:rFonts w:ascii="Times New Roman" w:hAnsi="Times New Roman" w:cs="Times New Roman"/>
+          <w:color w:val="000000"/>
+        </w:rPr>
+        <w:t xml:space="preserve">, The disease severity is estimated using thresholding by triangle method on the histogram. The lesion region area is taken for the analysis and to estimate the severity of the disease. This study is based on the reduction of pesticide usage and knowing the disease severity in the </w:t>
+      </w:r>
+      <w:r>
+        <w:rPr>
+          <w:rFonts w:ascii="Times New Roman" w:hAnsi="Times New Roman" w:cs="Times New Roman"/>
+          <w:color w:val="000000"/>
+        </w:rPr>
+        <w:t>sugarcane plants. Th</w:t>
+      </w:r>
+      <w:r>
+        <w:rPr>
+          <w:rFonts w:ascii="Times New Roman" w:hAnsi="Times New Roman" w:cs="Times New Roman"/>
+          <w:color w:val="000000"/>
+        </w:rPr>
+        <w:t>is</w:t>
+      </w:r>
+      <w:r>
+        <w:rPr>
+          <w:rFonts w:ascii="Times New Roman" w:hAnsi="Times New Roman" w:cs="Times New Roman"/>
+          <w:color w:val="000000"/>
+        </w:rPr>
+        <w:t xml:space="preserve"> </w:t>
+      </w:r>
+      <w:r>
+        <w:rPr>
+          <w:rFonts w:ascii="Times New Roman" w:hAnsi="Times New Roman" w:cs="Times New Roman"/>
+          <w:color w:val="000000"/>
+        </w:rPr>
+        <w:t xml:space="preserve">process is complex and a bit hard to understand. We are using more than 5000 images in the research and estimating all the images using this method is </w:t>
+      </w:r>
+      <w:r>
+        <w:rPr>
+          <w:rFonts w:ascii="Times New Roman" w:hAnsi="Times New Roman" w:cs="Times New Roman"/>
+          <w:color w:val="000000"/>
+        </w:rPr>
+        <w:t>time-consuming</w:t>
+      </w:r>
+      <w:r>
+        <w:rPr>
+          <w:rFonts w:ascii="Times New Roman" w:hAnsi="Times New Roman" w:cs="Times New Roman"/>
+          <w:color w:val="000000"/>
+        </w:rPr>
+        <w:t xml:space="preserve"> and more complex to implement.</w:t>
+      </w:r>
+    </w:p>
+    <w:p>
+      <w:pPr>
+        <w:tabs>
+          <w:tab w:val="left" w:pos="3330"/>
+        </w:tabs>
+        <w:jc w:val="both"/>
+        <w:rPr>
+          <w:rFonts w:ascii="Times New Roman" w:hAnsi="Times New Roman" w:cs="Times New Roman"/>
+          <w:color w:val="000000"/>
+        </w:rPr>
+      </w:pPr>
+      <w:r>
+        <w:rPr>
+          <w:rFonts w:ascii="Times New Roman" w:hAnsi="Times New Roman" w:cs="Times New Roman"/>
+          <w:color w:val="000000"/>
+        </w:rPr>
+        <w:t xml:space="preserve">According to the authors of the paper </w:t>
+      </w:r>
+      <w:sdt>
+        <w:sdtPr>
+          <w:rPr>
+            <w:rFonts w:ascii="Times New Roman" w:hAnsi="Times New Roman" w:cs="Times New Roman"/>
+            <w:color w:val="000000"/>
+          </w:rPr>
+          <w:tag w:val="MENDELEY_CITATION_v3_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"/>
+          <w:id w:val="-925260530"/>
+          <w:placeholder>
+            <w:docPart w:val="DefaultPlaceholder_-1854013440"/>
+          </w:placeholder>
+        </w:sdtPr>
+        <w:sdtContent>
+          <w:r>
+            <w:rPr>
+              <w:rFonts w:ascii="Times New Roman" w:hAnsi="Times New Roman" w:cs="Times New Roman"/>
+              <w:color w:val="000000"/>
+            </w:rPr>
+            <w:t>(Badnakhe and Deshmukh n.d.)</w:t>
+          </w:r>
+        </w:sdtContent>
+      </w:sdt>
+      <w:r>
+        <w:rPr>
+          <w:rFonts w:ascii="Times New Roman" w:hAnsi="Times New Roman" w:cs="Times New Roman"/>
+          <w:color w:val="000000"/>
+        </w:rPr>
+        <w:t xml:space="preserve">, </w:t>
+      </w:r>
+      <w:r>
+        <w:rPr>
+          <w:rFonts w:ascii="Times New Roman" w:hAnsi="Times New Roman" w:cs="Times New Roman"/>
+          <w:color w:val="000000"/>
+        </w:rPr>
+        <w:t xml:space="preserve">using </w:t>
+      </w:r>
+      <w:r>
+        <w:rPr>
+          <w:rFonts w:ascii="Times New Roman" w:hAnsi="Times New Roman" w:cs="Times New Roman"/>
+          <w:color w:val="000000"/>
+        </w:rPr>
+        <w:t xml:space="preserve">the </w:t>
+      </w:r>
+      <w:r>
+        <w:rPr>
+          <w:rFonts w:ascii="Times New Roman" w:hAnsi="Times New Roman" w:cs="Times New Roman"/>
+          <w:color w:val="000000"/>
+        </w:rPr>
+        <w:t>colour co-occurrence method(CCM) for feature extraction and performing the Neural network algorithms will give good results in the prediction of the diseases. The proposed model suggests implementing an RGB vector and performing a K-means algorithm on the vector to cluster the data into different categories.</w:t>
+      </w:r>
+      <w:r>
+        <w:rPr>
+          <w:rFonts w:ascii="Times New Roman" w:hAnsi="Times New Roman" w:cs="Times New Roman"/>
+          <w:color w:val="000000"/>
+        </w:rPr>
+        <w:t xml:space="preserve"> In our experiment, the data has the response variable and there is no need to cluster the data.</w:t>
+      </w:r>
+      <w:r>
+        <w:rPr>
+          <w:rFonts w:ascii="Times New Roman" w:hAnsi="Times New Roman" w:cs="Times New Roman"/>
+          <w:color w:val="000000"/>
+        </w:rPr>
+        <w:t xml:space="preserve"> This approach is more suitable for semi-supervised models.</w:t>
+      </w:r>
+    </w:p>
+    <w:p>
+      <w:pPr>
+        <w:tabs>
+          <w:tab w:val="left" w:pos="3330"/>
+        </w:tabs>
+        <w:jc w:val="both"/>
+        <w:rPr>
+          <w:rFonts w:ascii="Times New Roman" w:hAnsi="Times New Roman" w:cs="Times New Roman"/>
+          <w:color w:val="000000"/>
+        </w:rPr>
+      </w:pPr>
+      <w:r>
+        <w:rPr>
+          <w:rFonts w:ascii="Times New Roman" w:hAnsi="Times New Roman" w:cs="Times New Roman"/>
+          <w:color w:val="000000"/>
+        </w:rPr>
+        <w:t xml:space="preserve">Sagar vital and R. S. Khule </w:t>
+      </w:r>
+      <w:r>
+        <w:rPr>
+          <w:rFonts w:ascii="Times New Roman" w:hAnsi="Times New Roman" w:cs="Times New Roman"/>
+          <w:color w:val="000000"/>
+        </w:rPr>
+        <w:t>experimented</w:t>
+      </w:r>
+      <w:r>
+        <w:rPr>
+          <w:rFonts w:ascii="Times New Roman" w:hAnsi="Times New Roman" w:cs="Times New Roman"/>
+          <w:color w:val="000000"/>
+        </w:rPr>
+        <w:t xml:space="preserve"> on tomato disease detection using</w:t>
+      </w:r>
+      <w:r>
+        <w:rPr>
+          <w:rFonts w:ascii="Times New Roman" w:hAnsi="Times New Roman" w:cs="Times New Roman"/>
+          <w:color w:val="000000"/>
+        </w:rPr>
+        <w:t xml:space="preserve"> image</w:t>
+      </w:r>
+      <w:r>
+        <w:rPr>
+          <w:rFonts w:ascii="Times New Roman" w:hAnsi="Times New Roman" w:cs="Times New Roman"/>
+          <w:color w:val="000000"/>
+        </w:rPr>
+        <w:t xml:space="preserve"> processing </w:t>
+      </w:r>
+      <w:sdt>
+        <w:sdtPr>
+          <w:rPr>
+            <w:rFonts w:ascii="Times New Roman" w:hAnsi="Times New Roman" w:cs="Times New Roman"/>
+            <w:color w:val="000000"/>
+          </w:rPr>
+          <w:tag w:val="MENDELEY_CITATION_v3_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"/>
+          <w:id w:val="-1379779303"/>
+          <w:placeholder>
+            <w:docPart w:val="DefaultPlaceholder_-1854013440"/>
+          </w:placeholder>
+        </w:sdtPr>
+        <w:sdtContent>
+          <w:r>
+            <w:rPr>
+              <w:rFonts w:ascii="Times New Roman" w:hAnsi="Times New Roman" w:cs="Times New Roman"/>
+              <w:color w:val="000000"/>
+            </w:rPr>
+            <w:t>(Vetal and R.S. 2017)</w:t>
+          </w:r>
+        </w:sdtContent>
+      </w:sdt>
+      <w:r>
+        <w:rPr>
+          <w:rFonts w:ascii="Times New Roman" w:hAnsi="Times New Roman" w:cs="Times New Roman"/>
+          <w:color w:val="000000"/>
+        </w:rPr>
+        <w:t>. They used</w:t>
+      </w:r>
+      <w:r>
+        <w:rPr>
+          <w:rFonts w:ascii="Times New Roman" w:hAnsi="Times New Roman" w:cs="Times New Roman"/>
+          <w:color w:val="000000"/>
+        </w:rPr>
+        <w:t xml:space="preserve"> data with four types of tomato diseases and for image smoothing, they used</w:t>
+      </w:r>
+      <w:r>
+        <w:rPr>
+          <w:rFonts w:ascii="Times New Roman" w:hAnsi="Times New Roman" w:cs="Times New Roman"/>
+          <w:color w:val="000000"/>
+        </w:rPr>
+        <w:t xml:space="preserve"> kurtosis and skewness filter</w:t>
+      </w:r>
+      <w:r>
+        <w:rPr>
+          <w:rFonts w:ascii="Times New Roman" w:hAnsi="Times New Roman" w:cs="Times New Roman"/>
+          <w:color w:val="000000"/>
+        </w:rPr>
+        <w:t>s.</w:t>
+      </w:r>
+      <w:r>
+        <w:rPr>
+          <w:rFonts w:ascii="Times New Roman" w:hAnsi="Times New Roman" w:cs="Times New Roman"/>
+          <w:color w:val="000000"/>
+        </w:rPr>
+        <w:t xml:space="preserve"> The RGB images are converted to HIS format and</w:t>
+      </w:r>
+      <w:r>
+        <w:rPr>
+          <w:rFonts w:ascii="Times New Roman" w:hAnsi="Times New Roman" w:cs="Times New Roman"/>
+          <w:color w:val="000000"/>
+        </w:rPr>
+        <w:t xml:space="preserve"> </w:t>
+      </w:r>
+      <w:r>
+        <w:rPr>
+          <w:rFonts w:ascii="Times New Roman" w:hAnsi="Times New Roman" w:cs="Times New Roman"/>
+          <w:color w:val="000000"/>
+        </w:rPr>
+        <w:t>l</w:t>
+      </w:r>
+      <w:r>
+        <w:rPr>
+          <w:rFonts w:ascii="Times New Roman" w:hAnsi="Times New Roman" w:cs="Times New Roman"/>
+          <w:color w:val="000000"/>
+        </w:rPr>
+        <w:t xml:space="preserve">ater they performed </w:t>
+      </w:r>
+      <w:r>
+        <w:rPr>
+          <w:rFonts w:ascii="Times New Roman" w:hAnsi="Times New Roman" w:cs="Times New Roman"/>
+          <w:color w:val="000000"/>
+        </w:rPr>
+        <w:lastRenderedPageBreak/>
+        <w:t>various classification algorithms on the data</w:t>
+      </w:r>
+      <w:r>
+        <w:rPr>
+          <w:rFonts w:ascii="Times New Roman" w:hAnsi="Times New Roman" w:cs="Times New Roman"/>
+          <w:color w:val="000000"/>
+        </w:rPr>
+        <w:t>.</w:t>
+      </w:r>
+      <w:r>
+        <w:rPr>
+          <w:rFonts w:ascii="Times New Roman" w:hAnsi="Times New Roman" w:cs="Times New Roman"/>
+          <w:color w:val="000000"/>
+        </w:rPr>
+        <w:t xml:space="preserve"> </w:t>
+      </w:r>
+      <w:r>
+        <w:rPr>
+          <w:rFonts w:ascii="Times New Roman" w:hAnsi="Times New Roman" w:cs="Times New Roman"/>
+          <w:color w:val="000000"/>
+        </w:rPr>
+        <w:t>T</w:t>
+      </w:r>
+      <w:r>
+        <w:rPr>
+          <w:rFonts w:ascii="Times New Roman" w:hAnsi="Times New Roman" w:cs="Times New Roman"/>
+          <w:color w:val="000000"/>
+        </w:rPr>
+        <w:t>he results show that multi-class SVM is giving better results than the other algorithms. They didn’t include the healthy leaf in the analysis.</w:t>
+      </w:r>
+      <w:r>
+        <w:rPr>
+          <w:rFonts w:ascii="Times New Roman" w:hAnsi="Times New Roman" w:cs="Times New Roman"/>
+          <w:color w:val="000000"/>
+        </w:rPr>
+        <w:t xml:space="preserve"> The major evaluation method used for the evaluation is accuracy.</w:t>
+      </w:r>
+      <w:r>
+        <w:rPr>
+          <w:rFonts w:ascii="Times New Roman" w:hAnsi="Times New Roman" w:cs="Times New Roman"/>
+          <w:color w:val="000000"/>
+        </w:rPr>
+        <w:t xml:space="preserve"> More metrics needed to be examined and compared while comparison between the models. </w:t>
+      </w:r>
+    </w:p>
+    <w:p>
+      <w:pPr>
+        <w:tabs>
+          <w:tab w:val="left" w:pos="3330"/>
+        </w:tabs>
+        <w:jc w:val="both"/>
+        <w:rPr>
+          <w:rFonts w:ascii="Times New Roman" w:hAnsi="Times New Roman" w:cs="Times New Roman"/>
+        </w:rPr>
+      </w:pPr>
+      <w:r>
+        <w:rPr>
+          <w:rFonts w:ascii="Times New Roman" w:hAnsi="Times New Roman" w:cs="Times New Roman"/>
+          <w:color w:val="000000"/>
+        </w:rPr>
+        <w:t xml:space="preserve">The authors of the paper </w:t>
+      </w:r>
+      <w:sdt>
+        <w:sdtPr>
+          <w:rPr>
+            <w:rFonts w:ascii="Times New Roman" w:hAnsi="Times New Roman" w:cs="Times New Roman"/>
+            <w:color w:val="000000"/>
+          </w:rPr>
+          <w:tag w:val="MENDELEY_CITATION_v3_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"/>
+          <w:id w:val="676008297"/>
+          <w:placeholder>
+            <w:docPart w:val="DefaultPlaceholder_-1854013440"/>
+          </w:placeholder>
+        </w:sdtPr>
+        <w:sdtContent>
+          <w:r>
+            <w:rPr>
+              <w:rFonts w:ascii="Times New Roman" w:hAnsi="Times New Roman" w:cs="Times New Roman"/>
+              <w:color w:val="000000"/>
+            </w:rPr>
+            <w:t>(Piyush Chaudhary et al. n.d.)</w:t>
+          </w:r>
+        </w:sdtContent>
+      </w:sdt>
+      <w:r>
+        <w:rPr>
+          <w:rFonts w:ascii="Times New Roman" w:hAnsi="Times New Roman" w:cs="Times New Roman"/>
+          <w:color w:val="000000"/>
+        </w:rPr>
+        <w:t xml:space="preserve">, experimented to know which transform method is giving reasonable output. They compared </w:t>
+      </w:r>
+      <w:r>
+        <w:rPr>
+          <w:rFonts w:ascii="Times New Roman" w:hAnsi="Times New Roman" w:cs="Times New Roman"/>
+        </w:rPr>
+        <w:t>YCbCr Color Model</w:t>
+      </w:r>
+      <w:r>
+        <w:rPr>
+          <w:rFonts w:ascii="Times New Roman" w:hAnsi="Times New Roman" w:cs="Times New Roman"/>
+          <w:color w:val="000000"/>
+        </w:rPr>
+        <w:t xml:space="preserve">, </w:t>
+      </w:r>
+      <w:r>
+        <w:rPr>
+          <w:rFonts w:ascii="Times New Roman" w:hAnsi="Times New Roman" w:cs="Times New Roman"/>
+        </w:rPr>
+        <w:t>HIS Color Model</w:t>
+      </w:r>
+      <w:r>
+        <w:rPr>
+          <w:rFonts w:ascii="Times New Roman" w:hAnsi="Times New Roman" w:cs="Times New Roman"/>
+        </w:rPr>
+        <w:t xml:space="preserve">, and </w:t>
+      </w:r>
+      <w:r>
+        <w:rPr>
+          <w:rFonts w:ascii="Times New Roman" w:hAnsi="Times New Roman" w:cs="Times New Roman"/>
+        </w:rPr>
+        <w:t>CIELAB Color Model</w:t>
+      </w:r>
+      <w:r>
+        <w:rPr>
+          <w:rFonts w:ascii="Times New Roman" w:hAnsi="Times New Roman" w:cs="Times New Roman"/>
+        </w:rPr>
+        <w:t xml:space="preserve">. They finally suggested that the CIELAB color model is giving reasonable outputs and it is good for the disease spot detection on plants. </w:t>
+      </w:r>
+      <w:r>
+        <w:rPr>
+          <w:rFonts w:ascii="Times New Roman" w:hAnsi="Times New Roman" w:cs="Times New Roman"/>
+        </w:rPr>
+        <w:t xml:space="preserve">The visualizations show that the CIELAB method removes the noise from the image. </w:t>
+      </w:r>
+      <w:r>
+        <w:rPr>
+          <w:rFonts w:ascii="Times New Roman" w:hAnsi="Times New Roman" w:cs="Times New Roman"/>
+        </w:rPr>
+        <w:t xml:space="preserve">This approach needs to be extended by using the </w:t>
+      </w:r>
+      <w:r>
+        <w:rPr>
+          <w:rFonts w:ascii="Times New Roman" w:hAnsi="Times New Roman" w:cs="Times New Roman"/>
+        </w:rPr>
+        <w:t>machine learning classification algorithms on each model and seeing the predictions of each model.</w:t>
+      </w:r>
+    </w:p>
+    <w:p>
+      <w:pPr>
+        <w:tabs>
+          <w:tab w:val="left" w:pos="3330"/>
+        </w:tabs>
+        <w:jc w:val="both"/>
+        <w:rPr>
+          <w:rFonts w:ascii="Times New Roman" w:hAnsi="Times New Roman" w:cs="Times New Roman"/>
+          <w:color w:val="000000"/>
+        </w:rPr>
+      </w:pPr>
+      <w:r>
+        <w:rPr>
+          <w:rFonts w:ascii="Times New Roman" w:hAnsi="Times New Roman" w:cs="Times New Roman"/>
+          <w:color w:val="000000"/>
+        </w:rPr>
+        <w:t xml:space="preserve">Aditi Singh and Harjeet Kaur conducted a study to detect the disease on the potato leaves using image processing and the SVM algorithm. In the pre-processing section, they used the grayscale data and performed a K-means algorithm to </w:t>
+      </w:r>
+      <w:r>
+        <w:rPr>
+          <w:rFonts w:ascii="Times New Roman" w:hAnsi="Times New Roman" w:cs="Times New Roman"/>
+          <w:color w:val="000000"/>
+        </w:rPr>
+        <w:t>extract the features from the images</w:t>
+      </w:r>
+      <w:r>
+        <w:rPr>
+          <w:rFonts w:ascii="Times New Roman" w:hAnsi="Times New Roman" w:cs="Times New Roman"/>
+          <w:color w:val="000000"/>
+        </w:rPr>
+        <w:t xml:space="preserve">. </w:t>
+      </w:r>
+      <w:r>
+        <w:rPr>
+          <w:rFonts w:ascii="Times New Roman" w:hAnsi="Times New Roman" w:cs="Times New Roman"/>
+          <w:color w:val="000000"/>
+        </w:rPr>
+        <w:t>The results from the SVM algorithm show an accuracy of 95.99 percent in detecting the disease and the other metrics also show more than 90 percent of the results. This study includes data on two diseases and healthy leaves.</w:t>
+      </w:r>
+    </w:p>
+    <w:p>
+      <w:pPr>
+        <w:tabs>
+          <w:tab w:val="left" w:pos="3330"/>
+        </w:tabs>
+        <w:jc w:val="both"/>
+        <w:rPr>
+          <w:rFonts w:ascii="Times New Roman" w:hAnsi="Times New Roman" w:cs="Times New Roman"/>
+          <w:color w:val="000000"/>
+        </w:rPr>
+      </w:pPr>
+      <w:r>
+        <w:rPr>
+          <w:rFonts w:ascii="Times New Roman" w:hAnsi="Times New Roman" w:cs="Times New Roman"/>
+          <w:color w:val="000000"/>
+        </w:rPr>
+        <w:t xml:space="preserve">The authors of the paper </w:t>
+      </w:r>
+      <w:sdt>
+        <w:sdtPr>
+          <w:rPr>
+            <w:rFonts w:ascii="Times New Roman" w:hAnsi="Times New Roman" w:cs="Times New Roman"/>
+            <w:color w:val="000000"/>
+          </w:rPr>
+          <w:tag w:val="MENDELEY_CITATION_v3_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"/>
+          <w:id w:val="-1623146592"/>
+          <w:placeholder>
+            <w:docPart w:val="DefaultPlaceholder_-1854013440"/>
+          </w:placeholder>
+        </w:sdtPr>
+        <w:sdtContent>
+          <w:r>
+            <w:rPr>
+              <w:rFonts w:ascii="Times New Roman" w:hAnsi="Times New Roman" w:cs="Times New Roman"/>
+              <w:color w:val="000000"/>
+            </w:rPr>
+            <w:t>(Mim et al. 2020)</w:t>
+          </w:r>
+        </w:sdtContent>
+      </w:sdt>
+      <w:r>
+        <w:rPr>
+          <w:rFonts w:ascii="Times New Roman" w:hAnsi="Times New Roman" w:cs="Times New Roman"/>
+          <w:color w:val="000000"/>
+        </w:rPr>
+        <w:t xml:space="preserve">, build a model to detect the diseases in the tomato leaves using the CNN algorithm. </w:t>
+      </w:r>
+      <w:r>
+        <w:rPr>
+          <w:rFonts w:ascii="Times New Roman" w:hAnsi="Times New Roman" w:cs="Times New Roman"/>
+          <w:color w:val="000000"/>
+        </w:rPr>
+        <w:t>In the pre-processing stage, t</w:t>
+      </w:r>
+      <w:r>
+        <w:rPr>
+          <w:rFonts w:ascii="Times New Roman" w:hAnsi="Times New Roman" w:cs="Times New Roman"/>
+          <w:color w:val="000000"/>
+        </w:rPr>
+        <w:t>he</w:t>
+      </w:r>
+      <w:r>
+        <w:rPr>
+          <w:rFonts w:ascii="Times New Roman" w:hAnsi="Times New Roman" w:cs="Times New Roman"/>
+          <w:color w:val="000000"/>
+        </w:rPr>
+        <w:t xml:space="preserve"> images are</w:t>
+      </w:r>
+      <w:r>
+        <w:rPr>
+          <w:rFonts w:ascii="Times New Roman" w:hAnsi="Times New Roman" w:cs="Times New Roman"/>
+          <w:color w:val="000000"/>
+        </w:rPr>
+        <w:t xml:space="preserve"> re</w:t>
+      </w:r>
+      <w:r>
+        <w:rPr>
+          <w:rFonts w:ascii="Times New Roman" w:hAnsi="Times New Roman" w:cs="Times New Roman"/>
+          <w:color w:val="000000"/>
+        </w:rPr>
+        <w:t>sized</w:t>
+      </w:r>
+      <w:r>
+        <w:rPr>
+          <w:rFonts w:ascii="Times New Roman" w:hAnsi="Times New Roman" w:cs="Times New Roman"/>
+          <w:color w:val="000000"/>
+        </w:rPr>
+        <w:t xml:space="preserve"> the image size to 128×128</w:t>
+      </w:r>
+      <w:r>
+        <w:rPr>
+          <w:rFonts w:ascii="Times New Roman" w:hAnsi="Times New Roman" w:cs="Times New Roman"/>
+          <w:color w:val="000000"/>
+        </w:rPr>
+        <w:t xml:space="preserve">. In the analysis stage, </w:t>
+      </w:r>
+      <w:r>
+        <w:rPr>
+          <w:rFonts w:ascii="Times New Roman" w:hAnsi="Times New Roman" w:cs="Times New Roman"/>
+          <w:color w:val="000000"/>
+        </w:rPr>
+        <w:t>by</w:t>
+      </w:r>
+      <w:r>
+        <w:rPr>
+          <w:rFonts w:ascii="Times New Roman" w:hAnsi="Times New Roman" w:cs="Times New Roman"/>
+          <w:color w:val="000000"/>
+        </w:rPr>
+        <w:t xml:space="preserve"> changing the learning rate</w:t>
+      </w:r>
+      <w:r>
+        <w:rPr>
+          <w:rFonts w:ascii="Times New Roman" w:hAnsi="Times New Roman" w:cs="Times New Roman"/>
+          <w:color w:val="000000"/>
+        </w:rPr>
+        <w:t xml:space="preserve"> and running the CNN algorithm more times they achieved reasonable results</w:t>
+      </w:r>
+      <w:r>
+        <w:rPr>
+          <w:rFonts w:ascii="Times New Roman" w:hAnsi="Times New Roman" w:cs="Times New Roman"/>
+          <w:color w:val="000000"/>
+        </w:rPr>
+        <w:t>.</w:t>
+      </w:r>
+      <w:r>
+        <w:rPr>
+          <w:rFonts w:ascii="Times New Roman" w:hAnsi="Times New Roman" w:cs="Times New Roman"/>
+          <w:color w:val="000000"/>
+        </w:rPr>
+        <w:t xml:space="preserve"> This approach uses the deep learning methodology, and the model is re-run until reasonable metrics are obtained.</w:t>
+      </w:r>
+    </w:p>
+    <w:p>
+      <w:pPr>
+        <w:tabs>
+          <w:tab w:val="left" w:pos="3330"/>
+        </w:tabs>
+        <w:jc w:val="both"/>
+        <w:rPr>
+          <w:rFonts w:ascii="Times New Roman" w:hAnsi="Times New Roman" w:cs="Times New Roman"/>
+          <w:color w:val="000000"/>
+        </w:rPr>
+      </w:pPr>
+      <w:r>
+        <w:rPr>
+          <w:rFonts w:ascii="Times New Roman" w:hAnsi="Times New Roman" w:cs="Times New Roman"/>
+          <w:color w:val="000000"/>
+        </w:rPr>
+        <w:t xml:space="preserve">The study from the paper </w:t>
+      </w:r>
+      <w:sdt>
+        <w:sdtPr>
+          <w:rPr>
+            <w:rFonts w:ascii="Times New Roman" w:hAnsi="Times New Roman" w:cs="Times New Roman"/>
+            <w:color w:val="000000"/>
+          </w:rPr>
+          <w:tag w:val="MENDELEY_CITATION_v3_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"/>
+          <w:id w:val="-1277710143"/>
+          <w:placeholder>
+            <w:docPart w:val="DefaultPlaceholder_-1854013440"/>
+          </w:placeholder>
+        </w:sdtPr>
+        <w:sdtContent>
+          <w:r>
+            <w:rPr>
+              <w:rFonts w:ascii="Times New Roman" w:hAnsi="Times New Roman" w:cs="Times New Roman"/>
+              <w:color w:val="000000"/>
+            </w:rPr>
+            <w:t>(Trivedi et al. 2021)</w:t>
+          </w:r>
+        </w:sdtContent>
+      </w:sdt>
+      <w:r>
+        <w:rPr>
+          <w:rFonts w:ascii="Times New Roman" w:hAnsi="Times New Roman" w:cs="Times New Roman"/>
+          <w:color w:val="000000"/>
+        </w:rPr>
+        <w:t xml:space="preserve"> suggests building a model based on the CNN algorithm will give good accuracy and also performs well in the prediction of new images.</w:t>
+      </w:r>
+    </w:p>
+    <w:p>
+      <w:pPr>
+        <w:tabs>
+          <w:tab w:val="left" w:pos="3330"/>
+        </w:tabs>
+        <w:jc w:val="both"/>
+        <w:rPr>
+          <w:rFonts w:ascii="Times New Roman" w:hAnsi="Times New Roman" w:cs="Times New Roman"/>
+          <w:color w:val="000000"/>
         </w:rPr>
       </w:pPr>
     </w:p>
@@ -3018,7 +4339,157 @@
         <w:tabs>
           <w:tab w:val="left" w:pos="3330"/>
         </w:tabs>
+        <w:jc w:val="center"/>
+        <w:rPr>
+          <w:rFonts w:ascii="Times New Roman" w:hAnsi="Times New Roman" w:cs="Times New Roman"/>
+          <w:b/>
+          <w:bCs/>
+          <w:u w:val="single"/>
+        </w:rPr>
+      </w:pPr>
+      <w:r>
+        <w:rPr>
+          <w:rFonts w:ascii="Times New Roman" w:hAnsi="Times New Roman" w:cs="Times New Roman"/>
+          <w:b/>
+          <w:bCs/>
+          <w:u w:val="single"/>
+        </w:rPr>
+        <w:t>3</w:t>
+      </w:r>
+      <w:r>
+        <w:rPr>
+          <w:rFonts w:ascii="Times New Roman" w:hAnsi="Times New Roman" w:cs="Times New Roman"/>
+          <w:b/>
+          <w:bCs/>
+          <w:u w:val="single"/>
+        </w:rPr>
+        <w:t xml:space="preserve">. </w:t>
+      </w:r>
+      <w:r>
+        <w:rPr>
+          <w:rFonts w:ascii="Times New Roman" w:hAnsi="Times New Roman" w:cs="Times New Roman"/>
+          <w:b/>
+          <w:bCs/>
+          <w:u w:val="single"/>
+        </w:rPr>
+        <w:t>Methodology</w:t>
+      </w:r>
+    </w:p>
+    <w:p>
+      <w:pPr>
+        <w:tabs>
+          <w:tab w:val="left" w:pos="3330"/>
+        </w:tabs>
         <w:jc w:val="both"/>
+        <w:rPr>
+          <w:rFonts w:ascii="Times New Roman" w:hAnsi="Times New Roman" w:cs="Times New Roman"/>
+        </w:rPr>
+      </w:pPr>
+      <w:r>
+        <w:rPr>
+          <w:rFonts w:ascii="Times New Roman" w:hAnsi="Times New Roman" w:cs="Times New Roman"/>
+        </w:rPr>
+        <w:t xml:space="preserve">The methodology is the route map or step-by-step process of </w:t>
+      </w:r>
+      <w:r>
+        <w:rPr>
+          <w:rFonts w:ascii="Times New Roman" w:hAnsi="Times New Roman" w:cs="Times New Roman"/>
+        </w:rPr>
+        <w:t>any</w:t>
+      </w:r>
+      <w:r>
+        <w:rPr>
+          <w:rFonts w:ascii="Times New Roman" w:hAnsi="Times New Roman" w:cs="Times New Roman"/>
+        </w:rPr>
+        <w:t xml:space="preserve"> project. There are many methodologies available for the practical implementation of data analytical research. This study follows the </w:t>
+      </w:r>
+      <w:r>
+        <w:rPr>
+          <w:rFonts w:ascii="Times New Roman" w:hAnsi="Times New Roman" w:cs="Times New Roman"/>
+        </w:rPr>
+        <w:t>structure</w:t>
+      </w:r>
+      <w:r>
+        <w:rPr>
+          <w:rFonts w:ascii="Times New Roman" w:hAnsi="Times New Roman" w:cs="Times New Roman"/>
+        </w:rPr>
+        <w:t xml:space="preserve"> and process of the CRISP-DM methodology. </w:t>
+      </w:r>
+      <w:r>
+        <w:rPr>
+          <w:rFonts w:ascii="Times New Roman" w:hAnsi="Times New Roman" w:cs="Times New Roman"/>
+        </w:rPr>
+        <w:t>CRISP-DM</w:t>
+      </w:r>
+      <w:r>
+        <w:rPr>
+          <w:rFonts w:ascii="Times New Roman" w:hAnsi="Times New Roman" w:cs="Times New Roman"/>
+        </w:rPr>
+        <w:t xml:space="preserve"> is an acronym for</w:t>
+      </w:r>
+      <w:r>
+        <w:rPr>
+          <w:rFonts w:ascii="Times New Roman" w:hAnsi="Times New Roman" w:cs="Times New Roman"/>
+        </w:rPr>
+        <w:t xml:space="preserve"> </w:t>
+      </w:r>
+      <w:r>
+        <w:rPr>
+          <w:rFonts w:ascii="Times New Roman" w:hAnsi="Times New Roman" w:cs="Times New Roman"/>
+        </w:rPr>
+        <w:t>the Cross-industry</w:t>
+      </w:r>
+      <w:r>
+        <w:rPr>
+          <w:rFonts w:ascii="Times New Roman" w:hAnsi="Times New Roman" w:cs="Times New Roman"/>
+        </w:rPr>
+        <w:t xml:space="preserve"> standard process for data mining. CRISP-DM is a powerful and robust m</w:t>
+      </w:r>
+      <w:r>
+        <w:rPr>
+          <w:rFonts w:ascii="Times New Roman" w:hAnsi="Times New Roman" w:cs="Times New Roman"/>
+        </w:rPr>
+        <w:t>ethod for implementing the research. This is an open-source methodology and is widely used by data practitioners for research.</w:t>
+      </w:r>
+      <w:r>
+        <w:rPr>
+          <w:rFonts w:ascii="Times New Roman" w:hAnsi="Times New Roman" w:cs="Times New Roman"/>
+        </w:rPr>
+        <w:t xml:space="preserve"> It consists of six major phases and the approach follows a step-by-step implementation of each phase.</w:t>
+      </w:r>
+      <w:r>
+        <w:rPr>
+          <w:rFonts w:ascii="Times New Roman" w:hAnsi="Times New Roman" w:cs="Times New Roman"/>
+        </w:rPr>
+        <w:t xml:space="preserve"> The phases in the CRISP-DM methodology are</w:t>
+      </w:r>
+      <w:r>
+        <w:rPr>
+          <w:rFonts w:ascii="Times New Roman" w:hAnsi="Times New Roman" w:cs="Times New Roman"/>
+        </w:rPr>
+        <w:t xml:space="preserve"> Context</w:t>
+      </w:r>
+      <w:r>
+        <w:rPr>
+          <w:rFonts w:ascii="Times New Roman" w:hAnsi="Times New Roman" w:cs="Times New Roman"/>
+        </w:rPr>
+        <w:t xml:space="preserve"> understanding, Data Understanding, Data Preparation, Modeling, Evaluation, and Deployment. </w:t>
+      </w:r>
+      <w:r>
+        <w:rPr>
+          <w:rFonts w:ascii="Times New Roman" w:hAnsi="Times New Roman" w:cs="Times New Roman"/>
+        </w:rPr>
+        <w:t>Other advantages of this methodology are flexibility and dependencies. The researcher can easily move back to the sequence or restart the phase based on the research and the dependency of the result in each phase can be observed clearly.</w:t>
+      </w:r>
+      <w:r>
+        <w:rPr>
+          <w:rFonts w:ascii="Times New Roman" w:hAnsi="Times New Roman" w:cs="Times New Roman"/>
+        </w:rPr>
+        <w:t xml:space="preserve"> All these processes start after the data collection process.</w:t>
+      </w:r>
+    </w:p>
+    <w:p>
+      <w:pPr>
         <w:rPr>
           <w:rFonts w:ascii="Times New Roman" w:hAnsi="Times New Roman" w:cs="Times New Roman"/>
         </w:rPr>
@@ -3181,7 +4652,7 @@
           </mc:Choice>
           <mc:Fallback>
             <w:pict>
-              <v:roundrect w14:anchorId="37740D67" id="Rectangle: Rounded Corners 33" o:spid="_x0000_s1026" style="position:absolute;left:0;text-align:left;margin-left:198pt;margin-top:5.35pt;width:67pt;height:46pt;z-index:251673600;visibility:visible;mso-wrap-style:square;mso-width-percent:0;mso-height-percent:0;mso-wrap-distance-left:9pt;mso-wrap-distance-top:0;mso-wrap-distance-right:9pt;mso-wrap-distance-bottom:0;mso-position-horizontal:absolute;mso-position-horizontal-relative:text;mso-position-vertical:absolute;mso-position-vertical-relative:text;mso-width-percent:0;mso-height-percent:0;mso-width-relative:margin;mso-height-relative:margin;v-text-anchor:middle" arcsize="10923f" o:gfxdata="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" fillcolor="#4472c4 [3204]" strokecolor="#4472c4 [3204]" strokeweight="1pt">
+              <v:roundrect w14:anchorId="37740D67" id="Rectangle: Rounded Corners 33" o:spid="_x0000_s1026" style="position:absolute;margin-left:198pt;margin-top:5.35pt;width:67pt;height:46pt;z-index:251673600;visibility:visible;mso-wrap-style:square;mso-width-percent:0;mso-height-percent:0;mso-wrap-distance-left:9pt;mso-wrap-distance-top:0;mso-wrap-distance-right:9pt;mso-wrap-distance-bottom:0;mso-position-horizontal:absolute;mso-position-horizontal-relative:text;mso-position-vertical:absolute;mso-position-vertical-relative:text;mso-width-percent:0;mso-height-percent:0;mso-width-relative:margin;mso-height-relative:margin;v-text-anchor:middle" arcsize="10923f" o:gfxdata="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" fillcolor="#4472c4 [3204]" strokecolor="#4472c4 [3204]" strokeweight="1pt">
                 <v:fill opacity="63479f"/>
                 <v:stroke opacity="64250f" joinstyle="miter"/>
                 <v:textbox>
@@ -3247,28 +4718,6 @@
           </mc:Fallback>
         </mc:AlternateContent>
       </w:r>
-    </w:p>
-    <w:p>
-      <w:pPr>
-        <w:tabs>
-          <w:tab w:val="left" w:pos="3330"/>
-        </w:tabs>
-        <w:jc w:val="both"/>
-        <w:rPr>
-          <w:rFonts w:ascii="Times New Roman" w:hAnsi="Times New Roman" w:cs="Times New Roman"/>
-        </w:rPr>
-      </w:pPr>
-    </w:p>
-    <w:p>
-      <w:pPr>
-        <w:tabs>
-          <w:tab w:val="left" w:pos="3330"/>
-        </w:tabs>
-        <w:jc w:val="both"/>
-        <w:rPr>
-          <w:rFonts w:ascii="Times New Roman" w:hAnsi="Times New Roman" w:cs="Times New Roman"/>
-        </w:rPr>
-      </w:pPr>
       <w:r>
         <w:rPr>
           <w:rFonts w:ascii="Times New Roman" w:hAnsi="Times New Roman" w:cs="Times New Roman"/>
@@ -3366,12 +4815,6 @@
           </mc:Fallback>
         </mc:AlternateContent>
       </w:r>
-      <w:r>
-        <w:rPr>
-          <w:rFonts w:ascii="Times New Roman" w:hAnsi="Times New Roman" w:cs="Times New Roman"/>
-        </w:rPr>
-        <w:t xml:space="preserve">   </w:t>
-      </w:r>
     </w:p>
     <w:p>
       <w:pPr>
@@ -3389,6 +4832,7 @@
           <w:rFonts w:ascii="Times New Roman" w:hAnsi="Times New Roman" w:cs="Times New Roman"/>
           <w:color w:val="000000" w:themeColor="text1"/>
         </w:rPr>
+        <w:lastRenderedPageBreak/>
         <w:t xml:space="preserve">                 </w:t>
       </w:r>
       <w:r>
@@ -3474,21 +4918,7 @@
         <w:rPr>
           <w:rFonts w:ascii="Times New Roman" w:hAnsi="Times New Roman" w:cs="Times New Roman"/>
         </w:rPr>
-        <w:t xml:space="preserve">There are some ethical and economic considerations for collecting data from the internet. The data should be from an </w:t>
-      </w:r>
-      <w:proofErr w:type="gramStart"/>
-      <w:r>
-        <w:rPr>
-          <w:rFonts w:ascii="Times New Roman" w:hAnsi="Times New Roman" w:cs="Times New Roman"/>
-        </w:rPr>
-        <w:t>open-source</w:t>
-      </w:r>
-      <w:proofErr w:type="gramEnd"/>
-      <w:r>
-        <w:rPr>
-          <w:rFonts w:ascii="Times New Roman" w:hAnsi="Times New Roman" w:cs="Times New Roman"/>
-        </w:rPr>
-        <w:t xml:space="preserve"> with no restriction on usage, data should be relevant, and data should be hygiene. The data which follows all these principles </w:t>
+        <w:t xml:space="preserve">There are some ethical and economic considerations for collecting data from the internet. The data should be from an open-source with no restriction on usage, data should be relevant, and data should be hygiene. The data which follows all these principles </w:t>
       </w:r>
       <w:r>
         <w:rPr>
@@ -3580,28 +5010,7 @@
         <w:rPr>
           <w:rFonts w:ascii="Times New Roman" w:hAnsi="Times New Roman" w:cs="Times New Roman"/>
         </w:rPr>
-        <w:t xml:space="preserve">different python </w:t>
-      </w:r>
-      <w:r>
-        <w:rPr>
-          <w:rFonts w:ascii="Times New Roman" w:hAnsi="Times New Roman" w:cs="Times New Roman"/>
-        </w:rPr>
-        <w:lastRenderedPageBreak/>
-        <w:t xml:space="preserve">libraries are needed and the major libraries are Pandas and NumPy. And Pillow library can be used for the conversion of the images to vector forms. Finally, the sci-kit learn library is needed for </w:t>
-      </w:r>
-      <w:proofErr w:type="spellStart"/>
-      <w:r>
-        <w:rPr>
-          <w:rFonts w:ascii="Times New Roman" w:hAnsi="Times New Roman" w:cs="Times New Roman"/>
-        </w:rPr>
-        <w:t>analyzing</w:t>
-      </w:r>
-      <w:proofErr w:type="spellEnd"/>
-      <w:r>
-        <w:rPr>
-          <w:rFonts w:ascii="Times New Roman" w:hAnsi="Times New Roman" w:cs="Times New Roman"/>
-        </w:rPr>
-        <w:t xml:space="preserve"> the data using machine learning techniques. There is no special equipment or permissions needed for proceeding with the analysis because the data is taken from </w:t>
+        <w:t xml:space="preserve">different python libraries are needed and the major libraries are Pandas and NumPy. And Pillow library can be used for the conversion of the images to vector forms. Finally, the sci-kit learn library is needed for analyzing the data using machine learning techniques. There is no special equipment or permissions needed for proceeding with the analysis because the data is taken from </w:t>
       </w:r>
       <w:r>
         <w:rPr>
@@ -3646,6 +5055,7 @@
           <w:b/>
           <w:bCs/>
         </w:rPr>
+        <w:lastRenderedPageBreak/>
         <w:t>3.3 Data Understanding</w:t>
       </w:r>
     </w:p>
@@ -3693,19 +5103,7 @@
         <w:rPr>
           <w:rFonts w:ascii="Times New Roman" w:hAnsi="Times New Roman" w:cs="Times New Roman"/>
         </w:rPr>
-        <w:t xml:space="preserve"> format and 227</w:t>
-      </w:r>
-      <w:r>
-        <w:rPr>
-          <w:rFonts w:ascii="Times New Roman" w:hAnsi="Times New Roman" w:cs="Times New Roman"/>
-        </w:rPr>
-        <w:t>×</w:t>
-      </w:r>
-      <w:r>
-        <w:rPr>
-          <w:rFonts w:ascii="Times New Roman" w:hAnsi="Times New Roman" w:cs="Times New Roman"/>
-        </w:rPr>
-        <w:t xml:space="preserve">227 size. </w:t>
+        <w:t xml:space="preserve"> format and 227×227 size. </w:t>
       </w:r>
       <w:r>
         <w:rPr>
@@ -3723,21 +5121,7 @@
         <w:rPr>
           <w:rFonts w:ascii="Times New Roman" w:hAnsi="Times New Roman" w:cs="Times New Roman"/>
         </w:rPr>
-        <w:t xml:space="preserve">Bacterial spot, Early blight, Late blight, Leaf </w:t>
-      </w:r>
-      <w:proofErr w:type="spellStart"/>
-      <w:r>
-        <w:rPr>
-          <w:rFonts w:ascii="Times New Roman" w:hAnsi="Times New Roman" w:cs="Times New Roman"/>
-        </w:rPr>
-        <w:t>mold</w:t>
-      </w:r>
-      <w:proofErr w:type="spellEnd"/>
-      <w:r>
-        <w:rPr>
-          <w:rFonts w:ascii="Times New Roman" w:hAnsi="Times New Roman" w:cs="Times New Roman"/>
-        </w:rPr>
-        <w:t>, Septoria leaf spot, Target spot, Tomato mosaic virus, Tomato yellow leaf curl virus, and Two-spotted spider mite.</w:t>
+        <w:t>Bacterial spot, Early blight, Late blight, Leaf mold, Septoria leaf spot, Target spot, Tomato mosaic virus, Tomato yellow leaf curl virus, and Two-spotted spider mite.</w:t>
       </w:r>
       <w:r>
         <w:rPr>
@@ -3905,21 +5289,7 @@
         <w:rPr>
           <w:rFonts w:ascii="Times New Roman" w:hAnsi="Times New Roman" w:cs="Times New Roman"/>
         </w:rPr>
-        <w:t xml:space="preserve"> The array of vectors is saved into a NumPy file and the other features like </w:t>
-      </w:r>
-      <w:proofErr w:type="gramStart"/>
-      <w:r>
-        <w:rPr>
-          <w:rFonts w:ascii="Times New Roman" w:hAnsi="Times New Roman" w:cs="Times New Roman"/>
-        </w:rPr>
-        <w:t>mean</w:t>
-      </w:r>
-      <w:proofErr w:type="gramEnd"/>
-      <w:r>
-        <w:rPr>
-          <w:rFonts w:ascii="Times New Roman" w:hAnsi="Times New Roman" w:cs="Times New Roman"/>
-        </w:rPr>
-        <w:t xml:space="preserve"> and disease name are saved in the CSV file.</w:t>
+        <w:t xml:space="preserve"> The array of vectors is saved into a NumPy file and the other features like mean and disease name are saved in the CSV file.</w:t>
       </w:r>
       <w:r>
         <w:rPr>
@@ -3973,21 +5343,7 @@
         <w:rPr>
           <w:rFonts w:ascii="Times New Roman" w:hAnsi="Times New Roman" w:cs="Times New Roman"/>
         </w:rPr>
-        <w:t xml:space="preserve">RGB vector is a three-dimensional </w:t>
-      </w:r>
-      <w:proofErr w:type="gramStart"/>
-      <w:r>
-        <w:rPr>
-          <w:rFonts w:ascii="Times New Roman" w:hAnsi="Times New Roman" w:cs="Times New Roman"/>
-        </w:rPr>
-        <w:t>array</w:t>
-      </w:r>
-      <w:proofErr w:type="gramEnd"/>
-      <w:r>
-        <w:rPr>
-          <w:rFonts w:ascii="Times New Roman" w:hAnsi="Times New Roman" w:cs="Times New Roman"/>
-        </w:rPr>
-        <w:t xml:space="preserve"> and the grayscale vector is a two-dimensional array. The grayscale vector is flattened to a one-dimensional array and saved to a NumPy file in the local system. Coming to the RGB vector, the red channel vector data, the green channel vector data, and the blue channel vector data are extracted from the RGB vector and saved into different lists. The name of the disease and the mean of the vector are saved in a CSV file for all the formats.</w:t>
+        <w:t>RGB vector is a three-dimensional array and the grayscale vector is a two-dimensional array. The grayscale vector is flattened to a one-dimensional array and saved to a NumPy file in the local system. Coming to the RGB vector, the red channel vector data, the green channel vector data, and the blue channel vector data are extracted from the RGB vector and saved into different lists. The name of the disease and the mean of the vector are saved in a CSV file for all the formats.</w:t>
       </w:r>
       <w:r>
         <w:rPr>
@@ -4029,31 +5385,7 @@
         <w:rPr>
           <w:rFonts w:ascii="Times New Roman" w:hAnsi="Times New Roman" w:cs="Times New Roman"/>
         </w:rPr>
-        <w:t xml:space="preserve"> The same process will be repeated by resizing the images to 32</w:t>
-      </w:r>
-      <w:r>
-        <w:rPr>
-          <w:rFonts w:ascii="Times New Roman" w:hAnsi="Times New Roman" w:cs="Times New Roman"/>
-        </w:rPr>
-        <w:t>×</w:t>
-      </w:r>
-      <w:r>
-        <w:rPr>
-          <w:rFonts w:ascii="Times New Roman" w:hAnsi="Times New Roman" w:cs="Times New Roman"/>
-        </w:rPr>
-        <w:t>32 size and 64</w:t>
-      </w:r>
-      <w:r>
-        <w:rPr>
-          <w:rFonts w:ascii="Times New Roman" w:hAnsi="Times New Roman" w:cs="Times New Roman"/>
-        </w:rPr>
-        <w:t>×</w:t>
-      </w:r>
-      <w:r>
-        <w:rPr>
-          <w:rFonts w:ascii="Times New Roman" w:hAnsi="Times New Roman" w:cs="Times New Roman"/>
-        </w:rPr>
-        <w:t xml:space="preserve">64 size. The same process will be repeated by taking </w:t>
+        <w:t xml:space="preserve"> The same process will be repeated by resizing the images to 32×32 size and 64×64 size. The same process will be repeated by taking </w:t>
       </w:r>
       <w:r>
         <w:rPr>
@@ -4104,18 +5436,8 @@
           <w:b/>
           <w:bCs/>
         </w:rPr>
-        <w:t xml:space="preserve">3.5 </w:t>
-      </w:r>
-      <w:proofErr w:type="spellStart"/>
-      <w:r>
-        <w:rPr>
-          <w:rFonts w:ascii="Times New Roman" w:hAnsi="Times New Roman" w:cs="Times New Roman"/>
-          <w:b/>
-          <w:bCs/>
-        </w:rPr>
-        <w:t>Modeling</w:t>
-      </w:r>
-      <w:proofErr w:type="spellEnd"/>
+        <w:t>3.5 Modeling</w:t>
+      </w:r>
     </w:p>
     <w:p>
       <w:pPr>
@@ -4131,44 +5453,14 @@
         <w:rPr>
           <w:rFonts w:ascii="Times New Roman" w:hAnsi="Times New Roman" w:cs="Times New Roman"/>
         </w:rPr>
-        <w:t xml:space="preserve">In the </w:t>
-      </w:r>
-      <w:proofErr w:type="spellStart"/>
-      <w:r>
-        <w:rPr>
-          <w:rFonts w:ascii="Times New Roman" w:hAnsi="Times New Roman" w:cs="Times New Roman"/>
-        </w:rPr>
-        <w:t>modeling</w:t>
-      </w:r>
-      <w:proofErr w:type="spellEnd"/>
-      <w:r>
-        <w:rPr>
-          <w:rFonts w:ascii="Times New Roman" w:hAnsi="Times New Roman" w:cs="Times New Roman"/>
-        </w:rPr>
-        <w:t xml:space="preserve"> phase, </w:t>
-      </w:r>
-      <w:proofErr w:type="gramStart"/>
-      <w:r>
-        <w:rPr>
-          <w:rFonts w:ascii="Times New Roman" w:hAnsi="Times New Roman" w:cs="Times New Roman"/>
-        </w:rPr>
-        <w:t>The</w:t>
-      </w:r>
-      <w:proofErr w:type="gramEnd"/>
-      <w:r>
-        <w:rPr>
-          <w:rFonts w:ascii="Times New Roman" w:hAnsi="Times New Roman" w:cs="Times New Roman"/>
-        </w:rPr>
-        <w:t xml:space="preserve"> converted data from the preparation phase is used to </w:t>
-      </w:r>
-      <w:proofErr w:type="spellStart"/>
+        <w:t xml:space="preserve">In the modeling phase, The converted data from the preparation phase is used to </w:t>
+      </w:r>
       <w:r>
         <w:rPr>
           <w:rFonts w:ascii="Times New Roman" w:hAnsi="Times New Roman" w:cs="Times New Roman"/>
         </w:rPr>
         <w:t>analyze</w:t>
       </w:r>
-      <w:proofErr w:type="spellEnd"/>
       <w:r>
         <w:rPr>
           <w:rFonts w:ascii="Times New Roman" w:hAnsi="Times New Roman" w:cs="Times New Roman"/>
@@ -4191,41 +5483,13 @@
         <w:rPr>
           <w:rFonts w:ascii="Times New Roman" w:hAnsi="Times New Roman" w:cs="Times New Roman"/>
         </w:rPr>
-        <w:t xml:space="preserve"> by implementing different machine learning algorithms. The idea is to </w:t>
-      </w:r>
-      <w:proofErr w:type="spellStart"/>
-      <w:r>
-        <w:rPr>
-          <w:rFonts w:ascii="Times New Roman" w:hAnsi="Times New Roman" w:cs="Times New Roman"/>
-        </w:rPr>
-        <w:t>analyze</w:t>
-      </w:r>
-      <w:proofErr w:type="spellEnd"/>
-      <w:r>
-        <w:rPr>
-          <w:rFonts w:ascii="Times New Roman" w:hAnsi="Times New Roman" w:cs="Times New Roman"/>
-        </w:rPr>
-        <w:t xml:space="preserve"> the different data types separately. </w:t>
-      </w:r>
-      <w:r>
-        <w:rPr>
-          <w:rFonts w:ascii="Times New Roman" w:hAnsi="Times New Roman" w:cs="Times New Roman"/>
-        </w:rPr>
-        <w:t xml:space="preserve">The array from the </w:t>
-      </w:r>
-      <w:proofErr w:type="spellStart"/>
-      <w:r>
-        <w:rPr>
-          <w:rFonts w:ascii="Times New Roman" w:hAnsi="Times New Roman" w:cs="Times New Roman"/>
-        </w:rPr>
-        <w:t>Numpy</w:t>
-      </w:r>
-      <w:proofErr w:type="spellEnd"/>
-      <w:r>
-        <w:rPr>
-          <w:rFonts w:ascii="Times New Roman" w:hAnsi="Times New Roman" w:cs="Times New Roman"/>
-        </w:rPr>
-        <w:t xml:space="preserve"> file is used as the features and the disease data in the CSV files will be used as the target variable. Since this is a classification problem, algorithms that are popular and used in related works </w:t>
+        <w:t xml:space="preserve"> by implementing different machine learning algorithms. The idea is to analyze the different data types separately. </w:t>
+      </w:r>
+      <w:r>
+        <w:rPr>
+          <w:rFonts w:ascii="Times New Roman" w:hAnsi="Times New Roman" w:cs="Times New Roman"/>
+        </w:rPr>
+        <w:t xml:space="preserve">The array from the Numpy file is used as the features and the disease data in the CSV files will be used as the target variable. Since this is a classification problem, algorithms that are popular and used in related works </w:t>
       </w:r>
       <w:r>
         <w:rPr>
@@ -4261,41 +5525,13 @@
         <w:rPr>
           <w:rFonts w:ascii="Times New Roman" w:hAnsi="Times New Roman" w:cs="Times New Roman"/>
         </w:rPr>
-        <w:t xml:space="preserve"> In the first stage, the data will be </w:t>
-      </w:r>
-      <w:proofErr w:type="spellStart"/>
-      <w:r>
-        <w:rPr>
-          <w:rFonts w:ascii="Times New Roman" w:hAnsi="Times New Roman" w:cs="Times New Roman"/>
-        </w:rPr>
-        <w:t>analyzed</w:t>
-      </w:r>
-      <w:proofErr w:type="spellEnd"/>
-      <w:r>
-        <w:rPr>
-          <w:rFonts w:ascii="Times New Roman" w:hAnsi="Times New Roman" w:cs="Times New Roman"/>
-        </w:rPr>
-        <w:t xml:space="preserve"> without doing the feature reduction techniques and note the accuracy and other metrics of the different models.</w:t>
-      </w:r>
-      <w:r>
-        <w:rPr>
-          <w:rFonts w:ascii="Times New Roman" w:hAnsi="Times New Roman" w:cs="Times New Roman"/>
-        </w:rPr>
-        <w:t xml:space="preserve"> In the later stages, the data after doing feature scaling will be </w:t>
-      </w:r>
-      <w:proofErr w:type="spellStart"/>
-      <w:r>
-        <w:rPr>
-          <w:rFonts w:ascii="Times New Roman" w:hAnsi="Times New Roman" w:cs="Times New Roman"/>
-        </w:rPr>
-        <w:t>analyzed</w:t>
-      </w:r>
-      <w:proofErr w:type="spellEnd"/>
-      <w:r>
-        <w:rPr>
-          <w:rFonts w:ascii="Times New Roman" w:hAnsi="Times New Roman" w:cs="Times New Roman"/>
-        </w:rPr>
-        <w:t>.</w:t>
+        <w:t xml:space="preserve"> In the first stage, the data will be analyzed without doing the feature reduction techniques and note the accuracy and other metrics of the different models.</w:t>
+      </w:r>
+      <w:r>
+        <w:rPr>
+          <w:rFonts w:ascii="Times New Roman" w:hAnsi="Times New Roman" w:cs="Times New Roman"/>
+        </w:rPr>
+        <w:t xml:space="preserve"> In the later stages, the data after doing feature scaling will be analyzed.</w:t>
       </w:r>
       <w:r>
         <w:rPr>
@@ -4322,7 +5558,6 @@
           <w:b/>
           <w:bCs/>
         </w:rPr>
-        <w:lastRenderedPageBreak/>
         <w:t>3.6 Evaluation</w:t>
       </w:r>
     </w:p>
@@ -4354,14 +5589,12 @@
         </w:rPr>
         <w:t xml:space="preserve">. The models will be </w:t>
       </w:r>
-      <w:proofErr w:type="spellStart"/>
       <w:r>
         <w:rPr>
           <w:rFonts w:ascii="Times New Roman" w:hAnsi="Times New Roman" w:cs="Times New Roman"/>
         </w:rPr>
         <w:t>analyzed</w:t>
       </w:r>
-      <w:proofErr w:type="spellEnd"/>
       <w:r>
         <w:rPr>
           <w:rFonts w:ascii="Times New Roman" w:hAnsi="Times New Roman" w:cs="Times New Roman"/>
@@ -4432,7 +5665,14 @@
         <w:rPr>
           <w:rFonts w:ascii="Times New Roman" w:hAnsi="Times New Roman" w:cs="Times New Roman"/>
         </w:rPr>
-        <w:t xml:space="preserve"> the metrics of all the </w:t>
+        <w:t xml:space="preserve"> the metrics </w:t>
+      </w:r>
+      <w:r>
+        <w:rPr>
+          <w:rFonts w:ascii="Times New Roman" w:hAnsi="Times New Roman" w:cs="Times New Roman"/>
+        </w:rPr>
+        <w:lastRenderedPageBreak/>
+        <w:t xml:space="preserve">of all the </w:t>
       </w:r>
       <w:r>
         <w:rPr>
@@ -4450,21 +5690,7 @@
         <w:rPr>
           <w:rFonts w:ascii="Times New Roman" w:hAnsi="Times New Roman" w:cs="Times New Roman"/>
         </w:rPr>
-        <w:t xml:space="preserve"> Apart from accuracy, the remaining evaluation methods help in choosing the best methods among the high accuracy models. If there is any problem with the </w:t>
-      </w:r>
-      <w:proofErr w:type="gramStart"/>
-      <w:r>
-        <w:rPr>
-          <w:rFonts w:ascii="Times New Roman" w:hAnsi="Times New Roman" w:cs="Times New Roman"/>
-        </w:rPr>
-        <w:t>results</w:t>
-      </w:r>
-      <w:proofErr w:type="gramEnd"/>
-      <w:r>
-        <w:rPr>
-          <w:rFonts w:ascii="Times New Roman" w:hAnsi="Times New Roman" w:cs="Times New Roman"/>
-        </w:rPr>
-        <w:t xml:space="preserve"> then the process will be started again from the data preparation stage. That’s why it is important to evaluate the models carefully throughout the examination process.</w:t>
+        <w:t xml:space="preserve"> Apart from accuracy, the remaining evaluation methods help in choosing the best methods among the high accuracy models. If there is any problem with the results then the process will be started again from the data preparation stage. That’s why it is important to evaluate the models carefully throughout the examination process.</w:t>
       </w:r>
     </w:p>
     <w:p>
@@ -4544,41 +5770,13 @@
         <w:rPr>
           <w:rFonts w:ascii="Times New Roman" w:hAnsi="Times New Roman" w:cs="Times New Roman"/>
         </w:rPr>
-        <w:t xml:space="preserve"> Once the model is </w:t>
-      </w:r>
-      <w:proofErr w:type="gramStart"/>
-      <w:r>
-        <w:rPr>
-          <w:rFonts w:ascii="Times New Roman" w:hAnsi="Times New Roman" w:cs="Times New Roman"/>
-        </w:rPr>
-        <w:t>deployed</w:t>
-      </w:r>
-      <w:proofErr w:type="gramEnd"/>
-      <w:r>
-        <w:rPr>
-          <w:rFonts w:ascii="Times New Roman" w:hAnsi="Times New Roman" w:cs="Times New Roman"/>
-        </w:rPr>
-        <w:t xml:space="preserve"> we can use it for the analysis as many times as possible.</w:t>
-      </w:r>
-      <w:r>
-        <w:rPr>
-          <w:rFonts w:ascii="Times New Roman" w:hAnsi="Times New Roman" w:cs="Times New Roman"/>
-        </w:rPr>
-        <w:t xml:space="preserve"> If the model fails in the deployment phase in terms of </w:t>
-      </w:r>
-      <w:proofErr w:type="gramStart"/>
-      <w:r>
-        <w:rPr>
-          <w:rFonts w:ascii="Times New Roman" w:hAnsi="Times New Roman" w:cs="Times New Roman"/>
-        </w:rPr>
-        <w:t>context</w:t>
-      </w:r>
-      <w:proofErr w:type="gramEnd"/>
-      <w:r>
-        <w:rPr>
-          <w:rFonts w:ascii="Times New Roman" w:hAnsi="Times New Roman" w:cs="Times New Roman"/>
-        </w:rPr>
-        <w:t xml:space="preserve"> then the entire process should be re-run again.</w:t>
+        <w:t xml:space="preserve"> Once the model is deployed we can use it for the analysis as many times as possible.</w:t>
+      </w:r>
+      <w:r>
+        <w:rPr>
+          <w:rFonts w:ascii="Times New Roman" w:hAnsi="Times New Roman" w:cs="Times New Roman"/>
+        </w:rPr>
+        <w:t xml:space="preserve"> If the model fails in the deployment phase in terms of context then the entire process should be re-run again.</w:t>
       </w:r>
     </w:p>
     <w:p>
@@ -4677,14 +5875,12 @@
         </w:rPr>
         <w:t xml:space="preserve"> from an image. This is not the case for </w:t>
       </w:r>
-      <w:proofErr w:type="spellStart"/>
       <w:r>
         <w:rPr>
           <w:rFonts w:ascii="Times New Roman" w:hAnsi="Times New Roman" w:cs="Times New Roman"/>
         </w:rPr>
         <w:t>analyzing</w:t>
       </w:r>
-      <w:proofErr w:type="spellEnd"/>
       <w:r>
         <w:rPr>
           <w:rFonts w:ascii="Times New Roman" w:hAnsi="Times New Roman" w:cs="Times New Roman"/>
@@ -4701,16 +5897,8 @@
         <w:rPr>
           <w:rFonts w:ascii="Times New Roman" w:hAnsi="Times New Roman" w:cs="Times New Roman"/>
         </w:rPr>
-        <w:t xml:space="preserve">. Machines cannot understand the image </w:t>
-      </w:r>
-      <w:proofErr w:type="gramStart"/>
-      <w:r>
-        <w:rPr>
-          <w:rFonts w:ascii="Times New Roman" w:hAnsi="Times New Roman" w:cs="Times New Roman"/>
-        </w:rPr>
-        <w:t>directly</w:t>
-      </w:r>
-      <w:proofErr w:type="gramEnd"/>
+        <w:t>. Machines cannot understand the image directly</w:t>
+      </w:r>
       <w:r>
         <w:rPr>
           <w:rFonts w:ascii="Times New Roman" w:hAnsi="Times New Roman" w:cs="Times New Roman"/>
@@ -4853,13 +6041,7 @@
         <w:rPr>
           <w:rFonts w:ascii="Times New Roman" w:hAnsi="Times New Roman" w:cs="Times New Roman"/>
         </w:rPr>
-        <w:t>Another problem with image processing is time</w:t>
-      </w:r>
-      <w:r>
-        <w:rPr>
-          <w:rFonts w:ascii="Times New Roman" w:hAnsi="Times New Roman" w:cs="Times New Roman"/>
-        </w:rPr>
-        <w:t xml:space="preserve">, </w:t>
+        <w:t xml:space="preserve">Another problem with image processing is time, </w:t>
       </w:r>
       <w:r>
         <w:rPr>
@@ -4996,21 +6178,7 @@
         <w:rPr>
           <w:rFonts w:ascii="Times New Roman" w:hAnsi="Times New Roman" w:cs="Times New Roman"/>
         </w:rPr>
-        <w:t xml:space="preserve"> size. If this data is saved in the CSV format, </w:t>
-      </w:r>
-      <w:proofErr w:type="gramStart"/>
-      <w:r>
-        <w:rPr>
-          <w:rFonts w:ascii="Times New Roman" w:hAnsi="Times New Roman" w:cs="Times New Roman"/>
-        </w:rPr>
-        <w:t>It</w:t>
-      </w:r>
-      <w:proofErr w:type="gramEnd"/>
-      <w:r>
-        <w:rPr>
-          <w:rFonts w:ascii="Times New Roman" w:hAnsi="Times New Roman" w:cs="Times New Roman"/>
-        </w:rPr>
-        <w:t xml:space="preserve"> will take more memory space and take </w:t>
+        <w:t xml:space="preserve"> size. If this data is saved in the CSV format, It will take more memory space and take </w:t>
       </w:r>
       <w:r>
         <w:rPr>
@@ -5040,16 +6208,20 @@
         <w:rPr>
           <w:rFonts w:ascii="Times New Roman" w:hAnsi="Times New Roman" w:cs="Times New Roman"/>
         </w:rPr>
-        <w:t xml:space="preserve"> The simple and efficient method of saving the vector data is by using the NumPy array file </w:t>
-      </w:r>
-      <w:proofErr w:type="spellStart"/>
-      <w:r>
-        <w:rPr>
-          <w:rFonts w:ascii="Times New Roman" w:hAnsi="Times New Roman" w:cs="Times New Roman"/>
-        </w:rPr>
-        <w:t>npy</w:t>
-      </w:r>
-      <w:proofErr w:type="spellEnd"/>
+        <w:t xml:space="preserve"> The simple and efficient method of saving the vector data is by using the NumPy array file npy.</w:t>
+      </w:r>
+      <w:r>
+        <w:rPr>
+          <w:rFonts w:ascii="Times New Roman" w:hAnsi="Times New Roman" w:cs="Times New Roman"/>
+        </w:rPr>
+        <w:t xml:space="preserve"> This will save the memory and we can read the data as an array</w:t>
+      </w:r>
+      <w:r>
+        <w:rPr>
+          <w:rFonts w:ascii="Times New Roman" w:hAnsi="Times New Roman" w:cs="Times New Roman"/>
+        </w:rPr>
+        <w:t xml:space="preserve"> easily</w:t>
+      </w:r>
       <w:r>
         <w:rPr>
           <w:rFonts w:ascii="Times New Roman" w:hAnsi="Times New Roman" w:cs="Times New Roman"/>
@@ -5060,31 +6232,7 @@
         <w:rPr>
           <w:rFonts w:ascii="Times New Roman" w:hAnsi="Times New Roman" w:cs="Times New Roman"/>
         </w:rPr>
-        <w:t xml:space="preserve"> This will save the memory and we can read the data as an array</w:t>
-      </w:r>
-      <w:r>
-        <w:rPr>
-          <w:rFonts w:ascii="Times New Roman" w:hAnsi="Times New Roman" w:cs="Times New Roman"/>
-        </w:rPr>
-        <w:t xml:space="preserve"> easily</w:t>
-      </w:r>
-      <w:r>
-        <w:rPr>
-          <w:rFonts w:ascii="Times New Roman" w:hAnsi="Times New Roman" w:cs="Times New Roman"/>
-        </w:rPr>
-        <w:t>.</w:t>
-      </w:r>
-      <w:r>
-        <w:rPr>
-          <w:rFonts w:ascii="Times New Roman" w:hAnsi="Times New Roman" w:cs="Times New Roman"/>
-        </w:rPr>
-        <w:t xml:space="preserve"> </w:t>
-      </w:r>
-      <w:r>
-        <w:rPr>
-          <w:rFonts w:ascii="Times New Roman" w:hAnsi="Times New Roman" w:cs="Times New Roman"/>
-        </w:rPr>
-        <w:t>The main advantage of saving the data to vector form is memory saving and ease of use.</w:t>
+        <w:t xml:space="preserve"> The main advantage of saving the data to vector form is memory saving and ease of use.</w:t>
       </w:r>
       <w:r>
         <w:rPr>
@@ -5279,7 +6427,6 @@
           <w:rFonts w:ascii="Times New Roman" w:hAnsi="Times New Roman" w:cs="Times New Roman"/>
           <w:noProof/>
         </w:rPr>
-        <w:lastRenderedPageBreak/>
         <mc:AlternateContent>
           <mc:Choice Requires="wps">
             <w:drawing>
@@ -5577,6 +6724,7 @@
           <w:rFonts w:ascii="Times New Roman" w:hAnsi="Times New Roman" w:cs="Times New Roman"/>
           <w:noProof/>
         </w:rPr>
+        <w:lastRenderedPageBreak/>
         <mc:AlternateContent>
           <mc:Choice Requires="wps">
             <w:drawing>
@@ -6301,6 +7449,7 @@
       <w:r>
         <w:rPr>
           <w:rFonts w:ascii="Times New Roman" w:hAnsi="Times New Roman" w:cs="Times New Roman"/>
+          <w:noProof/>
         </w:rPr>
         <w:drawing>
           <wp:inline distT="0" distB="0" distL="0" distR="0" wp14:anchorId="10B81A9D" wp14:editId="6308A6FE">
@@ -6514,26 +7663,13 @@
             <w:docPart w:val="DefaultPlaceholder_-1854013440"/>
           </w:placeholder>
         </w:sdtPr>
+        <w:sdtEndPr/>
         <w:sdtContent>
           <w:r>
             <w:rPr>
               <w:color w:val="000000"/>
             </w:rPr>
-            <w:t xml:space="preserve">(Machine Learning - Going </w:t>
-          </w:r>
-          <w:proofErr w:type="spellStart"/>
-          <w:r>
-            <w:rPr>
-              <w:color w:val="000000"/>
-            </w:rPr>
-            <w:t>Furthur</w:t>
-          </w:r>
-          <w:proofErr w:type="spellEnd"/>
-          <w:r>
-            <w:rPr>
-              <w:color w:val="000000"/>
-            </w:rPr>
-            <w:t xml:space="preserve"> with CNN Part 2 - DEV Community n.d.)</w:t>
+            <w:t>(Machine Learning - Going Furthur with CNN Part 2 - DEV Community n.d.)</w:t>
           </w:r>
         </w:sdtContent>
       </w:sdt>
@@ -7069,19 +8205,11 @@
         </w:rPr>
         <w:t xml:space="preserve">the </w:t>
       </w:r>
-      <w:proofErr w:type="spellStart"/>
-      <w:r>
-        <w:rPr>
-          <w:rFonts w:ascii="Times New Roman" w:hAnsi="Times New Roman" w:cs="Times New Roman"/>
-        </w:rPr>
-        <w:t>npy</w:t>
-      </w:r>
-      <w:proofErr w:type="spellEnd"/>
-      <w:r>
-        <w:rPr>
-          <w:rFonts w:ascii="Times New Roman" w:hAnsi="Times New Roman" w:cs="Times New Roman"/>
-        </w:rPr>
-        <w:t xml:space="preserve"> file and features in the CSV files.</w:t>
+      <w:r>
+        <w:rPr>
+          <w:rFonts w:ascii="Times New Roman" w:hAnsi="Times New Roman" w:cs="Times New Roman"/>
+        </w:rPr>
+        <w:t>npy file and features in the CSV files.</w:t>
       </w:r>
     </w:p>
     <w:p>
@@ -7094,6 +8222,7 @@
       <w:r>
         <w:rPr>
           <w:rFonts w:ascii="Times New Roman" w:hAnsi="Times New Roman" w:cs="Times New Roman"/>
+          <w:noProof/>
         </w:rPr>
         <w:drawing>
           <wp:inline distT="0" distB="0" distL="0" distR="0" wp14:anchorId="77DAB555" wp14:editId="09BB458B">
@@ -7258,89 +8387,11 @@
                 <w:rFonts w:ascii="Times New Roman" w:hAnsi="Times New Roman" w:cs="Times New Roman"/>
               </w:rPr>
             </w:pPr>
-            <w:proofErr w:type="gramStart"/>
             <w:r>
               <w:rPr>
                 <w:rFonts w:ascii="Times New Roman" w:hAnsi="Times New Roman" w:cs="Times New Roman"/>
               </w:rPr>
-              <w:t>data(</w:t>
-            </w:r>
-            <w:proofErr w:type="gramEnd"/>
-            <w:r>
-              <w:rPr>
-                <w:rFonts w:ascii="Times New Roman" w:hAnsi="Times New Roman" w:cs="Times New Roman"/>
-              </w:rPr>
-              <w:t>images with 32*32 size), vector(.</w:t>
-            </w:r>
-            <w:proofErr w:type="spellStart"/>
-            <w:r>
-              <w:rPr>
-                <w:rFonts w:ascii="Times New Roman" w:hAnsi="Times New Roman" w:cs="Times New Roman"/>
-              </w:rPr>
-              <w:t>npy</w:t>
-            </w:r>
-            <w:proofErr w:type="spellEnd"/>
-            <w:r>
-              <w:rPr>
-                <w:rFonts w:ascii="Times New Roman" w:hAnsi="Times New Roman" w:cs="Times New Roman"/>
-              </w:rPr>
-              <w:t xml:space="preserve"> and CSV files of images in data), </w:t>
-            </w:r>
-            <w:proofErr w:type="spellStart"/>
-            <w:r>
-              <w:rPr>
-                <w:rFonts w:ascii="Times New Roman" w:hAnsi="Times New Roman" w:cs="Times New Roman"/>
-              </w:rPr>
-              <w:t>no_bias</w:t>
-            </w:r>
-            <w:proofErr w:type="spellEnd"/>
-            <w:r>
-              <w:rPr>
-                <w:rFonts w:ascii="Times New Roman" w:hAnsi="Times New Roman" w:cs="Times New Roman"/>
-              </w:rPr>
-              <w:t xml:space="preserve">(images with maximum count 600 of each disease), </w:t>
-            </w:r>
-            <w:proofErr w:type="spellStart"/>
-            <w:r>
-              <w:rPr>
-                <w:rFonts w:ascii="Times New Roman" w:hAnsi="Times New Roman" w:cs="Times New Roman"/>
-              </w:rPr>
-              <w:t>no_bias_vector</w:t>
-            </w:r>
-            <w:proofErr w:type="spellEnd"/>
-            <w:r>
-              <w:rPr>
-                <w:rFonts w:ascii="Times New Roman" w:hAnsi="Times New Roman" w:cs="Times New Roman"/>
-              </w:rPr>
-              <w:t>(.</w:t>
-            </w:r>
-            <w:proofErr w:type="spellStart"/>
-            <w:r>
-              <w:rPr>
-                <w:rFonts w:ascii="Times New Roman" w:hAnsi="Times New Roman" w:cs="Times New Roman"/>
-              </w:rPr>
-              <w:t>npy</w:t>
-            </w:r>
-            <w:proofErr w:type="spellEnd"/>
-            <w:r>
-              <w:rPr>
-                <w:rFonts w:ascii="Times New Roman" w:hAnsi="Times New Roman" w:cs="Times New Roman"/>
-              </w:rPr>
-              <w:t xml:space="preserve"> and CSV files of </w:t>
-            </w:r>
-            <w:proofErr w:type="spellStart"/>
-            <w:r>
-              <w:rPr>
-                <w:rFonts w:ascii="Times New Roman" w:hAnsi="Times New Roman" w:cs="Times New Roman"/>
-              </w:rPr>
-              <w:t>no_bias</w:t>
-            </w:r>
-            <w:proofErr w:type="spellEnd"/>
-            <w:r>
-              <w:rPr>
-                <w:rFonts w:ascii="Times New Roman" w:hAnsi="Times New Roman" w:cs="Times New Roman"/>
-              </w:rPr>
-              <w:t xml:space="preserve"> folder images).</w:t>
+              <w:t>data(images with 32*32 size), vector(.npy and CSV files of images in data), no_bias(images with maximum count 600 of each disease), no_bias_vector(.npy and CSV files of no_bias folder images).</w:t>
             </w:r>
           </w:p>
         </w:tc>
@@ -7379,137 +8430,11 @@
                 <w:rFonts w:ascii="Times New Roman" w:hAnsi="Times New Roman" w:cs="Times New Roman"/>
               </w:rPr>
             </w:pPr>
-            <w:proofErr w:type="gramStart"/>
             <w:r>
               <w:rPr>
                 <w:rFonts w:ascii="Times New Roman" w:hAnsi="Times New Roman" w:cs="Times New Roman"/>
               </w:rPr>
-              <w:t>data(</w:t>
-            </w:r>
-            <w:proofErr w:type="gramEnd"/>
-            <w:r>
-              <w:rPr>
-                <w:rFonts w:ascii="Times New Roman" w:hAnsi="Times New Roman" w:cs="Times New Roman"/>
-              </w:rPr>
-              <w:t xml:space="preserve">images with </w:t>
-            </w:r>
-            <w:r>
-              <w:rPr>
-                <w:rFonts w:ascii="Times New Roman" w:hAnsi="Times New Roman" w:cs="Times New Roman"/>
-              </w:rPr>
-              <w:t>64</w:t>
-            </w:r>
-            <w:r>
-              <w:rPr>
-                <w:rFonts w:ascii="Times New Roman" w:hAnsi="Times New Roman" w:cs="Times New Roman"/>
-              </w:rPr>
-              <w:t>*</w:t>
-            </w:r>
-            <w:r>
-              <w:rPr>
-                <w:rFonts w:ascii="Times New Roman" w:hAnsi="Times New Roman" w:cs="Times New Roman"/>
-              </w:rPr>
-              <w:t>64</w:t>
-            </w:r>
-            <w:r>
-              <w:rPr>
-                <w:rFonts w:ascii="Times New Roman" w:hAnsi="Times New Roman" w:cs="Times New Roman"/>
-              </w:rPr>
-              <w:t xml:space="preserve"> </w:t>
-            </w:r>
-            <w:r>
-              <w:rPr>
-                <w:rFonts w:ascii="Times New Roman" w:hAnsi="Times New Roman" w:cs="Times New Roman"/>
-              </w:rPr>
-              <w:t>size</w:t>
-            </w:r>
-            <w:r>
-              <w:rPr>
-                <w:rFonts w:ascii="Times New Roman" w:hAnsi="Times New Roman" w:cs="Times New Roman"/>
-              </w:rPr>
-              <w:t>), vector(.</w:t>
-            </w:r>
-            <w:proofErr w:type="spellStart"/>
-            <w:r>
-              <w:rPr>
-                <w:rFonts w:ascii="Times New Roman" w:hAnsi="Times New Roman" w:cs="Times New Roman"/>
-              </w:rPr>
-              <w:t>npy</w:t>
-            </w:r>
-            <w:proofErr w:type="spellEnd"/>
-            <w:r>
-              <w:rPr>
-                <w:rFonts w:ascii="Times New Roman" w:hAnsi="Times New Roman" w:cs="Times New Roman"/>
-              </w:rPr>
-              <w:t xml:space="preserve"> and CSV files of images in data), </w:t>
-            </w:r>
-            <w:proofErr w:type="spellStart"/>
-            <w:r>
-              <w:rPr>
-                <w:rFonts w:ascii="Times New Roman" w:hAnsi="Times New Roman" w:cs="Times New Roman"/>
-              </w:rPr>
-              <w:t>no_bias</w:t>
-            </w:r>
-            <w:proofErr w:type="spellEnd"/>
-            <w:r>
-              <w:rPr>
-                <w:rFonts w:ascii="Times New Roman" w:hAnsi="Times New Roman" w:cs="Times New Roman"/>
-              </w:rPr>
-              <w:t xml:space="preserve">(images with maximum count 600 of each </w:t>
-            </w:r>
-            <w:r>
-              <w:rPr>
-                <w:rFonts w:ascii="Times New Roman" w:hAnsi="Times New Roman" w:cs="Times New Roman"/>
-              </w:rPr>
-              <w:t>disease</w:t>
-            </w:r>
-            <w:r>
-              <w:rPr>
-                <w:rFonts w:ascii="Times New Roman" w:hAnsi="Times New Roman" w:cs="Times New Roman"/>
-              </w:rPr>
-              <w:t xml:space="preserve">), </w:t>
-            </w:r>
-            <w:proofErr w:type="spellStart"/>
-            <w:r>
-              <w:rPr>
-                <w:rFonts w:ascii="Times New Roman" w:hAnsi="Times New Roman" w:cs="Times New Roman"/>
-              </w:rPr>
-              <w:t>no_bias_vector</w:t>
-            </w:r>
-            <w:proofErr w:type="spellEnd"/>
-            <w:r>
-              <w:rPr>
-                <w:rFonts w:ascii="Times New Roman" w:hAnsi="Times New Roman" w:cs="Times New Roman"/>
-              </w:rPr>
-              <w:t>(.</w:t>
-            </w:r>
-            <w:proofErr w:type="spellStart"/>
-            <w:r>
-              <w:rPr>
-                <w:rFonts w:ascii="Times New Roman" w:hAnsi="Times New Roman" w:cs="Times New Roman"/>
-              </w:rPr>
-              <w:t>npy</w:t>
-            </w:r>
-            <w:proofErr w:type="spellEnd"/>
-            <w:r>
-              <w:rPr>
-                <w:rFonts w:ascii="Times New Roman" w:hAnsi="Times New Roman" w:cs="Times New Roman"/>
-              </w:rPr>
-              <w:t xml:space="preserve"> and CSV files of </w:t>
-            </w:r>
-            <w:proofErr w:type="spellStart"/>
-            <w:r>
-              <w:rPr>
-                <w:rFonts w:ascii="Times New Roman" w:hAnsi="Times New Roman" w:cs="Times New Roman"/>
-              </w:rPr>
-              <w:t>no_bias</w:t>
-            </w:r>
-            <w:proofErr w:type="spellEnd"/>
-            <w:r>
-              <w:rPr>
-                <w:rFonts w:ascii="Times New Roman" w:hAnsi="Times New Roman" w:cs="Times New Roman"/>
-              </w:rPr>
-              <w:t xml:space="preserve"> folder images).</w:t>
+              <w:t>data(images with 64*64 size), vector(.npy and CSV files of images in data), no_bias(images with maximum count 600 of each disease), no_bias_vector(.npy and CSV files of no_bias folder images).</w:t>
             </w:r>
           </w:p>
         </w:tc>
@@ -7530,14 +8455,12 @@
                 <w:rFonts w:ascii="Times New Roman" w:hAnsi="Times New Roman" w:cs="Times New Roman"/>
               </w:rPr>
             </w:pPr>
-            <w:proofErr w:type="spellStart"/>
             <w:r>
               <w:rPr>
                 <w:rFonts w:ascii="Times New Roman" w:hAnsi="Times New Roman" w:cs="Times New Roman"/>
               </w:rPr>
               <w:t>no_bias</w:t>
             </w:r>
-            <w:proofErr w:type="spellEnd"/>
           </w:p>
         </w:tc>
         <w:tc>
@@ -7550,19 +8473,11 @@
                 <w:rFonts w:ascii="Times New Roman" w:hAnsi="Times New Roman" w:cs="Times New Roman"/>
               </w:rPr>
             </w:pPr>
-            <w:proofErr w:type="gramStart"/>
             <w:r>
               <w:rPr>
                 <w:rFonts w:ascii="Times New Roman" w:hAnsi="Times New Roman" w:cs="Times New Roman"/>
               </w:rPr>
-              <w:t>data(</w:t>
-            </w:r>
-            <w:proofErr w:type="gramEnd"/>
-            <w:r>
-              <w:rPr>
-                <w:rFonts w:ascii="Times New Roman" w:hAnsi="Times New Roman" w:cs="Times New Roman"/>
-              </w:rPr>
-              <w:t>contains images with a maximum count of 600 for each disease with 2</w:t>
+              <w:t>data(contains images with a maximum count of 600 for each disease with 2</w:t>
             </w:r>
             <w:r>
               <w:rPr>
@@ -7607,14 +8522,12 @@
                 <w:rFonts w:ascii="Times New Roman" w:hAnsi="Times New Roman" w:cs="Times New Roman"/>
               </w:rPr>
             </w:pPr>
-            <w:proofErr w:type="spellStart"/>
             <w:r>
               <w:rPr>
                 <w:rFonts w:ascii="Times New Roman" w:hAnsi="Times New Roman" w:cs="Times New Roman"/>
               </w:rPr>
               <w:t>Preprocessed_data</w:t>
             </w:r>
-            <w:proofErr w:type="spellEnd"/>
           </w:p>
         </w:tc>
         <w:tc>
@@ -7627,63 +8540,11 @@
                 <w:rFonts w:ascii="Times New Roman" w:hAnsi="Times New Roman" w:cs="Times New Roman"/>
               </w:rPr>
             </w:pPr>
-            <w:proofErr w:type="gramStart"/>
             <w:r>
               <w:rPr>
                 <w:rFonts w:ascii="Times New Roman" w:hAnsi="Times New Roman" w:cs="Times New Roman"/>
               </w:rPr>
-              <w:t>data(</w:t>
-            </w:r>
-            <w:proofErr w:type="gramEnd"/>
-            <w:r>
-              <w:rPr>
-                <w:rFonts w:ascii="Times New Roman" w:hAnsi="Times New Roman" w:cs="Times New Roman"/>
-              </w:rPr>
-              <w:t xml:space="preserve">images </w:t>
-            </w:r>
-            <w:r>
-              <w:rPr>
-                <w:rFonts w:ascii="Times New Roman" w:hAnsi="Times New Roman" w:cs="Times New Roman"/>
-              </w:rPr>
-              <w:t>from contributor</w:t>
-            </w:r>
-            <w:r>
-              <w:rPr>
-                <w:rFonts w:ascii="Times New Roman" w:hAnsi="Times New Roman" w:cs="Times New Roman"/>
-              </w:rPr>
-              <w:t>), vector(.</w:t>
-            </w:r>
-            <w:proofErr w:type="spellStart"/>
-            <w:r>
-              <w:rPr>
-                <w:rFonts w:ascii="Times New Roman" w:hAnsi="Times New Roman" w:cs="Times New Roman"/>
-              </w:rPr>
-              <w:t>npy</w:t>
-            </w:r>
-            <w:proofErr w:type="spellEnd"/>
-            <w:r>
-              <w:rPr>
-                <w:rFonts w:ascii="Times New Roman" w:hAnsi="Times New Roman" w:cs="Times New Roman"/>
-              </w:rPr>
-              <w:t xml:space="preserve"> and CSV files of images in data</w:t>
-            </w:r>
-            <w:r>
-              <w:rPr>
-                <w:rFonts w:ascii="Times New Roman" w:hAnsi="Times New Roman" w:cs="Times New Roman"/>
-              </w:rPr>
-              <w:t xml:space="preserve"> folder</w:t>
-            </w:r>
-            <w:r>
-              <w:rPr>
-                <w:rFonts w:ascii="Times New Roman" w:hAnsi="Times New Roman" w:cs="Times New Roman"/>
-              </w:rPr>
-              <w:t>)</w:t>
-            </w:r>
-            <w:r>
-              <w:rPr>
-                <w:rFonts w:ascii="Times New Roman" w:hAnsi="Times New Roman" w:cs="Times New Roman"/>
-              </w:rPr>
-              <w:t>.</w:t>
+              <w:t>data(images from contributor), vector(.npy and CSV files of images in data folder).</w:t>
             </w:r>
           </w:p>
         </w:tc>
@@ -7705,6 +8566,7 @@
     </w:p>
     <w:p>
       <w:pPr>
+        <w:jc w:val="center"/>
         <w:rPr>
           <w:rFonts w:ascii="Times New Roman" w:hAnsi="Times New Roman" w:cs="Times New Roman"/>
           <w:b/>
@@ -7719,7 +8581,7 @@
           <w:bCs/>
           <w:u w:val="single"/>
         </w:rPr>
-        <w:t>(V) Ethical Considerations</w:t>
+        <w:t>5.</w:t>
       </w:r>
       <w:r>
         <w:rPr>
@@ -7728,7 +8590,7 @@
           <w:bCs/>
           <w:u w:val="single"/>
         </w:rPr>
-        <w:t xml:space="preserve"> and SWOT Analysis</w:t>
+        <w:t xml:space="preserve"> Ethical Considerations</w:t>
       </w:r>
       <w:r>
         <w:rPr>
@@ -7737,7 +8599,7 @@
           <w:bCs/>
           <w:u w:val="single"/>
         </w:rPr>
-        <w:t>:</w:t>
+        <w:t xml:space="preserve"> and SWOT Analysis</w:t>
       </w:r>
     </w:p>
     <w:p>
@@ -7746,6 +8608,8 @@
         <w:jc w:val="both"/>
         <w:rPr>
           <w:rFonts w:ascii="Times New Roman" w:hAnsi="Times New Roman" w:cs="Times New Roman"/>
+          <w:b/>
+          <w:bCs/>
           <w:sz w:val="22"/>
           <w:szCs w:val="22"/>
         </w:rPr>
@@ -7753,35 +8617,45 @@
       <w:r>
         <w:rPr>
           <w:rFonts w:ascii="Times New Roman" w:hAnsi="Times New Roman" w:cs="Times New Roman"/>
+          <w:b/>
+          <w:bCs/>
           <w:sz w:val="22"/>
           <w:szCs w:val="22"/>
         </w:rPr>
         <w:lastRenderedPageBreak/>
-        <w:t>Ethi</w:t>
-      </w:r>
-      <w:r>
-        <w:rPr>
-          <w:rFonts w:ascii="Times New Roman" w:hAnsi="Times New Roman" w:cs="Times New Roman"/>
+        <w:t>5.1 Ethical Considerations</w:t>
+      </w:r>
+    </w:p>
+    <w:p>
+      <w:pPr>
+        <w:pStyle w:val="Default"/>
+        <w:jc w:val="both"/>
+        <w:rPr>
+          <w:rFonts w:ascii="Times New Roman" w:hAnsi="Times New Roman" w:cs="Times New Roman"/>
+          <w:b/>
+          <w:bCs/>
           <w:sz w:val="22"/>
           <w:szCs w:val="22"/>
         </w:rPr>
-        <w:t>cal considerations are crucial and mandatory for any research</w:t>
-      </w:r>
-      <w:r>
+      </w:pPr>
+    </w:p>
+    <w:p>
+      <w:pPr>
+        <w:pStyle w:val="Default"/>
+        <w:jc w:val="both"/>
         <w:rPr>
           <w:rFonts w:ascii="Times New Roman" w:hAnsi="Times New Roman" w:cs="Times New Roman"/>
           <w:sz w:val="22"/>
           <w:szCs w:val="22"/>
         </w:rPr>
-        <w:t>.</w:t>
-      </w:r>
+      </w:pPr>
       <w:r>
         <w:rPr>
           <w:rFonts w:ascii="Times New Roman" w:hAnsi="Times New Roman" w:cs="Times New Roman"/>
           <w:sz w:val="22"/>
           <w:szCs w:val="22"/>
         </w:rPr>
-        <w:t xml:space="preserve"> Following </w:t>
+        <w:t>Ethi</w:t>
       </w:r>
       <w:r>
         <w:rPr>
@@ -7789,7 +8663,7 @@
           <w:sz w:val="22"/>
           <w:szCs w:val="22"/>
         </w:rPr>
-        <w:t xml:space="preserve">the </w:t>
+        <w:t>cal considerations are crucial and mandatory for any research</w:t>
       </w:r>
       <w:r>
         <w:rPr>
@@ -7797,7 +8671,7 @@
           <w:sz w:val="22"/>
           <w:szCs w:val="22"/>
         </w:rPr>
-        <w:t>data scientist’s code of ethics will give more value to the research and it will help to reduce the problems of the data.</w:t>
+        <w:t>.</w:t>
       </w:r>
       <w:r>
         <w:rPr>
@@ -7805,7 +8679,7 @@
           <w:sz w:val="22"/>
           <w:szCs w:val="22"/>
         </w:rPr>
-        <w:t xml:space="preserve"> In some cases,</w:t>
+        <w:t xml:space="preserve"> Following </w:t>
       </w:r>
       <w:r>
         <w:rPr>
@@ -7813,7 +8687,7 @@
           <w:sz w:val="22"/>
           <w:szCs w:val="22"/>
         </w:rPr>
-        <w:t xml:space="preserve"> </w:t>
+        <w:t xml:space="preserve">the </w:t>
       </w:r>
       <w:r>
         <w:rPr>
@@ -7821,7 +8695,7 @@
           <w:sz w:val="22"/>
           <w:szCs w:val="22"/>
         </w:rPr>
-        <w:t>the project intends</w:t>
+        <w:t>data scientist’s code of ethics will give more value to the research and it will help to reduce the problems of the data.</w:t>
       </w:r>
       <w:r>
         <w:rPr>
@@ -7829,7 +8703,7 @@
           <w:sz w:val="22"/>
           <w:szCs w:val="22"/>
         </w:rPr>
-        <w:t xml:space="preserve"> to rectify a problem, but it will fail due to the lack of ethical knowledge and improper ethics</w:t>
+        <w:t xml:space="preserve"> In some cases,</w:t>
       </w:r>
       <w:r>
         <w:rPr>
@@ -7837,7 +8711,7 @@
           <w:sz w:val="22"/>
           <w:szCs w:val="22"/>
         </w:rPr>
-        <w:t>.</w:t>
+        <w:t xml:space="preserve"> </w:t>
       </w:r>
       <w:r>
         <w:rPr>
@@ -7845,7 +8719,7 @@
           <w:sz w:val="22"/>
           <w:szCs w:val="22"/>
         </w:rPr>
-        <w:t xml:space="preserve"> </w:t>
+        <w:t>the project intends</w:t>
       </w:r>
       <w:r>
         <w:rPr>
@@ -7853,7 +8727,7 @@
           <w:sz w:val="22"/>
           <w:szCs w:val="22"/>
         </w:rPr>
-        <w:t xml:space="preserve">In practice, negligence </w:t>
+        <w:t xml:space="preserve"> to rectify a problem, but it will fail due to the lack of ethical knowledge and improper ethics</w:t>
       </w:r>
       <w:r>
         <w:rPr>
@@ -7861,7 +8735,7 @@
           <w:sz w:val="22"/>
           <w:szCs w:val="22"/>
         </w:rPr>
-        <w:t xml:space="preserve">of </w:t>
+        <w:t>.</w:t>
       </w:r>
       <w:r>
         <w:rPr>
@@ -7869,7 +8743,7 @@
           <w:sz w:val="22"/>
           <w:szCs w:val="22"/>
         </w:rPr>
-        <w:t>ethics will create a life and death situation. It is the responsibility of t</w:t>
+        <w:t xml:space="preserve"> </w:t>
       </w:r>
       <w:r>
         <w:rPr>
@@ -7877,7 +8751,7 @@
           <w:sz w:val="22"/>
           <w:szCs w:val="22"/>
         </w:rPr>
-        <w:t xml:space="preserve">he researcher to evaluate the ethical considerations of a project before taking the data and </w:t>
+        <w:t xml:space="preserve">In practice, negligence </w:t>
       </w:r>
       <w:r>
         <w:rPr>
@@ -7885,7 +8759,7 @@
           <w:sz w:val="22"/>
           <w:szCs w:val="22"/>
         </w:rPr>
-        <w:t>following the ethics throughout the process.</w:t>
+        <w:t xml:space="preserve">of </w:t>
       </w:r>
       <w:r>
         <w:rPr>
@@ -7893,7 +8767,7 @@
           <w:sz w:val="22"/>
           <w:szCs w:val="22"/>
         </w:rPr>
-        <w:t xml:space="preserve"> </w:t>
+        <w:t>ethics will create a life and death situation. It is the responsibility of t</w:t>
       </w:r>
       <w:r>
         <w:rPr>
@@ -7901,7 +8775,7 @@
           <w:sz w:val="22"/>
           <w:szCs w:val="22"/>
         </w:rPr>
-        <w:t>In this study, images of tomato leaves are used for disease prediction and image data also have many benefits and harms</w:t>
+        <w:t xml:space="preserve">he researcher to evaluate the ethical considerations of a project before taking the data and </w:t>
       </w:r>
       <w:r>
         <w:rPr>
@@ -7909,7 +8783,7 @@
           <w:sz w:val="22"/>
           <w:szCs w:val="22"/>
         </w:rPr>
-        <w:t>.</w:t>
+        <w:t>following the ethics throughout the process.</w:t>
       </w:r>
       <w:r>
         <w:rPr>
@@ -7917,7 +8791,7 @@
           <w:sz w:val="22"/>
           <w:szCs w:val="22"/>
         </w:rPr>
-        <w:t xml:space="preserve"> It is easy to understand from an image for humans than the text or tables.</w:t>
+        <w:t xml:space="preserve"> </w:t>
       </w:r>
       <w:r>
         <w:rPr>
@@ -7925,7 +8799,7 @@
           <w:sz w:val="22"/>
           <w:szCs w:val="22"/>
         </w:rPr>
-        <w:t xml:space="preserve"> </w:t>
+        <w:t>In this study, images of tomato leaves are used for disease prediction and image data also have many benefits and harms</w:t>
       </w:r>
       <w:r>
         <w:rPr>
@@ -7933,7 +8807,7 @@
           <w:sz w:val="22"/>
           <w:szCs w:val="22"/>
         </w:rPr>
-        <w:t xml:space="preserve">The images used in this project are taken from a public website and except </w:t>
+        <w:t>.</w:t>
       </w:r>
       <w:r>
         <w:rPr>
@@ -7941,7 +8815,7 @@
           <w:sz w:val="22"/>
           <w:szCs w:val="22"/>
         </w:rPr>
-        <w:t xml:space="preserve">for </w:t>
+        <w:t xml:space="preserve"> It is easy to understand from an image for humans than the text or tables.</w:t>
       </w:r>
       <w:r>
         <w:rPr>
@@ -7949,7 +8823,7 @@
           <w:sz w:val="22"/>
           <w:szCs w:val="22"/>
         </w:rPr>
-        <w:t>credits</w:t>
+        <w:t xml:space="preserve"> </w:t>
       </w:r>
       <w:r>
         <w:rPr>
@@ -7957,7 +8831,7 @@
           <w:sz w:val="22"/>
           <w:szCs w:val="22"/>
         </w:rPr>
-        <w:t>,</w:t>
+        <w:t xml:space="preserve">The images used in this project are taken from a public website and except </w:t>
       </w:r>
       <w:r>
         <w:rPr>
@@ -7965,7 +8839,7 @@
           <w:sz w:val="22"/>
           <w:szCs w:val="22"/>
         </w:rPr>
-        <w:t xml:space="preserve"> there </w:t>
+        <w:t xml:space="preserve">for </w:t>
       </w:r>
       <w:r>
         <w:rPr>
@@ -7973,7 +8847,7 @@
           <w:sz w:val="22"/>
           <w:szCs w:val="22"/>
         </w:rPr>
-        <w:t>are</w:t>
+        <w:t>credits</w:t>
       </w:r>
       <w:r>
         <w:rPr>
@@ -7981,7 +8855,7 @@
           <w:sz w:val="22"/>
           <w:szCs w:val="22"/>
         </w:rPr>
-        <w:t xml:space="preserve"> </w:t>
+        <w:t>,</w:t>
       </w:r>
       <w:r>
         <w:rPr>
@@ -7989,7 +8863,7 @@
           <w:sz w:val="22"/>
           <w:szCs w:val="22"/>
         </w:rPr>
-        <w:t>not</w:t>
+        <w:t xml:space="preserve"> there </w:t>
       </w:r>
       <w:r>
         <w:rPr>
@@ -7997,7 +8871,7 @@
           <w:sz w:val="22"/>
           <w:szCs w:val="22"/>
         </w:rPr>
-        <w:t xml:space="preserve"> </w:t>
+        <w:t>are</w:t>
       </w:r>
       <w:r>
         <w:rPr>
@@ -8005,7 +8879,7 @@
           <w:sz w:val="22"/>
           <w:szCs w:val="22"/>
         </w:rPr>
-        <w:t>many</w:t>
+        <w:t xml:space="preserve"> </w:t>
       </w:r>
       <w:r>
         <w:rPr>
@@ -8013,7 +8887,7 @@
           <w:sz w:val="22"/>
           <w:szCs w:val="22"/>
         </w:rPr>
-        <w:t xml:space="preserve"> permissions needed for the usage of the</w:t>
+        <w:t>not</w:t>
       </w:r>
       <w:r>
         <w:rPr>
@@ -8021,7 +8895,7 @@
           <w:sz w:val="22"/>
           <w:szCs w:val="22"/>
         </w:rPr>
-        <w:t>se</w:t>
+        <w:t xml:space="preserve"> </w:t>
       </w:r>
       <w:r>
         <w:rPr>
@@ -8029,7 +8903,7 @@
           <w:sz w:val="22"/>
           <w:szCs w:val="22"/>
         </w:rPr>
-        <w:t xml:space="preserve"> image</w:t>
+        <w:t>many</w:t>
       </w:r>
       <w:r>
         <w:rPr>
@@ -8037,7 +8911,7 @@
           <w:sz w:val="22"/>
           <w:szCs w:val="22"/>
         </w:rPr>
-        <w:t>s</w:t>
+        <w:t xml:space="preserve"> permissions needed for the usage of the</w:t>
       </w:r>
       <w:r>
         <w:rPr>
@@ -8045,7 +8919,7 @@
           <w:sz w:val="22"/>
           <w:szCs w:val="22"/>
         </w:rPr>
-        <w:t>.</w:t>
+        <w:t>se</w:t>
       </w:r>
       <w:r>
         <w:rPr>
@@ -8053,7 +8927,7 @@
           <w:sz w:val="22"/>
           <w:szCs w:val="22"/>
         </w:rPr>
-        <w:t xml:space="preserve"> The images are contributed by </w:t>
+        <w:t xml:space="preserve"> image</w:t>
       </w:r>
       <w:r>
         <w:rPr>
@@ -8061,7 +8935,7 @@
           <w:sz w:val="22"/>
           <w:szCs w:val="22"/>
         </w:rPr>
-        <w:t>Mei-Ling Huang</w:t>
+        <w:t>s</w:t>
       </w:r>
       <w:r>
         <w:rPr>
@@ -8069,25 +8943,39 @@
           <w:sz w:val="22"/>
           <w:szCs w:val="22"/>
         </w:rPr>
-        <w:t xml:space="preserve"> and </w:t>
-      </w:r>
-      <w:proofErr w:type="spellStart"/>
+        <w:t>.</w:t>
+      </w:r>
       <w:r>
         <w:rPr>
           <w:rFonts w:ascii="Times New Roman" w:hAnsi="Times New Roman" w:cs="Times New Roman"/>
           <w:sz w:val="22"/>
           <w:szCs w:val="22"/>
         </w:rPr>
-        <w:t>Ya</w:t>
-      </w:r>
-      <w:proofErr w:type="spellEnd"/>
+        <w:t xml:space="preserve"> The images are contributed by </w:t>
+      </w:r>
       <w:r>
         <w:rPr>
           <w:rFonts w:ascii="Times New Roman" w:hAnsi="Times New Roman" w:cs="Times New Roman"/>
           <w:sz w:val="22"/>
           <w:szCs w:val="22"/>
         </w:rPr>
-        <w:t>-Han Chang</w:t>
+        <w:t>Mei-Ling Huang</w:t>
+      </w:r>
+      <w:r>
+        <w:rPr>
+          <w:rFonts w:ascii="Times New Roman" w:hAnsi="Times New Roman" w:cs="Times New Roman"/>
+          <w:sz w:val="22"/>
+          <w:szCs w:val="22"/>
+        </w:rPr>
+        <w:t xml:space="preserve"> and </w:t>
+      </w:r>
+      <w:r>
+        <w:rPr>
+          <w:rFonts w:ascii="Times New Roman" w:hAnsi="Times New Roman" w:cs="Times New Roman"/>
+          <w:sz w:val="22"/>
+          <w:szCs w:val="22"/>
+        </w:rPr>
+        <w:t>Ya-Han Chang</w:t>
       </w:r>
       <w:r>
         <w:rPr>
@@ -8110,6 +8998,7 @@
             <w:docPart w:val="DefaultPlaceholder_-1854013440"/>
           </w:placeholder>
         </w:sdtPr>
+        <w:sdtEndPr/>
         <w:sdtContent>
           <w:r>
             <w:rPr>
@@ -8278,7 +9167,7 @@
           <w:sz w:val="22"/>
           <w:szCs w:val="22"/>
         </w:rPr>
-        <w:t xml:space="preserve"> If a farmer wants to re-examine the crops after some </w:t>
+        <w:t xml:space="preserve"> If a farmer wants to re-examine the crops after some time, then he </w:t>
       </w:r>
       <w:r>
         <w:rPr>
@@ -8286,7 +9175,7 @@
           <w:sz w:val="22"/>
           <w:szCs w:val="22"/>
         </w:rPr>
-        <w:t>time,</w:t>
+        <w:t>must</w:t>
       </w:r>
       <w:r>
         <w:rPr>
@@ -8294,31 +9183,7 @@
           <w:sz w:val="22"/>
           <w:szCs w:val="22"/>
         </w:rPr>
-        <w:t xml:space="preserve"> then he </w:t>
-      </w:r>
-      <w:r>
-        <w:rPr>
-          <w:rFonts w:ascii="Times New Roman" w:hAnsi="Times New Roman" w:cs="Times New Roman"/>
-          <w:sz w:val="22"/>
-          <w:szCs w:val="22"/>
-        </w:rPr>
-        <w:t>must</w:t>
-      </w:r>
-      <w:r>
-        <w:rPr>
-          <w:rFonts w:ascii="Times New Roman" w:hAnsi="Times New Roman" w:cs="Times New Roman"/>
-          <w:sz w:val="22"/>
-          <w:szCs w:val="22"/>
-        </w:rPr>
-        <w:t xml:space="preserve"> again pay for the testing.</w:t>
-      </w:r>
-      <w:r>
-        <w:rPr>
-          <w:rFonts w:ascii="Times New Roman" w:hAnsi="Times New Roman" w:cs="Times New Roman"/>
-          <w:sz w:val="22"/>
-          <w:szCs w:val="22"/>
-        </w:rPr>
-        <w:t xml:space="preserve"> This model can be built once, and we can use it as many times as required without spending more money. By implementing this </w:t>
+        <w:t xml:space="preserve"> again pay for the testing. This model can be built once, and we can use it as many times as required without spending more money. By implementing this </w:t>
       </w:r>
       <w:r>
         <w:rPr>
@@ -8383,12 +9248,13 @@
             <w:sz w:val="22"/>
             <w:szCs w:val="22"/>
           </w:rPr>
-          <w:tag w:val="MENDELEY_CITATION_v3_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"/>
+          <w:tag w:val="MENDELEY_CITATION_v3_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"/>
           <w:id w:val="596600143"/>
           <w:placeholder>
             <w:docPart w:val="9FEA710D8CAB47AF9C894F6CCC4A27F0"/>
           </w:placeholder>
         </w:sdtPr>
+        <w:sdtEndPr/>
         <w:sdtContent>
           <w:r>
             <w:rPr>
@@ -8396,25 +9262,7 @@
               <w:sz w:val="22"/>
               <w:szCs w:val="22"/>
             </w:rPr>
-            <w:t>(</w:t>
-          </w:r>
-          <w:proofErr w:type="spellStart"/>
-          <w:r>
-            <w:rPr>
-              <w:rFonts w:ascii="Times New Roman" w:hAnsi="Times New Roman" w:cs="Times New Roman"/>
-              <w:sz w:val="22"/>
-              <w:szCs w:val="22"/>
-            </w:rPr>
-            <w:t>Dufaux</w:t>
-          </w:r>
-          <w:proofErr w:type="spellEnd"/>
-          <w:r>
-            <w:rPr>
-              <w:rFonts w:ascii="Times New Roman" w:hAnsi="Times New Roman" w:cs="Times New Roman"/>
-              <w:sz w:val="22"/>
-              <w:szCs w:val="22"/>
-            </w:rPr>
-            <w:t xml:space="preserve"> 2021)</w:t>
+            <w:t>(Dufaux 2021b)</w:t>
           </w:r>
         </w:sdtContent>
       </w:sdt>
@@ -8496,25 +9344,7 @@
           <w:sz w:val="22"/>
           <w:szCs w:val="22"/>
         </w:rPr>
-        <w:t xml:space="preserve"> The researcher </w:t>
-      </w:r>
-      <w:proofErr w:type="gramStart"/>
-      <w:r>
-        <w:rPr>
-          <w:rFonts w:ascii="Times New Roman" w:hAnsi="Times New Roman" w:cs="Times New Roman"/>
-          <w:sz w:val="22"/>
-          <w:szCs w:val="22"/>
-        </w:rPr>
-        <w:t>has to</w:t>
-      </w:r>
-      <w:proofErr w:type="gramEnd"/>
-      <w:r>
-        <w:rPr>
-          <w:rFonts w:ascii="Times New Roman" w:hAnsi="Times New Roman" w:cs="Times New Roman"/>
-          <w:sz w:val="22"/>
-          <w:szCs w:val="22"/>
-        </w:rPr>
-        <w:t xml:space="preserve"> take care of these issues</w:t>
+        <w:t xml:space="preserve"> The researcher has to take care of these issues</w:t>
       </w:r>
       <w:r>
         <w:rPr>
@@ -8586,7 +9416,6 @@
           <w:bCs/>
           <w:sz w:val="22"/>
           <w:szCs w:val="22"/>
-          <w:u w:val="single"/>
         </w:rPr>
       </w:pPr>
       <w:r>
@@ -8596,7 +9425,16 @@
           <w:bCs/>
           <w:sz w:val="22"/>
           <w:szCs w:val="22"/>
-          <w:u w:val="single"/>
+        </w:rPr>
+        <w:t xml:space="preserve">5.2 </w:t>
+      </w:r>
+      <w:r>
+        <w:rPr>
+          <w:rFonts w:ascii="Times New Roman" w:hAnsi="Times New Roman" w:cs="Times New Roman"/>
+          <w:b/>
+          <w:bCs/>
+          <w:sz w:val="22"/>
+          <w:szCs w:val="22"/>
         </w:rPr>
         <w:t>SWOT Analysis:</w:t>
       </w:r>
@@ -8634,7 +9472,6 @@
         </w:rPr>
         <w:t xml:space="preserve">SWOT is a strategy that organizes project-related ideas in a list. SWOT means Strengths, Weakness, Opportunities, and Threats. This helps in </w:t>
       </w:r>
-      <w:proofErr w:type="spellStart"/>
       <w:r>
         <w:rPr>
           <w:color w:val="0E101A"/>
@@ -8643,7 +9480,6 @@
         </w:rPr>
         <w:t>analyzing</w:t>
       </w:r>
-      <w:proofErr w:type="spellEnd"/>
       <w:r>
         <w:rPr>
           <w:color w:val="0E101A"/>
@@ -8665,6 +9501,7 @@
             <w:docPart w:val="0D775FCD9C5944A08FCFF8AC8FD61575"/>
           </w:placeholder>
         </w:sdtPr>
+        <w:sdtEndPr/>
         <w:sdtContent>
           <w:r>
             <w:rPr>
@@ -8696,25 +9533,7 @@
           <w:sz w:val="22"/>
           <w:szCs w:val="22"/>
         </w:rPr>
-        <w:t xml:space="preserve"> come under internal </w:t>
-      </w:r>
-      <w:proofErr w:type="gramStart"/>
-      <w:r>
-        <w:rPr>
-          <w:color w:val="0E101A"/>
-          <w:sz w:val="22"/>
-          <w:szCs w:val="22"/>
-        </w:rPr>
-        <w:t>origin</w:t>
-      </w:r>
-      <w:proofErr w:type="gramEnd"/>
-      <w:r>
-        <w:rPr>
-          <w:color w:val="0E101A"/>
-          <w:sz w:val="22"/>
-          <w:szCs w:val="22"/>
-        </w:rPr>
-        <w:t xml:space="preserve"> and we have control over them. Weakness and opportunities are external origins, and we don’t have control over them</w:t>
+        <w:t xml:space="preserve"> come under internal origin and we have control over them. Weakness and opportunities are external origins, and we don’t have control over them</w:t>
       </w:r>
       <w:sdt>
         <w:sdtPr>
@@ -8729,6 +9548,7 @@
             <w:docPart w:val="0D775FCD9C5944A08FCFF8AC8FD61575"/>
           </w:placeholder>
         </w:sdtPr>
+        <w:sdtEndPr/>
         <w:sdtContent>
           <w:r>
             <w:rPr>
@@ -8744,25 +9564,7 @@
           <w:sz w:val="22"/>
           <w:szCs w:val="22"/>
         </w:rPr>
-        <w:t xml:space="preserve">. </w:t>
-      </w:r>
-      <w:proofErr w:type="gramStart"/>
-      <w:r>
-        <w:rPr>
-          <w:color w:val="0E101A"/>
-          <w:sz w:val="22"/>
-          <w:szCs w:val="22"/>
-        </w:rPr>
-        <w:t>By applying this strategy, there</w:t>
-      </w:r>
-      <w:proofErr w:type="gramEnd"/>
-      <w:r>
-        <w:rPr>
-          <w:color w:val="0E101A"/>
-          <w:sz w:val="22"/>
-          <w:szCs w:val="22"/>
-        </w:rPr>
-        <w:t xml:space="preserve"> is a clear idea about the effectiveness and impacts of this project.</w:t>
+        <w:t>. By applying this strategy, there is a clear idea about the effectiveness and impacts of this project.</w:t>
       </w:r>
     </w:p>
     <w:p>
@@ -8879,6 +9681,7 @@
                 <w:sz w:val="22"/>
                 <w:szCs w:val="22"/>
               </w:rPr>
+              <w:lastRenderedPageBreak/>
               <w:t xml:space="preserve">2. Accuracy: </w:t>
             </w:r>
             <w:r>
@@ -8911,7 +9714,6 @@
                 <w:sz w:val="22"/>
                 <w:szCs w:val="22"/>
               </w:rPr>
-              <w:lastRenderedPageBreak/>
               <w:t>3. Time reduction: This will reduce the time taken for examining the disease.</w:t>
             </w:r>
           </w:p>
@@ -9001,23 +9803,7 @@
                 <w:sz w:val="22"/>
                 <w:szCs w:val="22"/>
               </w:rPr>
-              <w:t xml:space="preserve">1. </w:t>
-            </w:r>
-            <w:r>
-              <w:rPr>
-                <w:color w:val="0E101A"/>
-                <w:sz w:val="22"/>
-                <w:szCs w:val="22"/>
-              </w:rPr>
-              <w:t>Time-consuming</w:t>
-            </w:r>
-            <w:r>
-              <w:rPr>
-                <w:color w:val="0E101A"/>
-                <w:sz w:val="22"/>
-                <w:szCs w:val="22"/>
-              </w:rPr>
-              <w:t>: Takes more time for converting the data to vector form.</w:t>
+              <w:t>1. Time-consuming: Takes more time for converting the data to vector form.</w:t>
             </w:r>
           </w:p>
           <w:p>
@@ -9037,6 +9823,7 @@
                 <w:sz w:val="22"/>
                 <w:szCs w:val="22"/>
               </w:rPr>
+              <w:lastRenderedPageBreak/>
               <w:t>2.  Noise Effect: If there is noise in the images then it is not capable to predict correctly.</w:t>
             </w:r>
           </w:p>
@@ -9057,7 +9844,6 @@
                 <w:sz w:val="22"/>
                 <w:szCs w:val="22"/>
               </w:rPr>
-              <w:lastRenderedPageBreak/>
               <w:t>3. Reach financials: This model is built intended to help farmers. So, this needs financials to educate farmers about this model.</w:t>
             </w:r>
           </w:p>
@@ -9136,23 +9922,7 @@
                 <w:sz w:val="22"/>
                 <w:szCs w:val="22"/>
               </w:rPr>
-              <w:t xml:space="preserve">1. Extendable: This model can be used </w:t>
-            </w:r>
-            <w:r>
-              <w:rPr>
-                <w:color w:val="0E101A"/>
-                <w:sz w:val="22"/>
-                <w:szCs w:val="22"/>
-              </w:rPr>
-              <w:t>for</w:t>
-            </w:r>
-            <w:r>
-              <w:rPr>
-                <w:color w:val="0E101A"/>
-                <w:sz w:val="22"/>
-                <w:szCs w:val="22"/>
-              </w:rPr>
-              <w:t xml:space="preserve"> other crops also.</w:t>
+              <w:t>1. Extendable: This model can be used for other crops also.</w:t>
             </w:r>
           </w:p>
           <w:p>
@@ -9192,23 +9962,7 @@
                 <w:sz w:val="22"/>
                 <w:szCs w:val="22"/>
               </w:rPr>
-              <w:t xml:space="preserve">3. Partnership: Fertilizer companies invest </w:t>
-            </w:r>
-            <w:r>
-              <w:rPr>
-                <w:color w:val="0E101A"/>
-                <w:sz w:val="22"/>
-                <w:szCs w:val="22"/>
-              </w:rPr>
-              <w:t>in</w:t>
-            </w:r>
-            <w:r>
-              <w:rPr>
-                <w:color w:val="0E101A"/>
-                <w:sz w:val="22"/>
-                <w:szCs w:val="22"/>
-              </w:rPr>
-              <w:t xml:space="preserve"> these types of technologies.</w:t>
+              <w:t>3. Partnership: Fertilizer companies invest in these types of technologies.</w:t>
             </w:r>
           </w:p>
           <w:p>
@@ -9354,6 +10108,583 @@
         </w:rPr>
         <w:t xml:space="preserve"> SWOT Analysis of this project</w:t>
       </w:r>
+    </w:p>
+    <w:p>
+      <w:pPr>
+        <w:jc w:val="center"/>
+        <w:rPr>
+          <w:rFonts w:ascii="Times New Roman" w:hAnsi="Times New Roman" w:cs="Times New Roman"/>
+          <w:b/>
+          <w:bCs/>
+          <w:u w:val="single"/>
+        </w:rPr>
+      </w:pPr>
+      <w:r>
+        <w:rPr>
+          <w:rFonts w:ascii="Times New Roman" w:hAnsi="Times New Roman" w:cs="Times New Roman"/>
+          <w:b/>
+          <w:bCs/>
+          <w:u w:val="single"/>
+        </w:rPr>
+        <w:t>6. Evaluation and Future Plan</w:t>
+      </w:r>
+    </w:p>
+    <w:p>
+      <w:pPr>
+        <w:rPr>
+          <w:rFonts w:ascii="Times New Roman" w:hAnsi="Times New Roman" w:cs="Times New Roman"/>
+          <w:b/>
+          <w:bCs/>
+        </w:rPr>
+      </w:pPr>
+      <w:r>
+        <w:rPr>
+          <w:rFonts w:ascii="Times New Roman" w:hAnsi="Times New Roman" w:cs="Times New Roman"/>
+          <w:b/>
+          <w:bCs/>
+        </w:rPr>
+        <w:t>6.1 Evaluation</w:t>
+      </w:r>
+    </w:p>
+    <w:p>
+      <w:pPr>
+        <w:jc w:val="both"/>
+        <w:rPr>
+          <w:rFonts w:ascii="Times New Roman" w:hAnsi="Times New Roman" w:cs="Times New Roman"/>
+        </w:rPr>
+      </w:pPr>
+      <w:r>
+        <w:rPr>
+          <w:rFonts w:ascii="Times New Roman" w:hAnsi="Times New Roman" w:cs="Times New Roman"/>
+        </w:rPr>
+        <w:t xml:space="preserve">Evaluation is a crucial step to select </w:t>
+      </w:r>
+      <w:r>
+        <w:rPr>
+          <w:rFonts w:ascii="Times New Roman" w:hAnsi="Times New Roman" w:cs="Times New Roman"/>
+        </w:rPr>
+        <w:t>the best</w:t>
+      </w:r>
+      <w:r>
+        <w:rPr>
+          <w:rFonts w:ascii="Times New Roman" w:hAnsi="Times New Roman" w:cs="Times New Roman"/>
+        </w:rPr>
+        <w:t xml:space="preserve"> model from</w:t>
+      </w:r>
+      <w:r>
+        <w:rPr>
+          <w:rFonts w:ascii="Times New Roman" w:hAnsi="Times New Roman" w:cs="Times New Roman"/>
+        </w:rPr>
+        <w:t xml:space="preserve"> a plethora</w:t>
+      </w:r>
+      <w:r>
+        <w:rPr>
+          <w:rFonts w:ascii="Times New Roman" w:hAnsi="Times New Roman" w:cs="Times New Roman"/>
+        </w:rPr>
+        <w:t xml:space="preserve"> of models. </w:t>
+      </w:r>
+      <w:r>
+        <w:rPr>
+          <w:rFonts w:ascii="Times New Roman" w:hAnsi="Times New Roman" w:cs="Times New Roman"/>
+        </w:rPr>
+        <w:t xml:space="preserve">This study is based on image processing and the machine learning classification process. The images from the contributor are </w:t>
+      </w:r>
+      <w:r>
+        <w:rPr>
+          <w:rFonts w:ascii="Times New Roman" w:hAnsi="Times New Roman" w:cs="Times New Roman"/>
+        </w:rPr>
+        <w:t>clear and they don’t need any filters. The size of the images only needs to be changed and there are no other changes needed.</w:t>
+      </w:r>
+      <w:r>
+        <w:rPr>
+          <w:rFonts w:ascii="Times New Roman" w:hAnsi="Times New Roman" w:cs="Times New Roman"/>
+        </w:rPr>
+        <w:t xml:space="preserve"> This study is based on </w:t>
+      </w:r>
+      <w:r>
+        <w:rPr>
+          <w:rFonts w:ascii="Times New Roman" w:hAnsi="Times New Roman" w:cs="Times New Roman"/>
+        </w:rPr>
+        <w:t xml:space="preserve">the </w:t>
+      </w:r>
+      <w:r>
+        <w:rPr>
+          <w:rFonts w:ascii="Times New Roman" w:hAnsi="Times New Roman" w:cs="Times New Roman"/>
+        </w:rPr>
+        <w:t>detection of leaves health with ten categories, so this is a multi-classification problem.</w:t>
+      </w:r>
+      <w:r>
+        <w:rPr>
+          <w:rFonts w:ascii="Times New Roman" w:hAnsi="Times New Roman" w:cs="Times New Roman"/>
+        </w:rPr>
+        <w:t xml:space="preserve"> For classification problems, most people evaluate the accuracy and move forward to the deployment, but it is not a good approach. In this study, different metrics will be examined after building a model.</w:t>
+      </w:r>
+      <w:r>
+        <w:rPr>
+          <w:rFonts w:ascii="Times New Roman" w:hAnsi="Times New Roman" w:cs="Times New Roman"/>
+        </w:rPr>
+        <w:t xml:space="preserve"> They are </w:t>
+      </w:r>
+      <w:r>
+        <w:rPr>
+          <w:rFonts w:ascii="Times New Roman" w:hAnsi="Times New Roman" w:cs="Times New Roman"/>
+        </w:rPr>
+        <w:t>accuracy, precision, confusion matrix, F1 score, recall, and classification report</w:t>
+      </w:r>
+      <w:r>
+        <w:rPr>
+          <w:rFonts w:ascii="Times New Roman" w:hAnsi="Times New Roman" w:cs="Times New Roman"/>
+        </w:rPr>
+        <w:t>.</w:t>
+      </w:r>
+      <w:r>
+        <w:rPr>
+          <w:rFonts w:ascii="Times New Roman" w:hAnsi="Times New Roman" w:cs="Times New Roman"/>
+        </w:rPr>
+        <w:t xml:space="preserve"> The evaluation metrics formulae are as follows:</w:t>
+      </w:r>
+    </w:p>
+    <w:p>
+      <w:pPr>
+        <w:rPr>
+          <w:rFonts w:ascii="Times New Roman" w:eastAsiaTheme="minorEastAsia" w:hAnsi="Times New Roman" w:cs="Times New Roman"/>
+          <w:sz w:val="24"/>
+          <w:szCs w:val="24"/>
+        </w:rPr>
+      </w:pPr>
+      <w:r>
+        <w:rPr>
+          <w:rFonts w:ascii="Times New Roman" w:hAnsi="Times New Roman" w:cs="Times New Roman"/>
+        </w:rPr>
+        <w:t xml:space="preserve">Accuracy  =  </w:t>
+      </w:r>
+      <m:oMath>
+        <m:f>
+          <m:fPr>
+            <m:ctrlPr>
+              <w:rPr>
+                <w:rFonts w:ascii="Cambria Math" w:hAnsi="Cambria Math" w:cs="Times New Roman"/>
+                <w:i/>
+                <w:sz w:val="24"/>
+                <w:szCs w:val="24"/>
+              </w:rPr>
+            </m:ctrlPr>
+          </m:fPr>
+          <m:num>
+            <m:r>
+              <w:rPr>
+                <w:rFonts w:ascii="Cambria Math" w:hAnsi="Cambria Math" w:cs="Times New Roman"/>
+                <w:sz w:val="24"/>
+                <w:szCs w:val="24"/>
+              </w:rPr>
+              <m:t>True Positive + True Negatives</m:t>
+            </m:r>
+          </m:num>
+          <m:den>
+            <m:r>
+              <w:rPr>
+                <w:rFonts w:ascii="Cambria Math" w:hAnsi="Cambria Math" w:cs="Times New Roman"/>
+                <w:sz w:val="24"/>
+                <w:szCs w:val="24"/>
+              </w:rPr>
+              <m:t>True Positive+True Negatives+False Postives+False Negatives</m:t>
+            </m:r>
+          </m:den>
+        </m:f>
+      </m:oMath>
+    </w:p>
+    <w:p>
+      <w:pPr>
+        <w:autoSpaceDE w:val="0"/>
+        <w:autoSpaceDN w:val="0"/>
+        <w:adjustRightInd w:val="0"/>
+        <w:spacing w:after="0" w:line="240" w:lineRule="auto"/>
+        <w:rPr>
+          <w:rFonts w:ascii="Times New Roman" w:eastAsiaTheme="minorEastAsia" w:hAnsi="Times New Roman" w:cs="Times New Roman"/>
+          <w:sz w:val="24"/>
+          <w:szCs w:val="24"/>
+        </w:rPr>
+      </w:pPr>
+      <w:r>
+        <w:rPr>
+          <w:rFonts w:ascii="Times New Roman" w:hAnsi="Times New Roman" w:cs="Times New Roman"/>
+        </w:rPr>
+        <w:t>Pre</w:t>
+      </w:r>
+      <w:r>
+        <w:rPr>
+          <w:rFonts w:ascii="Times New Roman" w:hAnsi="Times New Roman" w:cs="Times New Roman"/>
+        </w:rPr>
+        <w:t>cision</w:t>
+      </w:r>
+      <w:r>
+        <w:rPr>
+          <w:rFonts w:ascii="Times New Roman" w:hAnsi="Times New Roman" w:cs="Times New Roman"/>
+          <w:sz w:val="20"/>
+          <w:szCs w:val="20"/>
+        </w:rPr>
+        <w:t xml:space="preserve"> </w:t>
+      </w:r>
+      <w:r>
+        <w:rPr>
+          <w:rFonts w:ascii="Times New Roman" w:hAnsi="Times New Roman" w:cs="Times New Roman"/>
+          <w:sz w:val="21"/>
+          <w:szCs w:val="21"/>
+        </w:rPr>
+        <w:t>=</w:t>
+      </w:r>
+      <w:r>
+        <w:rPr>
+          <w:rFonts w:ascii="Times New Roman" w:hAnsi="Times New Roman" w:cs="Times New Roman"/>
+          <w:sz w:val="21"/>
+          <w:szCs w:val="21"/>
+        </w:rPr>
+        <w:t xml:space="preserve"> </w:t>
+      </w:r>
+      <w:r>
+        <w:rPr>
+          <w:rFonts w:ascii="Times New Roman" w:hAnsi="Times New Roman" w:cs="Times New Roman"/>
+          <w:sz w:val="21"/>
+          <w:szCs w:val="21"/>
+        </w:rPr>
+        <w:t xml:space="preserve"> </w:t>
+      </w:r>
+      <m:oMath>
+        <m:f>
+          <m:fPr>
+            <m:ctrlPr>
+              <w:rPr>
+                <w:rFonts w:ascii="Cambria Math" w:hAnsi="Cambria Math" w:cs="Times New Roman"/>
+                <w:i/>
+                <w:sz w:val="24"/>
+                <w:szCs w:val="24"/>
+              </w:rPr>
+            </m:ctrlPr>
+          </m:fPr>
+          <m:num>
+            <m:r>
+              <w:rPr>
+                <w:rFonts w:ascii="Cambria Math" w:hAnsi="Cambria Math" w:cs="Times New Roman"/>
+                <w:sz w:val="24"/>
+                <w:szCs w:val="24"/>
+              </w:rPr>
+              <m:t>True Postives</m:t>
+            </m:r>
+          </m:num>
+          <m:den>
+            <m:r>
+              <w:rPr>
+                <w:rFonts w:ascii="Cambria Math" w:hAnsi="Cambria Math" w:cs="Times New Roman"/>
+                <w:sz w:val="24"/>
+                <w:szCs w:val="24"/>
+              </w:rPr>
+              <m:t>True Positives+False Negatives</m:t>
+            </m:r>
+          </m:den>
+        </m:f>
+      </m:oMath>
+    </w:p>
+    <w:p>
+      <w:pPr>
+        <w:autoSpaceDE w:val="0"/>
+        <w:autoSpaceDN w:val="0"/>
+        <w:adjustRightInd w:val="0"/>
+        <w:spacing w:after="0" w:line="240" w:lineRule="auto"/>
+        <w:rPr>
+          <w:rFonts w:ascii="Times New Roman" w:eastAsiaTheme="minorEastAsia" w:hAnsi="Times New Roman" w:cs="Times New Roman"/>
+          <w:sz w:val="24"/>
+          <w:szCs w:val="24"/>
+        </w:rPr>
+      </w:pPr>
+    </w:p>
+    <w:p>
+      <w:pPr>
+        <w:autoSpaceDE w:val="0"/>
+        <w:autoSpaceDN w:val="0"/>
+        <w:adjustRightInd w:val="0"/>
+        <w:spacing w:after="0" w:line="240" w:lineRule="auto"/>
+        <w:rPr>
+          <w:rFonts w:ascii="Times New Roman" w:eastAsiaTheme="minorEastAsia" w:hAnsi="Times New Roman" w:cs="Times New Roman"/>
+          <w:sz w:val="24"/>
+          <w:szCs w:val="24"/>
+        </w:rPr>
+      </w:pPr>
+      <w:r>
+        <w:rPr>
+          <w:rFonts w:ascii="Times New Roman" w:hAnsi="Times New Roman" w:cs="Times New Roman"/>
+        </w:rPr>
+        <w:t xml:space="preserve">Recall =  </w:t>
+      </w:r>
+      <m:oMath>
+        <m:f>
+          <m:fPr>
+            <m:ctrlPr>
+              <w:rPr>
+                <w:rFonts w:ascii="Cambria Math" w:hAnsi="Cambria Math" w:cs="Times New Roman"/>
+                <w:i/>
+                <w:sz w:val="24"/>
+                <w:szCs w:val="24"/>
+              </w:rPr>
+            </m:ctrlPr>
+          </m:fPr>
+          <m:num>
+            <m:r>
+              <w:rPr>
+                <w:rFonts w:ascii="Cambria Math" w:hAnsi="Cambria Math" w:cs="Times New Roman"/>
+                <w:sz w:val="24"/>
+                <w:szCs w:val="24"/>
+              </w:rPr>
+              <m:t>True positives</m:t>
+            </m:r>
+          </m:num>
+          <m:den>
+            <m:r>
+              <w:rPr>
+                <w:rFonts w:ascii="Cambria Math" w:hAnsi="Cambria Math" w:cs="Times New Roman"/>
+                <w:sz w:val="24"/>
+                <w:szCs w:val="24"/>
+              </w:rPr>
+              <m:t>True Positives+False Negatives</m:t>
+            </m:r>
+          </m:den>
+        </m:f>
+      </m:oMath>
+    </w:p>
+    <w:p>
+      <w:pPr>
+        <w:autoSpaceDE w:val="0"/>
+        <w:autoSpaceDN w:val="0"/>
+        <w:adjustRightInd w:val="0"/>
+        <w:spacing w:after="0" w:line="240" w:lineRule="auto"/>
+        <w:rPr>
+          <w:rFonts w:ascii="Times New Roman" w:eastAsiaTheme="minorEastAsia" w:hAnsi="Times New Roman" w:cs="Times New Roman"/>
+          <w:sz w:val="24"/>
+          <w:szCs w:val="24"/>
+        </w:rPr>
+      </w:pPr>
+    </w:p>
+    <w:p>
+      <w:pPr>
+        <w:autoSpaceDE w:val="0"/>
+        <w:autoSpaceDN w:val="0"/>
+        <w:adjustRightInd w:val="0"/>
+        <w:spacing w:after="0" w:line="240" w:lineRule="auto"/>
+        <w:rPr>
+          <w:rFonts w:ascii="Times New Roman" w:eastAsiaTheme="minorEastAsia" w:hAnsi="Times New Roman" w:cs="Times New Roman"/>
+          <w:sz w:val="24"/>
+          <w:szCs w:val="24"/>
+        </w:rPr>
+      </w:pPr>
+      <w:r>
+        <w:rPr>
+          <w:rFonts w:ascii="Times New Roman" w:eastAsiaTheme="minorEastAsia" w:hAnsi="Times New Roman" w:cs="Times New Roman"/>
+          <w:sz w:val="24"/>
+          <w:szCs w:val="24"/>
+        </w:rPr>
+        <w:t xml:space="preserve">F1 Score = </w:t>
+      </w:r>
+      <m:oMath>
+        <m:f>
+          <m:fPr>
+            <m:ctrlPr>
+              <w:rPr>
+                <w:rFonts w:ascii="Cambria Math" w:eastAsiaTheme="minorEastAsia" w:hAnsi="Cambria Math" w:cs="Times New Roman"/>
+                <w:i/>
+                <w:sz w:val="24"/>
+                <w:szCs w:val="24"/>
+              </w:rPr>
+            </m:ctrlPr>
+          </m:fPr>
+          <m:num>
+            <m:r>
+              <w:rPr>
+                <w:rFonts w:ascii="Cambria Math" w:eastAsiaTheme="minorEastAsia" w:hAnsi="Cambria Math" w:cs="Times New Roman"/>
+                <w:sz w:val="24"/>
+                <w:szCs w:val="24"/>
+              </w:rPr>
+              <m:t>Precision ×Recall</m:t>
+            </m:r>
+          </m:num>
+          <m:den>
+            <m:r>
+              <w:rPr>
+                <w:rFonts w:ascii="Cambria Math" w:eastAsiaTheme="minorEastAsia" w:hAnsi="Cambria Math" w:cs="Times New Roman"/>
+                <w:sz w:val="24"/>
+                <w:szCs w:val="24"/>
+              </w:rPr>
+              <m:t>Precision+Recall</m:t>
+            </m:r>
+          </m:den>
+        </m:f>
+      </m:oMath>
+    </w:p>
+    <w:p>
+      <w:pPr>
+        <w:autoSpaceDE w:val="0"/>
+        <w:autoSpaceDN w:val="0"/>
+        <w:adjustRightInd w:val="0"/>
+        <w:spacing w:after="0" w:line="240" w:lineRule="auto"/>
+        <w:rPr>
+          <w:rFonts w:ascii="Times New Roman" w:hAnsi="Times New Roman" w:cs="Times New Roman"/>
+        </w:rPr>
+      </w:pPr>
+    </w:p>
+    <w:p>
+      <w:pPr>
+        <w:jc w:val="both"/>
+        <w:rPr>
+          <w:rFonts w:ascii="Times New Roman" w:hAnsi="Times New Roman" w:cs="Times New Roman"/>
+        </w:rPr>
+      </w:pPr>
+      <w:r>
+        <w:rPr>
+          <w:rFonts w:ascii="Times New Roman" w:hAnsi="Times New Roman" w:cs="Times New Roman"/>
+        </w:rPr>
+        <w:t>Firstly, the models which give more than 70 percent accuracy</w:t>
+      </w:r>
+      <w:r>
+        <w:rPr>
+          <w:rFonts w:ascii="Times New Roman" w:hAnsi="Times New Roman" w:cs="Times New Roman"/>
+        </w:rPr>
+        <w:t xml:space="preserve"> will be selected and moved to further analysis. </w:t>
+      </w:r>
+      <w:r>
+        <w:rPr>
+          <w:rFonts w:ascii="Times New Roman" w:hAnsi="Times New Roman" w:cs="Times New Roman"/>
+        </w:rPr>
+        <w:t xml:space="preserve">Later, the classification report and other metrics of each model will be examined carefully. Generally, a classification report is a good method for evaluating multi-classification problems. The models which </w:t>
+      </w:r>
+      <w:r>
+        <w:rPr>
+          <w:rFonts w:ascii="Times New Roman" w:hAnsi="Times New Roman" w:cs="Times New Roman"/>
+        </w:rPr>
+        <w:t>give</w:t>
+      </w:r>
+      <w:r>
+        <w:rPr>
+          <w:rFonts w:ascii="Times New Roman" w:hAnsi="Times New Roman" w:cs="Times New Roman"/>
+        </w:rPr>
+        <w:t xml:space="preserve"> a good score in the classification report will be </w:t>
+      </w:r>
+      <w:r>
+        <w:rPr>
+          <w:rFonts w:ascii="Times New Roman" w:hAnsi="Times New Roman" w:cs="Times New Roman"/>
+        </w:rPr>
+        <w:t>moved to further analysis. Lastly, the model which shows reasonable and robust results in all the metrics will be selected and moved forwarded to the deployment phase.</w:t>
+      </w:r>
+    </w:p>
+    <w:p>
+      <w:pPr>
+        <w:jc w:val="both"/>
+        <w:rPr>
+          <w:rFonts w:ascii="Times New Roman" w:hAnsi="Times New Roman" w:cs="Times New Roman"/>
+          <w:b/>
+          <w:bCs/>
+        </w:rPr>
+      </w:pPr>
+      <w:r>
+        <w:rPr>
+          <w:rFonts w:ascii="Times New Roman" w:hAnsi="Times New Roman" w:cs="Times New Roman"/>
+          <w:b/>
+          <w:bCs/>
+        </w:rPr>
+        <w:t>6.2 Future Plan</w:t>
+      </w:r>
+    </w:p>
+    <w:p>
+      <w:pPr>
+        <w:jc w:val="both"/>
+        <w:rPr>
+          <w:rFonts w:ascii="Times New Roman" w:hAnsi="Times New Roman" w:cs="Times New Roman"/>
+        </w:rPr>
+      </w:pPr>
+      <w:r>
+        <w:rPr>
+          <w:rFonts w:ascii="Times New Roman" w:hAnsi="Times New Roman" w:cs="Times New Roman"/>
+        </w:rPr>
+        <w:lastRenderedPageBreak/>
+        <w:t xml:space="preserve">The </w:t>
+      </w:r>
+      <w:r>
+        <w:rPr>
+          <w:rFonts w:ascii="Times New Roman" w:hAnsi="Times New Roman" w:cs="Times New Roman"/>
+        </w:rPr>
+        <w:t>priority</w:t>
+      </w:r>
+      <w:r>
+        <w:rPr>
+          <w:rFonts w:ascii="Times New Roman" w:hAnsi="Times New Roman" w:cs="Times New Roman"/>
+        </w:rPr>
+        <w:t xml:space="preserve"> of this research is to find a machine learning model which is robust and accurate for the prediction. </w:t>
+      </w:r>
+      <w:r>
+        <w:rPr>
+          <w:rFonts w:ascii="Times New Roman" w:hAnsi="Times New Roman" w:cs="Times New Roman"/>
+        </w:rPr>
+        <w:t xml:space="preserve">Machine learning algorithms give worthy solutions to many </w:t>
+      </w:r>
+      <w:r>
+        <w:rPr>
+          <w:rFonts w:ascii="Times New Roman" w:hAnsi="Times New Roman" w:cs="Times New Roman"/>
+        </w:rPr>
+        <w:t>problems,</w:t>
+      </w:r>
+      <w:r>
+        <w:rPr>
+          <w:rFonts w:ascii="Times New Roman" w:hAnsi="Times New Roman" w:cs="Times New Roman"/>
+        </w:rPr>
+        <w:t xml:space="preserve"> and it</w:t>
+      </w:r>
+      <w:r>
+        <w:rPr>
+          <w:rFonts w:ascii="Times New Roman" w:hAnsi="Times New Roman" w:cs="Times New Roman"/>
+        </w:rPr>
+        <w:t xml:space="preserve"> provides</w:t>
+      </w:r>
+      <w:r>
+        <w:rPr>
+          <w:rFonts w:ascii="Times New Roman" w:hAnsi="Times New Roman" w:cs="Times New Roman"/>
+        </w:rPr>
+        <w:t xml:space="preserve"> essential </w:t>
+      </w:r>
+      <w:r>
+        <w:rPr>
+          <w:rFonts w:ascii="Times New Roman" w:hAnsi="Times New Roman" w:cs="Times New Roman"/>
+        </w:rPr>
+        <w:t>for many fields. But the efficiency of machine learning models decreases with the increase in memory</w:t>
+      </w:r>
+      <w:r>
+        <w:rPr>
+          <w:rFonts w:ascii="Times New Roman" w:hAnsi="Times New Roman" w:cs="Times New Roman"/>
+        </w:rPr>
+        <w:t xml:space="preserve"> so</w:t>
+      </w:r>
+      <w:r>
+        <w:rPr>
+          <w:rFonts w:ascii="Times New Roman" w:hAnsi="Times New Roman" w:cs="Times New Roman"/>
+        </w:rPr>
+        <w:t xml:space="preserve"> Deep learning </w:t>
+      </w:r>
+      <w:r>
+        <w:rPr>
+          <w:rFonts w:ascii="Times New Roman" w:hAnsi="Times New Roman" w:cs="Times New Roman"/>
+        </w:rPr>
+        <w:t xml:space="preserve">is an alternative in these cases. </w:t>
+      </w:r>
+      <w:r>
+        <w:rPr>
+          <w:rFonts w:ascii="Times New Roman" w:hAnsi="Times New Roman" w:cs="Times New Roman"/>
+        </w:rPr>
+        <w:t>After finding a suitable and reasonable machine learning algorithm, we will explore the popular deep learning algorithms like CNN for further analysis.</w:t>
+      </w:r>
+    </w:p>
+    <w:p>
+      <w:pPr>
+        <w:jc w:val="both"/>
+        <w:rPr>
+          <w:rFonts w:ascii="Times New Roman" w:hAnsi="Times New Roman" w:cs="Times New Roman"/>
+        </w:rPr>
+      </w:pPr>
     </w:p>
     <w:sectPr>
       <w:headerReference w:type="first" r:id="rId29"/>
@@ -14093,6 +15424,35 @@
         </w:p>
       </w:docPartBody>
     </w:docPart>
+    <w:docPart>
+      <w:docPartPr>
+        <w:name w:val="52888D7C40444C919FD8DF229581F95A"/>
+        <w:category>
+          <w:name w:val="General"/>
+          <w:gallery w:val="placeholder"/>
+        </w:category>
+        <w:types>
+          <w:type w:val="bbPlcHdr"/>
+        </w:types>
+        <w:behaviors>
+          <w:behavior w:val="content"/>
+        </w:behaviors>
+        <w:guid w:val="{F4EAEFE6-885F-4D88-8C56-CFCA5D9B92B9}"/>
+      </w:docPartPr>
+      <w:docPartBody>
+        <w:p>
+          <w:pPr>
+            <w:pStyle w:val="52888D7C40444C919FD8DF229581F95A"/>
+          </w:pPr>
+          <w:r>
+            <w:rPr>
+              <w:rStyle w:val="PlaceholderText"/>
+            </w:rPr>
+            <w:t>Click or tap here to enter text.</w:t>
+          </w:r>
+        </w:p>
+      </w:docPartBody>
+    </w:docPart>
   </w:docParts>
 </w:glossaryDocument>
 </file>
@@ -14134,6 +15494,13 @@
     <w:pitch w:val="variable"/>
     <w:sig w:usb0="E4002EFF" w:usb1="C000247B" w:usb2="00000009" w:usb3="00000000" w:csb0="000001FF" w:csb1="00000000"/>
   </w:font>
+  <w:font w:name="Cambria Math">
+    <w:panose1 w:val="02040503050406030204"/>
+    <w:charset w:val="00"/>
+    <w:family w:val="roman"/>
+    <w:pitch w:val="variable"/>
+    <w:sig w:usb0="E00006FF" w:usb1="420024FF" w:usb2="02000000" w:usb3="00000000" w:csb0="0000019F" w:csb1="00000000"/>
+  </w:font>
   <w:font w:name="Calibri Light">
     <w:panose1 w:val="020F0302020204030204"/>
     <w:charset w:val="00"/>
@@ -14160,8 +15527,10 @@
   </w:compat>
   <w:rsids>
     <w:rsidRoot w:val="0083281B"/>
+    <w:rsid w:val="00103146"/>
     <w:rsid w:val="0083281B"/>
     <w:rsid w:val="0094433D"/>
+    <w:rsid w:val="00971CCB"/>
     <w:rsid w:val="00AD2B2D"/>
     <w:rsid w:val="00AD7DBB"/>
   </w:rsids>
@@ -14617,14 +15986,14 @@
     <w:basedOn w:val="DefaultParagraphFont"/>
     <w:uiPriority w:val="99"/>
     <w:semiHidden/>
-    <w:rsid w:val="00AD7DBB"/>
+    <w:rsid w:val="00103146"/>
     <w:rPr>
       <w:color w:val="808080"/>
     </w:rPr>
   </w:style>
-  <w:style w:type="paragraph" w:customStyle="1" w:styleId="C2560F9D3F9146A3A37AD9B67294CA66">
-    <w:name w:val="C2560F9D3F9146A3A37AD9B67294CA66"/>
-    <w:rsid w:val="00AD7DBB"/>
+  <w:style w:type="paragraph" w:customStyle="1" w:styleId="52888D7C40444C919FD8DF229581F95A">
+    <w:name w:val="52888D7C40444C919FD8DF229581F95A"/>
+    <w:rsid w:val="00103146"/>
   </w:style>
   <w:style w:type="paragraph" w:customStyle="1" w:styleId="9FEA710D8CAB47AF9C894F6CCC4A27F0">
     <w:name w:val="9FEA710D8CAB47AF9C894F6CCC4A27F0"/>
@@ -14941,7 +16310,7 @@
 
 <file path=word/webextensions/taskpanes.xml><?xml version="1.0" encoding="utf-8"?>
 <wetp:taskpanes xmlns:wetp="http://schemas.microsoft.com/office/webextensions/taskpanes/2010/11">
-  <wetp:taskpane dockstate="right" visibility="0" width="525" row="7">
+  <wetp:taskpane dockstate="right" visibility="0" width="525" row="5">
     <wetp:webextensionref xmlns:r="http://schemas.openxmlformats.org/officeDocument/2006/relationships" r:id="rId1"/>
   </wetp:taskpane>
 </wetp:taskpanes>
@@ -14954,7 +16323,7 @@
     <we:reference id="wa104382081" version="1.46.0.0" store="" storeType="OMEX"/>
   </we:alternateReferences>
   <we:properties>
-    <we:property name="MENDELEY_CITATIONS" value="[{&quot;citationID&quot;:&quot;MENDELEY_CITATION_d1c9fa2a-8fab-4741-836f-ab477e2d0adc&quot;,&quot;properties&quot;:{&quot;noteIndex&quot;:0},&quot;isEdited&quot;:false,&quot;manualOverride&quot;:{&quot;isManuallyOverridden&quot;:false,&quot;citeprocText&quot;:&quot;(Huang and Chang 2020)&quot;,&quot;manualOverrideText&quot;:&quot;&quot;},&quot;citationTag&quot;:&quot;MENDELEY_CITATION_v3_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&quot;,&quot;citationItems&quot;:[{&quot;id&quot;:&quot;e4ac1876-a911-34ee-9f31-b6997797f357&quot;,&quot;itemData&quot;:{&quot;type&quot;:&quot;article-journal&quot;,&quot;id&quot;:&quot;e4ac1876-a911-34ee-9f31-b6997797f357&quot;,&quot;title&quot;:&quot;Dataset of Tomato Leaves&quot;,&quot;author&quot;:[{&quot;family&quot;:&quot;Huang&quot;,&quot;given&quot;:&quot;Mei-Ling&quot;,&quot;parse-names&quot;:false,&quot;dropping-particle&quot;:&quot;&quot;,&quot;non-dropping-particle&quot;:&quot;&quot;},{&quot;family&quot;:&quot;Chang&quot;,&quot;given&quot;:&quot;Ya-Han&quot;,&quot;parse-names&quot;:false,&quot;dropping-particle&quot;:&quot;&quot;,&quot;non-dropping-particle&quot;:&quot;&quot;}],&quot;accessed&quot;:{&quot;date-parts&quot;:[[2022,4,13]]},&quot;DOI&quot;:&quot;10.17632/NGDGG79RZB.1&quot;,&quot;issued&quot;:{&quot;date-parts&quot;:[[2020]]},&quot;publisher&quot;:&quot;Mendeley Data&quot;,&quot;volume&quot;:&quot;1&quot;,&quot;container-title-short&quot;:&quot;&quot;},&quot;isTemporary&quot;:false}]},{&quot;citationID&quot;:&quot;MENDELEY_CITATION_29326abe-ba19-41cb-9c57-d4e0293503ec&quot;,&quot;properties&quot;:{&quot;noteIndex&quot;:0},&quot;isEdited&quot;:false,&quot;manualOverride&quot;:{&quot;isManuallyOverridden&quot;:false,&quot;citeprocText&quot;:&quot;(Machine Learning - Going Furthur with CNN Part 2 - DEV Community n.d.)&quot;,&quot;manualOverrideText&quot;:&quot;&quot;},&quot;citationTag&quot;:&quot;MENDELEY_CITATION_v3_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&quot;,&quot;citationItems&quot;:[{&quot;id&quot;:&quot;94ba1c1b-bef8-3e0c-918a-87b7cde48a6b&quot;,&quot;itemData&quot;:{&quot;type&quot;:&quot;webpage&quot;,&quot;id&quot;:&quot;94ba1c1b-bef8-3e0c-918a-87b7cde48a6b&quot;,&quot;title&quot;:&quot;Machine Learning - Going Furthur with CNN Part 2 - DEV Community&quot;,&quot;accessed&quot;:{&quot;date-parts&quot;:[[2022,4,12]]},&quot;URL&quot;:&quot;https://dev.to/sandeepbalachandran/machine-learning-going-furthur-with-cnn-part-2-41km&quot;,&quot;container-title-short&quot;:&quot;&quot;},&quot;isTemporary&quot;:false}]},{&quot;citationID&quot;:&quot;MENDELEY_CITATION_6e415475-f0ed-4745-9545-1b32429d42a8&quot;,&quot;properties&quot;:{&quot;noteIndex&quot;:0},&quot;isEdited&quot;:false,&quot;manualOverride&quot;:{&quot;isManuallyOverridden&quot;:false,&quot;citeprocText&quot;:&quot;(Huang and Chang 2020)&quot;,&quot;manualOverrideText&quot;:&quot;&quot;},&quot;citationTag&quot;:&quot;MENDELEY_CITATION_v3_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&quot;,&quot;citationItems&quot;:[{&quot;id&quot;:&quot;e4ac1876-a911-34ee-9f31-b6997797f357&quot;,&quot;itemData&quot;:{&quot;type&quot;:&quot;article-journal&quot;,&quot;id&quot;:&quot;e4ac1876-a911-34ee-9f31-b6997797f357&quot;,&quot;title&quot;:&quot;Dataset of Tomato Leaves&quot;,&quot;author&quot;:[{&quot;family&quot;:&quot;Huang&quot;,&quot;given&quot;:&quot;Mei-Ling&quot;,&quot;parse-names&quot;:false,&quot;dropping-particle&quot;:&quot;&quot;,&quot;non-dropping-particle&quot;:&quot;&quot;},{&quot;family&quot;:&quot;Chang&quot;,&quot;given&quot;:&quot;Ya-Han&quot;,&quot;parse-names&quot;:false,&quot;dropping-particle&quot;:&quot;&quot;,&quot;non-dropping-particle&quot;:&quot;&quot;}],&quot;accessed&quot;:{&quot;date-parts&quot;:[[2022,4,13]]},&quot;DOI&quot;:&quot;10.17632/NGDGG79RZB.1&quot;,&quot;issued&quot;:{&quot;date-parts&quot;:[[2020]]},&quot;publisher&quot;:&quot;Mendeley Data&quot;,&quot;volume&quot;:&quot;1&quot;,&quot;container-title-short&quot;:&quot;&quot;},&quot;isTemporary&quot;:false}]},{&quot;citationID&quot;:&quot;MENDELEY_CITATION_fbda0e29-5c73-4eef-9d12-71a1601caeac&quot;,&quot;properties&quot;:{&quot;noteIndex&quot;:0},&quot;isEdited&quot;:false,&quot;manualOverride&quot;:{&quot;isManuallyOverridden&quot;:false,&quot;citeprocText&quot;:&quot;(Dufaux 2021)&quot;,&quot;manualOverrideText&quot;:&quot;&quot;},&quot;citationTag&quot;:&quot;MENDELEY_CITATION_v3_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&quot;,&quot;citationItems&quot;:[{&quot;id&quot;:&quot;3f335b7c-552f-3af2-b6dd-696838ea42a8&quot;,&quot;itemData&quot;:{&quot;type&quot;:&quot;article-journal&quot;,&quot;id&quot;:&quot;3f335b7c-552f-3af2-b6dd-696838ea42a8&quot;,&quot;title&quot;:&quot;Grand Challenges in Image Processing&quot;,&quot;author&quot;:[{&quot;family&quot;:&quot;Dufaux&quot;,&quot;given&quot;:&quot;Frédéric&quot;,&quot;parse-names&quot;:false,&quot;dropping-particle&quot;:&quot;&quot;,&quot;non-dropping-particle&quot;:&quot;&quot;}],&quot;container-title&quot;:&quot;Frontiers in Signal Processing&quot;,&quot;accessed&quot;:{&quot;date-parts&quot;:[[2022,4,13]]},&quot;DOI&quot;:&quot;10.3389/FRSIP.2021.675547&quot;,&quot;ISSN&quot;:&quot;2673-8198&quot;,&quot;issued&quot;:{&quot;date-parts&quot;:[[2021]]},&quot;page&quot;:&quot;3&quot;,&quot;publisher&quot;:&quot;Frontiers&quot;,&quot;volume&quot;:&quot;0&quot;,&quot;container-title-short&quot;:&quot;&quot;},&quot;isTemporary&quot;:false}]},{&quot;citationID&quot;:&quot;MENDELEY_CITATION_0221b97c-16d7-404c-9c6e-e1dd8949d989&quot;,&quot;properties&quot;:{&quot;noteIndex&quot;:0},&quot;isEdited&quot;:false,&quot;manualOverride&quot;:{&quot;isManuallyOverridden&quot;:false,&quot;citeprocText&quot;:&quot;(SWOT Analysis: What Is It and How to Do It for Your Business n.d.)&quot;,&quot;manualOverrideText&quot;:&quot;&quot;},&quot;citationTag&quot;:&quot;MENDELEY_CITATION_v3_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&quot;,&quot;citationItems&quot;:[{&quot;id&quot;:&quot;e046af0d-8bc4-30ee-a4d5-97985dcaf21a&quot;,&quot;itemData&quot;:{&quot;type&quot;:&quot;webpage&quot;,&quot;id&quot;:&quot;e046af0d-8bc4-30ee-a4d5-97985dcaf21a&quot;,&quot;title&quot;:&quot;SWOT Analysis: What Is It and How to Do It for Your Business&quot;,&quot;accessed&quot;:{&quot;date-parts&quot;:[[2022,4,12]]},&quot;URL&quot;:&quot;https://www.wix.com/blog/2019/12/how-to-do-a-swot-analysis/?utm_source=google&amp;utm_medium=cpc&amp;utm_campaign=13774768257^126077909722&amp;experiment_id=^^531699814064^^_DSA&amp;gclid=Cj0KCQjwxtSSBhDYARIsAEn0thQgEAtnl09Zkb6INKGK4L6ZQ6JIdWABU5SOxd684RmeSv2l76oH-WAaAjRzEALw_wcB&quot;,&quot;container-title-short&quot;:&quot;&quot;},&quot;isTemporary&quot;:false}]},{&quot;citationID&quot;:&quot;MENDELEY_CITATION_47b49c27-c7d1-4749-a524-58d472ae5f4d&quot;,&quot;properties&quot;:{&quot;noteIndex&quot;:0},&quot;isEdited&quot;:false,&quot;manualOverride&quot;:{&quot;isManuallyOverridden&quot;:false,&quot;citeprocText&quot;:&quot;(What Is a SWOT Analysis and How to Do it Right in 2021 (With Examples) n.d.)&quot;,&quot;manualOverrideText&quot;:&quot;&quot;},&quot;citationTag&quot;:&quot;MENDELEY_CITATION_v3_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&quot;,&quot;citationItems&quot;:[{&quot;id&quot;:&quot;f978aa05-1fd9-3134-87c3-77cb70d241be&quot;,&quot;itemData&quot;:{&quot;type&quot;:&quot;webpage&quot;,&quot;id&quot;:&quot;f978aa05-1fd9-3134-87c3-77cb70d241be&quot;,&quot;title&quot;:&quot;What Is a SWOT Analysis and How to Do it Right in 2021 (With Examples)&quot;,&quot;accessed&quot;:{&quot;date-parts&quot;:[[2022,4,13]]},&quot;URL&quot;:&quot;https://www.liveplan.com/blog/what-is-a-swot-analysis-and-how-to-do-it-right-with-examples/&quot;,&quot;container-title-short&quot;:&quot;&quot;},&quot;isTemporary&quot;:false}]}]"/>
+    <we:property name="MENDELEY_CITATIONS" value="[{&quot;citationID&quot;:&quot;MENDELEY_CITATION_d1c9fa2a-8fab-4741-836f-ab477e2d0adc&quot;,&quot;properties&quot;:{&quot;noteIndex&quot;:0},&quot;isEdited&quot;:false,&quot;manualOverride&quot;:{&quot;isManuallyOverridden&quot;:false,&quot;citeprocText&quot;:&quot;(Huang and Chang 2020)&quot;,&quot;manualOverrideText&quot;:&quot;&quot;},&quot;citationTag&quot;:&quot;MENDELEY_CITATION_v3_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&quot;,&quot;citationItems&quot;:[{&quot;id&quot;:&quot;e4ac1876-a911-34ee-9f31-b6997797f357&quot;,&quot;itemData&quot;:{&quot;type&quot;:&quot;article-journal&quot;,&quot;id&quot;:&quot;e4ac1876-a911-34ee-9f31-b6997797f357&quot;,&quot;title&quot;:&quot;Dataset of Tomato Leaves&quot;,&quot;author&quot;:[{&quot;family&quot;:&quot;Huang&quot;,&quot;given&quot;:&quot;Mei-Ling&quot;,&quot;parse-names&quot;:false,&quot;dropping-particle&quot;:&quot;&quot;,&quot;non-dropping-particle&quot;:&quot;&quot;},{&quot;family&quot;:&quot;Chang&quot;,&quot;given&quot;:&quot;Ya-Han&quot;,&quot;parse-names&quot;:false,&quot;dropping-particle&quot;:&quot;&quot;,&quot;non-dropping-particle&quot;:&quot;&quot;}],&quot;accessed&quot;:{&quot;date-parts&quot;:[[2022,4,13]]},&quot;DOI&quot;:&quot;10.17632/NGDGG79RZB.1&quot;,&quot;issued&quot;:{&quot;date-parts&quot;:[[2020]]},&quot;publisher&quot;:&quot;Mendeley Data&quot;,&quot;volume&quot;:&quot;1&quot;,&quot;container-title-short&quot;:&quot;&quot;},&quot;isTemporary&quot;:false}]},{&quot;citationID&quot;:&quot;MENDELEY_CITATION_005cb313-e4d1-4617-858d-af504a455ad9&quot;,&quot;properties&quot;:{&quot;noteIndex&quot;:0},&quot;isEdited&quot;:false,&quot;manualOverride&quot;:{&quot;isManuallyOverridden&quot;:true,&quot;citeprocText&quot;:&quot;(Neetika Khandwlwal n.d.)&quot;,&quot;manualOverrideText&quot;:&quot;(Neetika Khandwlwal n.d.).&quot;},&quot;citationTag&quot;:&quot;MENDELEY_CITATION_v3_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&quot;,&quot;citationItems&quot;:[{&quot;id&quot;:&quot;77458a3b-e54d-33b9-b6bd-fb630f49b752&quot;,&quot;itemData&quot;:{&quot;type&quot;:&quot;webpage&quot;,&quot;id&quot;:&quot;77458a3b-e54d-33b9-b6bd-fb630f49b752&quot;,&quot;title&quot;:&quot;Image Processing in Python: Algorithms, Tools, and Methods You Should Know - neptune.ai&quot;,&quot;author&quot;:[{&quot;family&quot;:&quot;Neetika Khandwlwal&quot;,&quot;given&quot;:&quot;&quot;,&quot;parse-names&quot;:false,&quot;dropping-particle&quot;:&quot;&quot;,&quot;non-dropping-particle&quot;:&quot;&quot;}],&quot;accessed&quot;:{&quot;date-parts&quot;:[[2022,6,6]]},&quot;URL&quot;:&quot;https://neptune.ai/blog/image-processing-python&quot;,&quot;container-title-short&quot;:&quot;&quot;},&quot;isTemporary&quot;:false}]},{&quot;citationID&quot;:&quot;MENDELEY_CITATION_f4386eb9-ecf3-43ee-a721-72308b845612&quot;,&quot;properties&quot;:{&quot;noteIndex&quot;:0},&quot;isEdited&quot;:false,&quot;manualOverride&quot;:{&quot;isManuallyOverridden&quot;:false,&quot;citeprocText&quot;:&quot;(Dufaux 2021a)&quot;,&quot;manualOverrideText&quot;:&quot;&quot;},&quot;citationTag&quot;:&quot;MENDELEY_CITATION_v3_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&quot;,&quot;citationItems&quot;:[{&quot;id&quot;:&quot;243963b7-1ec4-311c-9a73-bbc615b14332&quot;,&quot;itemData&quot;:{&quot;type&quot;:&quot;article-journal&quot;,&quot;id&quot;:&quot;243963b7-1ec4-311c-9a73-bbc615b14332&quot;,&quot;title&quot;:&quot;Grand Challenges in Image Processing&quot;,&quot;author&quot;:[{&quot;family&quot;:&quot;Dufaux&quot;,&quot;given&quot;:&quot;Frédéric&quot;,&quot;parse-names&quot;:false,&quot;dropping-particle&quot;:&quot;&quot;,&quot;non-dropping-particle&quot;:&quot;&quot;}],&quot;container-title&quot;:&quot;Frontiers in Signal Processing&quot;,&quot;accessed&quot;:{&quot;date-parts&quot;:[[2022,6,6]]},&quot;DOI&quot;:&quot;10.3389/FRSIP.2021.675547&quot;,&quot;ISSN&quot;:&quot;2673-8198&quot;,&quot;issued&quot;:{&quot;date-parts&quot;:[[2021]]},&quot;page&quot;:&quot;3&quot;,&quot;publisher&quot;:&quot;Frontiers&quot;,&quot;volume&quot;:&quot;0&quot;,&quot;container-title-short&quot;:&quot;&quot;},&quot;isTemporary&quot;:false}]},{&quot;citationID&quot;:&quot;MENDELEY_CITATION_2a31b164-29b6-4f0c-aef6-24f5730c5d06&quot;,&quot;properties&quot;:{&quot;noteIndex&quot;:0},&quot;isEdited&quot;:false,&quot;manualOverride&quot;:{&quot;isManuallyOverridden&quot;:false,&quot;citeprocText&quot;:&quot;(S n.d.)&quot;,&quot;manualOverrideText&quot;:&quot;&quot;},&quot;citationTag&quot;:&quot;MENDELEY_CITATION_v3_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&quot;,&quot;citationItems&quot;:[{&quot;id&quot;:&quot;f5ae6dd0-5010-3994-af13-beb606362f58&quot;,&quot;itemData&quot;:{&quot;type&quot;:&quot;article-journal&quot;,&quot;id&quot;:&quot;f5ae6dd0-5010-3994-af13-beb606362f58&quot;,&quot;title&quot;:&quot;Tomato Leaf Disease Detection using Deep Learning Techniques&quot;,&quot;author&quot;:[{&quot;family&quot;:&quot;S&quot;,&quot;given&quot;:&quot;Nagamani H&quot;,&quot;parse-names&quot;:false,&quot;dropping-particle&quot;:&quot;&quot;,&quot;non-dropping-particle&quot;:&quot;&quot;}],&quot;container-title&quot;:&quot;IJACSA) International Journal of Advanced Computer Science and Applications&quot;,&quot;accessed&quot;:{&quot;date-parts&quot;:[[2022,6,6]]},&quot;URL&quot;:&quot;www.ijacsa.thesai.org&quot;,&quot;page&quot;:&quot;2022&quot;,&quot;abstract&quot;:&quot;Plant diseases cause low agricultural productivity. Plant diseases are challenging to control and identify by the majority of farmers. In order to reduce future losses, early disease diagnosis is necessary. This study looks at how to identify tomato plant leaf disease using machine learning techniques, including the Fuzzy Support Vector Machine (Fuzzy-SVM), Convolution Neural Network (CNN), and Region-based Convolution Neural Network (R-CNN). The findings were confirmed using images of tomato leaves with six diseases and healthy samples. Image scaling, color thresholding, flood filling approaches for segmentation, gradient local ternary pattern, and Zernike moments' features are used to train the pictures. R-CNN classifiers are used to classify the illness kind. The classification methods of Fuzzy SVM and CNN are analyzed and compared with R-CNN to determine the most accurate model for plant disease prediction. The R-CNN-based Classifier has the most remarkable accuracy of 96.735 percent compared to the other classification approaches.&quot;,&quot;issue&quot;:&quot;1&quot;,&quot;volume&quot;:&quot;13&quot;,&quot;container-title-short&quot;:&quot;&quot;},&quot;isTemporary&quot;:false}]},{&quot;citationID&quot;:&quot;MENDELEY_CITATION_5acab812-e258-42fb-8824-c6343eaedae9&quot;,&quot;properties&quot;:{&quot;noteIndex&quot;:0},&quot;isEdited&quot;:false,&quot;manualOverride&quot;:{&quot;isManuallyOverridden&quot;:false,&quot;citeprocText&quot;:&quot;(Khirade and Patil 2015)&quot;,&quot;manualOverrideText&quot;:&quot;&quot;},&quot;citationTag&quot;:&quot;MENDELEY_CITATION_v3_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&quot;,&quot;citationItems&quot;:[{&quot;id&quot;:&quot;50400db4-00df-3b3f-9135-fda8a3165878&quot;,&quot;itemData&quot;:{&quot;type&quot;:&quot;article-journal&quot;,&quot;id&quot;:&quot;50400db4-00df-3b3f-9135-fda8a3165878&quot;,&quot;title&quot;:&quot;Plant disease detection using image processing&quot;,&quot;author&quot;:[{&quot;family&quot;:&quot;Khirade&quot;,&quot;given&quot;:&quot;Sachin D.&quot;,&quot;parse-names&quot;:false,&quot;dropping-particle&quot;:&quot;&quot;,&quot;non-dropping-particle&quot;:&quot;&quot;},{&quot;family&quot;:&quot;Patil&quot;,&quot;given&quot;:&quot;A. B.&quot;,&quot;parse-names&quot;:false,&quot;dropping-particle&quot;:&quot;&quot;,&quot;non-dropping-particle&quot;:&quot;&quot;}],&quot;container-title&quot;:&quot;Proceedings - 1st International Conference on Computing, Communication, Control and Automation, ICCUBEA 2015&quot;,&quot;accessed&quot;:{&quot;date-parts&quot;:[[2022,6,7]]},&quot;DOI&quot;:&quot;10.1109/ICCUBEA.2015.153&quot;,&quot;ISBN&quot;:&quot;9781479968923&quot;,&quot;issued&quot;:{&quot;date-parts&quot;:[[2015,7,13]]},&quot;page&quot;:&quot;768-771&quot;,&quot;abstract&quot;:&quot;Identification of the plant diseases is the key to preventing the losses in the yield and quantity of the agricultural product. The studies of the plant diseases mean the studies of visually observable patterns seen on the plant. Health monitoring and disease detection on plant is very critical for sustainable agriculture. It is very difficult to monitor the plant diseases manually. It requires tremendous amount of work, expertize in the plant diseases, and also require the excessive processing time. Hence, image processing is used for the detection of plant diseases. Disease detection involves the steps like image acquisition, image pre-processing, image segmentation, feature extraction and classification. This paper discussed the methods used for the detection of plant diseases using their leaves images. This paper also discussed some segmentation and feature extraction algorithm used in the plant disease detection.&quot;,&quot;publisher&quot;:&quot;Institute of Electrical and Electronics Engineers Inc.&quot;,&quot;container-title-short&quot;:&quot;&quot;},&quot;isTemporary&quot;:false}]},{&quot;citationID&quot;:&quot;MENDELEY_CITATION_b301af1d-0872-44a2-944a-7bff0ced1d6a&quot;,&quot;properties&quot;:{&quot;noteIndex&quot;:0},&quot;isEdited&quot;:false,&quot;manualOverride&quot;:{&quot;isManuallyOverridden&quot;:false,&quot;citeprocText&quot;:&quot;(Singh and Misra 2017)&quot;,&quot;manualOverrideText&quot;:&quot;&quot;},&quot;citationTag&quot;:&quot;MENDELEY_CITATION_v3_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&quot;,&quot;citationItems&quot;:[{&quot;id&quot;:&quot;fc43c0f5-b32a-354c-b298-049b65b07d1d&quot;,&quot;itemData&quot;:{&quot;type&quot;:&quot;article-journal&quot;,&quot;id&quot;:&quot;fc43c0f5-b32a-354c-b298-049b65b07d1d&quot;,&quot;title&quot;:&quot;Detection of plant leaf diseases using image segmentation and soft computing techniques&quot;,&quot;author&quot;:[{&quot;family&quot;:&quot;Singh&quot;,&quot;given&quot;:&quot;Vijai&quot;,&quot;parse-names&quot;:false,&quot;dropping-particle&quot;:&quot;&quot;,&quot;non-dropping-particle&quot;:&quot;&quot;},{&quot;family&quot;:&quot;Misra&quot;,&quot;given&quot;:&quot;A. K.&quot;,&quot;parse-names&quot;:false,&quot;dropping-particle&quot;:&quot;&quot;,&quot;non-dropping-particle&quot;:&quot;&quot;}],&quot;container-title&quot;:&quot;Information Processing in Agriculture&quot;,&quot;accessed&quot;:{&quot;date-parts&quot;:[[2022,6,6]]},&quot;DOI&quot;:&quot;10.1016/J.INPA.2016.10.005&quot;,&quot;ISSN&quot;:&quot;2214-3173&quot;,&quot;issued&quot;:{&quot;date-parts&quot;:[[2017,3,1]]},&quot;page&quot;:&quot;41-49&quot;,&quot;abstract&quot;:&quot;Agricultural productivity is something on which economy highly depends. This is the one of the reasons that disease detection in plants plays an important role in agriculture field, as having disease in plants are quite natural. If proper care is not taken in this area then it causes serious effects on plants and due to which respective product quality, quantity or productivity is affected. For instance a disease named little leaf disease is a hazardous disease found in pine trees in United States. Detection of plant disease through some automatic technique is beneficial as it reduces a large work of monitoring in big farms of crops, and at very early stage itself it detects the symptoms of diseases i.e. when they appear on plant leaves. This paper presents an algorithm for image segmentation technique which is used for automatic detection and classification of plant leaf diseases. It also covers survey on different diseases classification techniques that can be used for plant leaf disease detection. Image segmentation, which is an important aspect for disease detection in plant leaf disease, is done by using genetic algorithm.&quot;,&quot;publisher&quot;:&quot;Elsevier&quot;,&quot;issue&quot;:&quot;1&quot;,&quot;volume&quot;:&quot;4&quot;,&quot;container-title-short&quot;:&quot;&quot;},&quot;isTemporary&quot;:false}]},{&quot;citationID&quot;:&quot;MENDELEY_CITATION_94bb3182-b665-4e6f-88af-9c9295518b43&quot;,&quot;properties&quot;:{&quot;noteIndex&quot;:0},&quot;isEdited&quot;:false,&quot;manualOverride&quot;:{&quot;isManuallyOverridden&quot;:false,&quot;citeprocText&quot;:&quot;(Sanjay et al. 2013)&quot;,&quot;manualOverrideText&quot;:&quot;&quot;},&quot;citationTag&quot;:&quot;MENDELEY_CITATION_v3_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&quot;,&quot;citationItems&quot;:[{&quot;id&quot;:&quot;f907d5e6-dadc-37ee-bcdf-f2a8c621bd9b&quot;,&quot;itemData&quot;:{&quot;type&quot;:&quot;article-journal&quot;,&quot;id&quot;:&quot;f907d5e6-dadc-37ee-bcdf-f2a8c621bd9b&quot;,&quot;title&quot;:&quot;Agricultural plant Leaf Disease Detection Using Image Processing&quot;,&quot;author&quot;:[{&quot;family&quot;:&quot;Sanjay&quot;,&quot;given&quot;:&quot;Prof&quot;,&quot;parse-names&quot;:false,&quot;dropping-particle&quot;:&quot;&quot;,&quot;non-dropping-particle&quot;:&quot;&quot;},{&quot;family&quot;:&quot;Dhaygude&quot;,&quot;given&quot;:&quot;B&quot;,&quot;parse-names&quot;:false,&quot;dropping-particle&quot;:&quot;&quot;,&quot;non-dropping-particle&quot;:&quot;&quot;},{&quot;family&quot;:&quot;Nitin&quot;,&quot;given&quot;:&quot;Mr&quot;,&quot;parse-names&quot;:false,&quot;dropping-particle&quot;:&quot;&quot;,&quot;non-dropping-particle&quot;:&quot;&quot;},{&quot;family&quot;:&quot;Kumbhar&quot;,&quot;given&quot;:&quot;P&quot;,&quot;parse-names&quot;:false,&quot;dropping-particle&quot;:&quot;&quot;,&quot;non-dropping-particle&quot;:&quot;&quot;}],&quot;container-title&quot;:&quot;International Journal of Advanced Research in Electrical, Electronics and Instrumentation Engineering&quot;,&quot;accessed&quot;:{&quot;date-parts&quot;:[[2022,6,6]]},&quot;URL&quot;:&quot;www.ijareeie.com&quot;,&quot;issued&quot;:{&quot;date-parts&quot;:[[2013]]},&quot;abstract&quot;:&quot;The detection of plant leaf is an very important factor to prevent serious outbreak. Automatic detection of plant disease is essential research topic. Most plant diseases are caused by fungi, bacteria, and viruses. Fungi are identified primarily from their morphology, with emphasis placed on their reproductive structures. Bacteria are considered more primitive than fungi and generally have simpler life cycles. With few exceptions, bacteria exist as single cells and increase in numbersby dividing into two cells during a process called binary fission Viruses are extremely tiny particles consisting of protein and genetic material with no associated protein. The term disease is usually used only for the destruction of live plants. The developed processing scheme consists of four main steps, first a color transformation structure for the input RGB image is created, this RGB is converted to HSI because RGB is for color generation and his for color descriptor. Then green pixels are masked and removed using specific threshold value, then the image is segmented and the useful segments are extracted, finally the texture statistics is computed. from SGDM matrices. Finally the presence of diseases on the plant leaf is evaluated.&quot;,&quot;issue&quot;:&quot;1&quot;,&quot;volume&quot;:&quot;2&quot;,&quot;container-title-short&quot;:&quot;&quot;},&quot;isTemporary&quot;:false}]},{&quot;citationID&quot;:&quot;MENDELEY_CITATION_6acc0a8d-92bb-4f32-bbb0-a7529c0de061&quot;,&quot;properties&quot;:{&quot;noteIndex&quot;:0},&quot;isEdited&quot;:false,&quot;manualOverride&quot;:{&quot;isManuallyOverridden&quot;:false,&quot;citeprocText&quot;:&quot;(Rajendra Kajale n.d.)&quot;,&quot;manualOverrideText&quot;:&quot;&quot;},&quot;citationItems&quot;:[{&quot;id&quot;:&quot;6edc1f5d-871d-3696-b8d1-b197f343d1f0&quot;,&quot;itemData&quot;:{&quot;type&quot;:&quot;article-journal&quot;,&quot;id&quot;:&quot;6edc1f5d-871d-3696-b8d1-b197f343d1f0&quot;,&quot;title&quot;:&quot;DETECTION &amp; RECOGNIZATION OF PLANT LEAF DISEASES USING IMAGE PROCESSING AND ANDROID O.S&quot;,&quot;author&quot;:[{&quot;family&quot;:&quot;Rajendra Kajale&quot;,&quot;given&quot;:&quot;Renuka&quot;,&quot;parse-names&quot;:false,&quot;dropping-particle&quot;:&quot;&quot;,&quot;non-dropping-particle&quot;:&quot;&quot;}],&quot;container-title&quot;:&quot;International Journal of Engineering Research and General Science&quot;,&quot;accessed&quot;:{&quot;date-parts&quot;:[[2022,6,6]]},&quot;ISSN&quot;:&quot;2091-2730&quot;,&quot;URL&quot;:&quot;www.ijergs.org&quot;,&quot;abstract&quot;:&quot;In this paper we present an automatic detection of plant diseases using image processing techniques. The presented system is a software solution for automatic detection and computation of texture statistics for plant leaf diseases. The processing system consists of four main steps, first a color transformation structure for the input RGB image is created, then the green pixels are masked and removed using specific threshold value, then the image is segmented and the useful segments are extracted, finally the texture statistics is computed. From the texture statistics, the diseases, if present on the plant leaf are evaluated.&quot;,&quot;issue&quot;:&quot;2&quot;,&quot;volume&quot;:&quot;3&quot;,&quot;container-title-short&quot;:&quot;&quot;},&quot;isTemporary&quot;:false}],&quot;citationTag&quot;:&quot;MENDELEY_CITATION_v3_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&quot;},{&quot;citationID&quot;:&quot;MENDELEY_CITATION_881388d6-07b5-4a4e-a06e-8313bda80bc4&quot;,&quot;properties&quot;:{&quot;noteIndex&quot;:0},&quot;isEdited&quot;:false,&quot;manualOverride&quot;:{&quot;isManuallyOverridden&quot;:false,&quot;citeprocText&quot;:&quot;(Patil and Pawar 2017)&quot;,&quot;manualOverrideText&quot;:&quot;&quot;},&quot;citationTag&quot;:&quot;MENDELEY_CITATION_v3_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&quot;,&quot;citationItems&quot;:[{&quot;id&quot;:&quot;02afbba9-90c4-3853-ab30-35d1b7ee2a80&quot;,&quot;itemData&quot;:{&quot;type&quot;:&quot;article-journal&quot;,&quot;id&quot;:&quot;02afbba9-90c4-3853-ab30-35d1b7ee2a80&quot;,&quot;title&quot;:&quot;Detection and Classification of Plant Leaf Disease&quot;,&quot;author&quot;:[{&quot;family&quot;:&quot;Patil&quot;,&quot;given&quot;:&quot;Mr. Ashish N.&quot;,&quot;parse-names&quot;:false,&quot;dropping-particle&quot;:&quot;&quot;,&quot;non-dropping-particle&quot;:&quot;&quot;},{&quot;family&quot;:&quot;Pawar&quot;,&quot;given&quot;:&quot;Miss. Vidya&quot;,&quot;parse-names&quot;:false,&quot;dropping-particle&quot;:&quot;&quot;,&quot;non-dropping-particle&quot;:&quot;&quot;}],&quot;container-title&quot;:&quot;IARJSET&quot;,&quot;accessed&quot;:{&quot;date-parts&quot;:[[2022,6,6]]},&quot;DOI&quot;:&quot;10.17148/IARJSET/NCIARCSE.2017.20&quot;,&quot;issued&quot;:{&quot;date-parts&quot;:[[2017,1,27]]},&quot;page&quot;:&quot;72-75&quot;,&quot;abstract&quot;:&quot;-Medicinal plants used very much in herbalism to study the medicinal properties of the plants. The applications of Near-Infrared Spectroscopy (NIRS) have expanded widely in the field of agriculture, plants and various other fields, but the usage for identification of plant variety is still rare.In this project we describe the development of an Android application that gives users the ability to identify plant species based on photographs of the plant's leaves taken with a mobile phone. At the heart of this application is an algorithm that acquires morphological features of the leaves, computes well documented metrics such as the angle code histogram (ACH), then classifies the species based on a novel combination of the computed metrics. The algorithm is first trained against several samples of known plant species and then used to classify unknown query species. Aided by features designed into the application such as touch screen image rotation and contour preview, the algorithm is very successful in properly classifying species contained in the training library.&quot;,&quot;publisher&quot;:&quot;Tejass Publisheers&quot;,&quot;issue&quot;:&quot;4&quot;,&quot;volume&quot;:&quot;4&quot;,&quot;container-title-short&quot;:&quot;&quot;},&quot;isTemporary&quot;:false}]},{&quot;citationID&quot;:&quot;MENDELEY_CITATION_bf57aef1-2b3f-4911-98d7-1c74c4250d96&quot;,&quot;properties&quot;:{&quot;noteIndex&quot;:0},&quot;isEdited&quot;:false,&quot;manualOverride&quot;:{&quot;isManuallyOverridden&quot;:false,&quot;citeprocText&quot;:&quot;(Sanjay Patil n.d.)&quot;,&quot;manualOverrideText&quot;:&quot;&quot;},&quot;citationTag&quot;:&quot;MENDELEY_CITATION_v3_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&quot;,&quot;citationItems&quot;:[{&quot;id&quot;:&quot;0bd25455-896e-34b5-bebd-aed3830d8a1f&quot;,&quot;itemData&quot;:{&quot;type&quot;:&quot;article-journal&quot;,&quot;id&quot;:&quot;0bd25455-896e-34b5-bebd-aed3830d8a1f&quot;,&quot;title&quot;:&quot;Leaf disease severity measurement using image processing&quot;,&quot;author&quot;:[{&quot;family&quot;:&quot;Sanjay Patil&quot;,&quot;given&quot;:&quot;&quot;,&quot;parse-names&quot;:false,&quot;dropping-particle&quot;:&quot;&quot;,&quot;non-dropping-particle&quot;:&quot;&quot;}],&quot;accessed&quot;:{&quot;date-parts&quot;:[[2022,6,6]]},&quot;URL&quot;:&quot;https://www.researchgate.net/publication/267430095_Leaf_disease_severity_measurement_using_image_processing&quot;,&quot;container-title-short&quot;:&quot;&quot;},&quot;isTemporary&quot;:false}]},{&quot;citationID&quot;:&quot;MENDELEY_CITATION_72d278ba-feff-4e2f-a0d7-8b20a3ae3f30&quot;,&quot;properties&quot;:{&quot;noteIndex&quot;:0},&quot;isEdited&quot;:false,&quot;manualOverride&quot;:{&quot;isManuallyOverridden&quot;:false,&quot;citeprocText&quot;:&quot;(Badnakhe and Deshmukh n.d.)&quot;,&quot;manualOverrideText&quot;:&quot;&quot;},&quot;citationTag&quot;:&quot;MENDELEY_CITATION_v3_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&quot;,&quot;citationItems&quot;:[{&quot;id&quot;:&quot;25328a48-b71a-3865-94fd-666e79b4a676&quot;,&quot;itemData&quot;:{&quot;type&quot;:&quot;article-journal&quot;,&quot;id&quot;:&quot;25328a48-b71a-3865-94fd-666e79b4a676&quot;,&quot;title&quot;:&quot;An Application of K-Means Clustering and Artificial Intelligence in Pattern Recognition for Crop Diseases&quot;,&quot;author&quot;:[{&quot;family&quot;:&quot;Badnakhe&quot;,&quot;given&quot;:&quot;Mrunalini R&quot;,&quot;parse-names&quot;:false,&quot;dropping-particle&quot;:&quot;&quot;,&quot;non-dropping-particle&quot;:&quot;&quot;},{&quot;family&quot;:&quot;Deshmukh&quot;,&quot;given&quot;:&quot;Prashant R&quot;,&quot;parse-names&quot;:false,&quot;dropping-particle&quot;:&quot;&quot;,&quot;non-dropping-particle&quot;:&quot;&quot;}],&quot;accessed&quot;:{&quot;date-parts&quot;:[[2022,6,6]]},&quot;abstract&quot;:&quot;Crops are very important for the farmers, just like the bread and butter for them. The mainly Indian Economy is depending on the Agricultural productivity. So through this research we can directly help the farmer. By using the automated agricultural inspection, Farmer can give potentially better and accurate productivity .The different products can be yield with better quality. The primary need for the agriculture to predict which the infected crop is. With the help of this work we are indirectly contributing for the Improvement of the Crop Quality. It is a Machine learning based recognition system which will going to help in the Indian Economy. The paper will propose the technique to classify and identify the different disease affected plant. Digital Analysis of crop color is the important. Now it's becoming popular day by day. It is also of the cost effective method. Because changed in the color are a valuable indicator of crop health and efficiency and survaibility. Then it can be measured with visual scales and inexpensive crop color.&quot;,&quot;container-title-short&quot;:&quot;&quot;},&quot;isTemporary&quot;:false}]},{&quot;citationID&quot;:&quot;MENDELEY_CITATION_e51f6952-4b75-47dc-9fa5-c059df14f8d5&quot;,&quot;properties&quot;:{&quot;noteIndex&quot;:0},&quot;isEdited&quot;:false,&quot;manualOverride&quot;:{&quot;isManuallyOverridden&quot;:false,&quot;citeprocText&quot;:&quot;(Vetal and R.S. 2017)&quot;,&quot;manualOverrideText&quot;:&quot;&quot;},&quot;citationTag&quot;:&quot;MENDELEY_CITATION_v3_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&quot;,&quot;citationItems&quot;:[{&quot;id&quot;:&quot;46a89101-b3c5-3bd2-801a-b1e4c9edb22d&quot;,&quot;itemData&quot;:{&quot;type&quot;:&quot;article-journal&quot;,&quot;id&quot;:&quot;46a89101-b3c5-3bd2-801a-b1e4c9edb22d&quot;,&quot;title&quot;:&quot;Tomato Plant Disease Detection using Image Processing&quot;,&quot;author&quot;:[{&quot;family&quot;:&quot;Vetal&quot;,&quot;given&quot;:&quot;Sagar&quot;,&quot;parse-names&quot;:false,&quot;dropping-particle&quot;:&quot;&quot;,&quot;non-dropping-particle&quot;:&quot;&quot;},{&quot;family&quot;:&quot;R.S.&quot;,&quot;given&quot;:&quot;Khule&quot;,&quot;parse-names&quot;:false,&quot;dropping-particle&quot;:&quot;&quot;,&quot;non-dropping-particle&quot;:&quot;&quot;}],&quot;container-title&quot;:&quot;IJARCCE&quot;,&quot;accessed&quot;:{&quot;date-parts&quot;:[[2022,6,7]]},&quot;DOI&quot;:&quot;10.17148/IJARCCE.2017.6651&quot;,&quot;issued&quot;:{&quot;date-parts&quot;:[[2017,6,30]]},&quot;page&quot;:&quot;293-297&quot;,&quot;abstract&quot;:&quot;Agriculture is the major sector in India. About 58% of the rural livelihood influenced by in agriculture. Out of which tomato is one of the common food crops in India. Due to which detection of disease on tomato plant becomes important because less susceptibility. The …&quot;,&quot;publisher&quot;:&quot;Tejass Publisheers&quot;,&quot;issue&quot;:&quot;6&quot;,&quot;volume&quot;:&quot;6&quot;,&quot;container-title-short&quot;:&quot;&quot;},&quot;isTemporary&quot;:false}]},{&quot;citationID&quot;:&quot;MENDELEY_CITATION_ff8ad282-d1fa-4c0f-9fd1-354960c271e2&quot;,&quot;properties&quot;:{&quot;noteIndex&quot;:0},&quot;isEdited&quot;:false,&quot;manualOverride&quot;:{&quot;isManuallyOverridden&quot;:false,&quot;citeprocText&quot;:&quot;(Piyush Chaudhary et al. n.d.)&quot;,&quot;manualOverrideText&quot;:&quot;&quot;},&quot;citationTag&quot;:&quot;MENDELEY_CITATION_v3_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&quot;,&quot;citationItems&quot;:[{&quot;id&quot;:&quot;140f5f54-a7d7-3095-872c-aa0538413efc&quot;,&quot;itemData&quot;:{&quot;type&quot;:&quot;article-journal&quot;,&quot;id&quot;:&quot;140f5f54-a7d7-3095-872c-aa0538413efc&quot;,&quot;title&quot;:&quot;Color Transform Based Approach for Disease Spot Detection on Plant Leaf&quot;,&quot;author&quot;:[{&quot;family&quot;:&quot;Piyush Chaudhary&quot;,&quot;given&quot;:&quot;&quot;,&quot;parse-names&quot;:false,&quot;dropping-particle&quot;:&quot;&quot;,&quot;non-dropping-particle&quot;:&quot;&quot;},{&quot;family&quot;:&quot;Anand K. Chaudhari&quot;,&quot;given&quot;:&quot;&quot;,&quot;parse-names&quot;:false,&quot;dropping-particle&quot;:&quot;&quot;,&quot;non-dropping-particle&quot;:&quot;&quot;},{&quot;family&quot;:&quot;Dr. A. N. Cheeran&quot;,&quot;given&quot;:&quot;&quot;,&quot;parse-names&quot;:false,&quot;dropping-particle&quot;:&quot;&quot;,&quot;non-dropping-particle&quot;:&quot;&quot;},{&quot;family&quot;:&quot;Sharda Godara&quot;,&quot;given&quot;:&quot;&quot;,&quot;parse-names&quot;:false,&quot;dropping-particle&quot;:&quot;&quot;,&quot;non-dropping-particle&quot;:&quot;&quot;}],&quot;accessed&quot;:{&quot;date-parts&quot;:[[2022,6,7]]},&quot;URL&quot;:&quot;https://www.ijcst.org/Volume3/Issue6/p12_3_6.pdf&quot;,&quot;container-title-short&quot;:&quot;&quot;},&quot;isTemporary&quot;:false}]},{&quot;citationID&quot;:&quot;MENDELEY_CITATION_5a4fbae3-c30e-474b-85b8-f55f6134e00f&quot;,&quot;properties&quot;:{&quot;noteIndex&quot;:0},&quot;isEdited&quot;:false,&quot;manualOverride&quot;:{&quot;isManuallyOverridden&quot;:false,&quot;citeprocText&quot;:&quot;(Mim et al. 2020)&quot;,&quot;manualOverrideText&quot;:&quot;&quot;},&quot;citationTag&quot;:&quot;MENDELEY_CITATION_v3_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&quot;,&quot;citationItems&quot;:[{&quot;id&quot;:&quot;fe0b5b0c-0001-3e55-adf8-a7954e10e78e&quot;,&quot;itemData&quot;:{&quot;type&quot;:&quot;article-journal&quot;,&quot;id&quot;:&quot;fe0b5b0c-0001-3e55-adf8-a7954e10e78e&quot;,&quot;title&quot;:&quot;Leaves Diseases Detection of Tomato Using Image Processing&quot;,&quot;author&quot;:[{&quot;family&quot;:&quot;Mim&quot;,&quot;given&quot;:&quot;Tahmina Tashrif&quot;,&quot;parse-names&quot;:false,&quot;dropping-particle&quot;:&quot;&quot;,&quot;non-dropping-particle&quot;:&quot;&quot;},{&quot;family&quot;:&quot;Sheikh&quot;,&quot;given&quot;:&quot;Md Helal&quot;,&quot;parse-names&quot;:false,&quot;dropping-particle&quot;:&quot;&quot;,&quot;non-dropping-particle&quot;:&quot;&quot;},{&quot;family&quot;:&quot;Shampa&quot;,&quot;given&quot;:&quot;Roksana Akter&quot;,&quot;parse-names&quot;:false,&quot;dropping-particle&quot;:&quot;&quot;,&quot;non-dropping-particle&quot;:&quot;&quot;},{&quot;family&quot;:&quot;Reza&quot;,&quot;given&quot;:&quot;Md Shamim&quot;,&quot;parse-names&quot;:false,&quot;dropping-particle&quot;:&quot;&quot;,&quot;non-dropping-particle&quot;:&quot;&quot;},{&quot;family&quot;:&quot;Islam&quot;,&quot;given&quot;:&quot;Md Sanzidul&quot;,&quot;parse-names&quot;:false,&quot;dropping-particle&quot;:&quot;&quot;,&quot;non-dropping-particle&quot;:&quot;&quot;}],&quot;container-title&quot;:&quot;Proceedings of the 2019 8th International Conference on System Modeling and Advancement in Research Trends, SMART 2019&quot;,&quot;accessed&quot;:{&quot;date-parts&quot;:[[2022,6,7]]},&quot;DOI&quot;:&quot;10.1109/SMART46866.2019.9117437&quot;,&quot;ISBN&quot;:&quot;9781728132457&quot;,&quot;issued&quot;:{&quot;date-parts&quot;:[[2020,2,1]]},&quot;page&quot;:&quot;244-249&quot;,&quot;abstract&quot;:&quot;Today's era is an era of Scientific Development. Where, technologies and new ways of solving real-life problems are being invented every day. With the increasing population of the world, basic need of food is increasing parallelly. That's why agriculture plays an important role all over the world. Throughout the year different crops, vegetables, fruits, fishes, animals are cultivated to fulfill the need of people as well as to gain profit for the people involving in those cultivation. But due to lack of proper cultivating knowledge, experience and sense of disease prediction, sometimes those cultivating crops and grains get damaged partially or even completely. Of course, that ends up with a huge loss for the farmers as well as for the economic growth of the country. So, this research paper tends to merge or combine a part of agricultural sector with science and technology to reduce the loss caused by insect's attack and diseases of plant leaves. More specifically, this research happens to combine agricultural sector with computer science. Since, agriculture is a vast sector to work on, to simplify the work, we are detecting vegetable plant diseases using Artificial Intelligence and computer science. To implement this idea, we have chosen 'Tomato' as the core vegetable which's leaf diseases are to be predicted by using the algorithms of Artificial Intelligence, CNN and computer science. Tomato is a very popular vegetable in our country as well as in the world, the main motive is to solve the diseases detection problems that the 'Tomato' growers are facing nowadays in their cultivable land especially in Bangladesh. And that is why we have chosen tomatoes leaf diseases prediction which is very important. This research tried to eradicate the harmful side effects of chemicals and pesticides with the help of Image Processing system. In this research 6 classification of tomato leaves disease have been detected including one healthy class. The farmers can input the symptoms in the form of images of affected tomato leaves and it will predict the diseases. The system showed up an accuracy over 96.55% at the end. It is counted as a user-friendly system that will help the vegetable farmers specially the 'Tomato' growers to reduce insect suppression by detecting its leaf diseases and increase the yield by creating more opportunities for various vegetable diseases research and professional market place.&quot;,&quot;publisher&quot;:&quot;Institute of Electrical and Electronics Engineers Inc.&quot;,&quot;container-title-short&quot;:&quot;&quot;},&quot;isTemporary&quot;:false}]},{&quot;citationID&quot;:&quot;MENDELEY_CITATION_a290db2f-cc44-4f07-b4b2-f130ac7e6351&quot;,&quot;properties&quot;:{&quot;noteIndex&quot;:0},&quot;isEdited&quot;:false,&quot;manualOverride&quot;:{&quot;isManuallyOverridden&quot;:false,&quot;citeprocText&quot;:&quot;(Trivedi et al. 2021)&quot;,&quot;manualOverrideText&quot;:&quot;&quot;},&quot;citationTag&quot;:&quot;MENDELEY_CITATION_v3_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&quot;,&quot;citationItems&quot;:[{&quot;id&quot;:&quot;b8cbe088-a857-3232-82ea-9711e4c5ff0f&quot;,&quot;itemData&quot;:{&quot;type&quot;:&quot;article-journal&quot;,&quot;id&quot;:&quot;b8cbe088-a857-3232-82ea-9711e4c5ff0f&quot;,&quot;title&quot;:&quot;Early detection and classification of tomato leaf disease using high-performance deep neural network&quot;,&quot;author&quot;:[{&quot;family&quot;:&quot;Trivedi&quot;,&quot;given&quot;:&quot;Naresh K.&quot;,&quot;parse-names&quot;:false,&quot;dropping-particle&quot;:&quot;&quot;,&quot;non-dropping-particle&quot;:&quot;&quot;},{&quot;family&quot;:&quot;Gautam&quot;,&quot;given&quot;:&quot;Vinay&quot;,&quot;parse-names&quot;:false,&quot;dropping-particle&quot;:&quot;&quot;,&quot;non-dropping-particle&quot;:&quot;&quot;},{&quot;family&quot;:&quot;Anand&quot;,&quot;given&quot;:&quot;Abhineet&quot;,&quot;parse-names&quot;:false,&quot;dropping-particle&quot;:&quot;&quot;,&quot;non-dropping-particle&quot;:&quot;&quot;},{&quot;family&quot;:&quot;Aljahdali&quot;,&quot;given&quot;:&quot;Hani Moaiteq&quot;,&quot;parse-names&quot;:false,&quot;dropping-particle&quot;:&quot;&quot;,&quot;non-dropping-particle&quot;:&quot;&quot;},{&quot;family&quot;:&quot;Villar&quot;,&quot;given&quot;:&quot;Santos Gracia&quot;,&quot;parse-names&quot;:false,&quot;dropping-particle&quot;:&quot;&quot;,&quot;non-dropping-particle&quot;:&quot;&quot;},{&quot;family&quot;:&quot;Anand&quot;,&quot;given&quot;:&quot;Divya&quot;,&quot;parse-names&quot;:false,&quot;dropping-particle&quot;:&quot;&quot;,&quot;non-dropping-particle&quot;:&quot;&quot;},{&quot;family&quot;:&quot;Goyal&quot;,&quot;given&quot;:&quot;Nitin&quot;,&quot;parse-names&quot;:false,&quot;dropping-particle&quot;:&quot;&quot;,&quot;non-dropping-particle&quot;:&quot;&quot;},{&quot;family&quot;:&quot;Kadry&quot;,&quot;given&quot;:&quot;Seifedine&quot;,&quot;parse-names&quot;:false,&quot;dropping-particle&quot;:&quot;&quot;,&quot;non-dropping-particle&quot;:&quot;&quot;}],&quot;container-title&quot;:&quot;Sensors&quot;,&quot;DOI&quot;:&quot;10.3390/s21237987&quot;,&quot;ISSN&quot;:&quot;14248220&quot;,&quot;issued&quot;:{&quot;date-parts&quot;:[[2021]]},&quot;abstract&quot;:&quot;Tomato is one of the most essential and consumable crops in the world. Tomatoes differ in quantity depending on how they are fertilized. Leaf disease is the primary factor impacting the amount and quality of crop yield. As a result, it is critical to diagnose and classify these disorders appropriately. Different kinds of diseases influence the production of tomatoes. Earlier identification of these diseases would reduce the disease’s effect on tomato plants and enhance good crop yield. Different innovative ways of identifying and classifying certain diseases have been used extensively. The motive of work is to support farmers in identifying early-stage diseases accurately and informing them about these diseases. The Convolutional Neural Network (CNN) is used to effectively define and classify tomato diseases. Google Colab is used to conduct the complete experiment with a dataset containing 3000 images of tomato leaves affected by nine different diseases and a healthy leaf. The complete process is described: Firstly, the input images are preprocessed, and the targeted area of images are segmented from the original images. Secondly, the images are further processed with varying hyper-parameters of the CNN model. Finally, CNN extracts other characteristics from pictures like colors, texture, and edges, etc. The findings demonstrate that the proposed model predictions are 98.49% accurate.&quot;,&quot;issue&quot;:&quot;23&quot;,&quot;volume&quot;:&quot;21&quot;,&quot;container-title-short&quot;:&quot;&quot;},&quot;isTemporary&quot;:false}]},{&quot;citationID&quot;:&quot;MENDELEY_CITATION_29326abe-ba19-41cb-9c57-d4e0293503ec&quot;,&quot;properties&quot;:{&quot;noteIndex&quot;:0},&quot;isEdited&quot;:false,&quot;manualOverride&quot;:{&quot;isManuallyOverridden&quot;:false,&quot;citeprocText&quot;:&quot;(Machine Learning - Going Furthur with CNN Part 2 - DEV Community n.d.)&quot;,&quot;manualOverrideText&quot;:&quot;&quot;},&quot;citationTag&quot;:&quot;MENDELEY_CITATION_v3_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&quot;,&quot;citationItems&quot;:[{&quot;id&quot;:&quot;94ba1c1b-bef8-3e0c-918a-87b7cde48a6b&quot;,&quot;itemData&quot;:{&quot;type&quot;:&quot;webpage&quot;,&quot;id&quot;:&quot;94ba1c1b-bef8-3e0c-918a-87b7cde48a6b&quot;,&quot;title&quot;:&quot;Machine Learning - Going Furthur with CNN Part 2 - DEV Community&quot;,&quot;accessed&quot;:{&quot;date-parts&quot;:[[2022,4,12]]},&quot;URL&quot;:&quot;https://dev.to/sandeepbalachandran/machine-learning-going-furthur-with-cnn-part-2-41km&quot;,&quot;container-title-short&quot;:&quot;&quot;},&quot;isTemporary&quot;:false}]},{&quot;citationID&quot;:&quot;MENDELEY_CITATION_6e415475-f0ed-4745-9545-1b32429d42a8&quot;,&quot;properties&quot;:{&quot;noteIndex&quot;:0},&quot;isEdited&quot;:false,&quot;manualOverride&quot;:{&quot;isManuallyOverridden&quot;:false,&quot;citeprocText&quot;:&quot;(Huang and Chang 2020)&quot;,&quot;manualOverrideText&quot;:&quot;&quot;},&quot;citationTag&quot;:&quot;MENDELEY_CITATION_v3_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&quot;,&quot;citationItems&quot;:[{&quot;id&quot;:&quot;e4ac1876-a911-34ee-9f31-b6997797f357&quot;,&quot;itemData&quot;:{&quot;type&quot;:&quot;article-journal&quot;,&quot;id&quot;:&quot;e4ac1876-a911-34ee-9f31-b6997797f357&quot;,&quot;title&quot;:&quot;Dataset of Tomato Leaves&quot;,&quot;author&quot;:[{&quot;family&quot;:&quot;Huang&quot;,&quot;given&quot;:&quot;Mei-Ling&quot;,&quot;parse-names&quot;:false,&quot;dropping-particle&quot;:&quot;&quot;,&quot;non-dropping-particle&quot;:&quot;&quot;},{&quot;family&quot;:&quot;Chang&quot;,&quot;given&quot;:&quot;Ya-Han&quot;,&quot;parse-names&quot;:false,&quot;dropping-particle&quot;:&quot;&quot;,&quot;non-dropping-particle&quot;:&quot;&quot;}],&quot;accessed&quot;:{&quot;date-parts&quot;:[[2022,4,13]]},&quot;DOI&quot;:&quot;10.17632/NGDGG79RZB.1&quot;,&quot;issued&quot;:{&quot;date-parts&quot;:[[2020]]},&quot;publisher&quot;:&quot;Mendeley Data&quot;,&quot;volume&quot;:&quot;1&quot;,&quot;container-title-short&quot;:&quot;&quot;},&quot;isTemporary&quot;:false}]},{&quot;citationID&quot;:&quot;MENDELEY_CITATION_fbda0e29-5c73-4eef-9d12-71a1601caeac&quot;,&quot;properties&quot;:{&quot;noteIndex&quot;:0},&quot;isEdited&quot;:false,&quot;manualOverride&quot;:{&quot;isManuallyOverridden&quot;:false,&quot;citeprocText&quot;:&quot;(Dufaux 2021b)&quot;,&quot;manualOverrideText&quot;:&quot;&quot;},&quot;citationTag&quot;:&quot;MENDELEY_CITATION_v3_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&quot;,&quot;citationItems&quot;:[{&quot;id&quot;:&quot;3f335b7c-552f-3af2-b6dd-696838ea42a8&quot;,&quot;itemData&quot;:{&quot;type&quot;:&quot;article-journal&quot;,&quot;id&quot;:&quot;3f335b7c-552f-3af2-b6dd-696838ea42a8&quot;,&quot;title&quot;:&quot;Grand Challenges in Image Processing&quot;,&quot;author&quot;:[{&quot;family&quot;:&quot;Dufaux&quot;,&quot;given&quot;:&quot;Frédéric&quot;,&quot;parse-names&quot;:false,&quot;dropping-particle&quot;:&quot;&quot;,&quot;non-dropping-particle&quot;:&quot;&quot;}],&quot;container-title&quot;:&quot;Frontiers in Signal Processing&quot;,&quot;accessed&quot;:{&quot;date-parts&quot;:[[2022,4,13]]},&quot;DOI&quot;:&quot;10.3389/FRSIP.2021.675547&quot;,&quot;ISSN&quot;:&quot;2673-8198&quot;,&quot;issued&quot;:{&quot;date-parts&quot;:[[2021]]},&quot;page&quot;:&quot;3&quot;,&quot;publisher&quot;:&quot;Frontiers&quot;,&quot;volume&quot;:&quot;0&quot;,&quot;container-title-short&quot;:&quot;&quot;},&quot;isTemporary&quot;:false}]},{&quot;citationID&quot;:&quot;MENDELEY_CITATION_0221b97c-16d7-404c-9c6e-e1dd8949d989&quot;,&quot;properties&quot;:{&quot;noteIndex&quot;:0},&quot;isEdited&quot;:false,&quot;manualOverride&quot;:{&quot;isManuallyOverridden&quot;:false,&quot;citeprocText&quot;:&quot;(SWOT Analysis: What Is It and How to Do It for Your Business n.d.)&quot;,&quot;manualOverrideText&quot;:&quot;&quot;},&quot;citationTag&quot;:&quot;MENDELEY_CITATION_v3_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&quot;,&quot;citationItems&quot;:[{&quot;id&quot;:&quot;e046af0d-8bc4-30ee-a4d5-97985dcaf21a&quot;,&quot;itemData&quot;:{&quot;type&quot;:&quot;webpage&quot;,&quot;id&quot;:&quot;e046af0d-8bc4-30ee-a4d5-97985dcaf21a&quot;,&quot;title&quot;:&quot;SWOT Analysis: What Is It and How to Do It for Your Business&quot;,&quot;accessed&quot;:{&quot;date-parts&quot;:[[2022,4,12]]},&quot;URL&quot;:&quot;https://www.wix.com/blog/2019/12/how-to-do-a-swot-analysis/?utm_source=google&amp;utm_medium=cpc&amp;utm_campaign=13774768257^126077909722&amp;experiment_id=^^531699814064^^_DSA&amp;gclid=Cj0KCQjwxtSSBhDYARIsAEn0thQgEAtnl09Zkb6INKGK4L6ZQ6JIdWABU5SOxd684RmeSv2l76oH-WAaAjRzEALw_wcB&quot;,&quot;container-title-short&quot;:&quot;&quot;},&quot;isTemporary&quot;:false}]},{&quot;citationID&quot;:&quot;MENDELEY_CITATION_47b49c27-c7d1-4749-a524-58d472ae5f4d&quot;,&quot;properties&quot;:{&quot;noteIndex&quot;:0},&quot;isEdited&quot;:false,&quot;manualOverride&quot;:{&quot;isManuallyOverridden&quot;:false,&quot;citeprocText&quot;:&quot;(What Is a SWOT Analysis and How to Do it Right in 2021 (With Examples) n.d.)&quot;,&quot;manualOverrideText&quot;:&quot;&quot;},&quot;citationTag&quot;:&quot;MENDELEY_CITATION_v3_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&quot;,&quot;citationItems&quot;:[{&quot;id&quot;:&quot;f978aa05-1fd9-3134-87c3-77cb70d241be&quot;,&quot;itemData&quot;:{&quot;type&quot;:&quot;webpage&quot;,&quot;id&quot;:&quot;f978aa05-1fd9-3134-87c3-77cb70d241be&quot;,&quot;title&quot;:&quot;What Is a SWOT Analysis and How to Do it Right in 2021 (With Examples)&quot;,&quot;accessed&quot;:{&quot;date-parts&quot;:[[2022,4,13]]},&quot;URL&quot;:&quot;https://www.liveplan.com/blog/what-is-a-swot-analysis-and-how-to-do-it-right-with-examples/&quot;,&quot;container-title-short&quot;:&quot;&quot;},&quot;isTemporary&quot;:false}]}]"/>
     <we:property name="MENDELEY_CITATIONS_STYLE" value="{&quot;id&quot;:&quot;https://www.zotero.org/styles/harvard-dundalk-institute-of-technology&quot;,&quot;title&quot;:&quot;Dundalk Institute of Technology - Harvard&quot;,&quot;format&quot;:&quot;author-date&quot;}"/>
   </we:properties>
   <we:bindings/>

</xml_diff>